<commit_message>
inseri um s na capa
</commit_message>
<xml_diff>
--- a/TrabalhoGitWord.docx
+++ b/TrabalhoGitWord.docx
@@ -1,6 +1,6 @@
 
 <file path=word/document.xml><?xml version="1.0" encoding="utf-8"?>
-<w:document xmlns:wpc="http://schemas.microsoft.com/office/word/2010/wordprocessingCanvas" xmlns:cx="http://schemas.microsoft.com/office/drawing/2014/chartex" xmlns:mc="http://schemas.openxmlformats.org/markup-compatibility/2006" xmlns:o="urn:schemas-microsoft-com:office:office" xmlns:r="http://schemas.openxmlformats.org/officeDocument/2006/relationships" xmlns:m="http://schemas.openxmlformats.org/officeDocument/2006/math" xmlns:v="urn:schemas-microsoft-com:vml" xmlns:wp14="http://schemas.microsoft.com/office/word/2010/wordprocessingDrawing" xmlns:wp="http://schemas.openxmlformats.org/drawingml/2006/wordprocessingDrawing" xmlns:w10="urn:schemas-microsoft-com:office:word" xmlns:w="http://schemas.openxmlformats.org/wordprocessingml/2006/main" xmlns:w14="http://schemas.microsoft.com/office/word/2010/wordml" xmlns:w15="http://schemas.microsoft.com/office/word/2012/wordml" xmlns:w16se="http://schemas.microsoft.com/office/word/2015/wordml/symex" xmlns:wpg="http://schemas.microsoft.com/office/word/2010/wordprocessingGroup" xmlns:wpi="http://schemas.microsoft.com/office/word/2010/wordprocessingInk" xmlns:wne="http://schemas.microsoft.com/office/word/2006/wordml" xmlns:wps="http://schemas.microsoft.com/office/word/2010/wordprocessingShape" mc:Ignorable="w14 w15 w16se wp14">
+<w:document xmlns:wpc="http://schemas.microsoft.com/office/word/2010/wordprocessingCanvas" xmlns:cx="http://schemas.microsoft.com/office/drawing/2014/chartex" xmlns:cx1="http://schemas.microsoft.com/office/drawing/2015/9/8/chartex" xmlns:cx2="http://schemas.microsoft.com/office/drawing/2015/10/21/chartex" xmlns:cx3="http://schemas.microsoft.com/office/drawing/2016/5/9/chartex" xmlns:cx4="http://schemas.microsoft.com/office/drawing/2016/5/10/chartex" xmlns:cx5="http://schemas.microsoft.com/office/drawing/2016/5/11/chartex" xmlns:mc="http://schemas.openxmlformats.org/markup-compatibility/2006" xmlns:o="urn:schemas-microsoft-com:office:office" xmlns:r="http://schemas.openxmlformats.org/officeDocument/2006/relationships" xmlns:m="http://schemas.openxmlformats.org/officeDocument/2006/math" xmlns:v="urn:schemas-microsoft-com:vml" xmlns:wp14="http://schemas.microsoft.com/office/word/2010/wordprocessingDrawing" xmlns:wp="http://schemas.openxmlformats.org/drawingml/2006/wordprocessingDrawing" xmlns:w10="urn:schemas-microsoft-com:office:word" xmlns:w="http://schemas.openxmlformats.org/wordprocessingml/2006/main" xmlns:w14="http://schemas.microsoft.com/office/word/2010/wordml" xmlns:w15="http://schemas.microsoft.com/office/word/2012/wordml" xmlns:w16se="http://schemas.microsoft.com/office/word/2015/wordml/symex" xmlns:wpg="http://schemas.microsoft.com/office/word/2010/wordprocessingGroup" xmlns:wpi="http://schemas.microsoft.com/office/word/2010/wordprocessingInk" xmlns:wne="http://schemas.microsoft.com/office/word/2006/wordml" xmlns:wps="http://schemas.microsoft.com/office/word/2010/wordprocessingShape" mc:Ignorable="w14 w15 w16se wp14">
   <w:body>
     <w:p>
       <w:pPr>
@@ -104,6 +104,17 @@
           <w:szCs w:val="24"/>
         </w:rPr>
       </w:pPr>
+      <w:r>
+        <w:rPr>
+          <w:rFonts w:ascii="Book Antiqua" w:hAnsi="Book Antiqua"/>
+          <w:b/>
+          <w:sz w:val="24"/>
+          <w:szCs w:val="24"/>
+        </w:rPr>
+        <w:t>s</w:t>
+      </w:r>
+      <w:bookmarkStart w:id="0" w:name="_GoBack"/>
+      <w:bookmarkEnd w:id="0"/>
     </w:p>
     <w:p>
       <w:pPr>
@@ -280,8 +291,6 @@
           <w:szCs w:val="24"/>
         </w:rPr>
       </w:pPr>
-      <w:bookmarkStart w:id="0" w:name="_GoBack"/>
-      <w:bookmarkEnd w:id="0"/>
     </w:p>
     <w:p>
       <w:pPr>
@@ -390,25 +399,14 @@
           <w:szCs w:val="24"/>
         </w:rPr>
       </w:pPr>
-      <w:proofErr w:type="spellStart"/>
-      <w:r>
-        <w:rPr>
-          <w:rFonts w:ascii="Book Antiqua" w:hAnsi="Book Antiqua"/>
-          <w:b/>
-          <w:sz w:val="24"/>
-          <w:szCs w:val="24"/>
-        </w:rPr>
-        <w:t>Socrates</w:t>
-      </w:r>
-      <w:proofErr w:type="spellEnd"/>
-      <w:r>
-        <w:rPr>
-          <w:rFonts w:ascii="Book Antiqua" w:hAnsi="Book Antiqua"/>
-          <w:b/>
-          <w:sz w:val="24"/>
-          <w:szCs w:val="24"/>
-        </w:rPr>
-        <w:t xml:space="preserve"> </w:t>
+      <w:r>
+        <w:rPr>
+          <w:rFonts w:ascii="Book Antiqua" w:hAnsi="Book Antiqua"/>
+          <w:b/>
+          <w:sz w:val="24"/>
+          <w:szCs w:val="24"/>
+        </w:rPr>
+        <w:t xml:space="preserve">Socrates </w:t>
       </w:r>
       <w:proofErr w:type="spellStart"/>
       <w:r>
@@ -442,14 +440,12 @@
           <w:rFonts w:ascii="Book Antiqua" w:hAnsi="Book Antiqua"/>
         </w:rPr>
       </w:pPr>
-      <w:proofErr w:type="spellStart"/>
       <w:r>
         <w:rPr>
           <w:rFonts w:ascii="Book Antiqua" w:hAnsi="Book Antiqua"/>
         </w:rPr>
         <w:t>Socrates</w:t>
       </w:r>
-      <w:proofErr w:type="spellEnd"/>
     </w:p>
     <w:p>
       <w:pPr>
@@ -470,14 +466,12 @@
           <w:rFonts w:ascii="Book Antiqua" w:hAnsi="Book Antiqua"/>
         </w:rPr>
       </w:pPr>
-      <w:proofErr w:type="spellStart"/>
       <w:r>
         <w:rPr>
           <w:rFonts w:ascii="Book Antiqua" w:hAnsi="Book Antiqua"/>
         </w:rPr>
         <w:t>Socrates</w:t>
       </w:r>
-      <w:proofErr w:type="spellEnd"/>
     </w:p>
     <w:p>
       <w:pPr>
@@ -583,50 +577,26 @@
           <w:rFonts w:ascii="Book Antiqua" w:hAnsi="Book Antiqua"/>
         </w:rPr>
       </w:pPr>
-      <w:proofErr w:type="gramStart"/>
-      <w:r>
-        <w:rPr>
-          <w:rFonts w:ascii="Verdana" w:hAnsi="Verdana" w:cs="Verdana"/>
-          <w:sz w:val="20"/>
-          <w:szCs w:val="20"/>
-        </w:rPr>
-        <w:t>processo</w:t>
-      </w:r>
-      <w:proofErr w:type="gramEnd"/>
-      <w:r>
-        <w:rPr>
-          <w:rFonts w:ascii="Verdana" w:hAnsi="Verdana" w:cs="Verdana"/>
-          <w:sz w:val="20"/>
-          <w:szCs w:val="20"/>
-        </w:rPr>
-        <w:t xml:space="preserve"> de versionamento de código, especialmente nas tarefas de:</w:t>
-      </w:r>
-    </w:p>
-    <w:p>
-      <w:pPr>
-        <w:rPr>
-          <w:rFonts w:ascii="Book Antiqua" w:hAnsi="Book Antiqua"/>
-        </w:rPr>
-      </w:pPr>
-      <w:r>
-        <w:rPr>
-          <w:rFonts w:ascii="Book Antiqua" w:hAnsi="Book Antiqua"/>
-        </w:rPr>
-        <w:t xml:space="preserve">4.1. </w:t>
-      </w:r>
-      <w:proofErr w:type="gramStart"/>
-      <w:r>
-        <w:rPr>
-          <w:rFonts w:ascii="Book Antiqua" w:hAnsi="Book Antiqua"/>
-        </w:rPr>
-        <w:t>inicialização</w:t>
-      </w:r>
-      <w:proofErr w:type="gramEnd"/>
-      <w:r>
-        <w:rPr>
-          <w:rFonts w:ascii="Book Antiqua" w:hAnsi="Book Antiqua"/>
-        </w:rPr>
-        <w:t xml:space="preserve"> de </w:t>
+      <w:r>
+        <w:rPr>
+          <w:rFonts w:ascii="Verdana" w:hAnsi="Verdana" w:cs="Verdana"/>
+          <w:sz w:val="20"/>
+          <w:szCs w:val="20"/>
+        </w:rPr>
+        <w:t>processo de versionamento de código, especialmente nas tarefas de:</w:t>
+      </w:r>
+    </w:p>
+    <w:p>
+      <w:pPr>
+        <w:rPr>
+          <w:rFonts w:ascii="Book Antiqua" w:hAnsi="Book Antiqua"/>
+        </w:rPr>
+      </w:pPr>
+      <w:r>
+        <w:rPr>
+          <w:rFonts w:ascii="Book Antiqua" w:hAnsi="Book Antiqua"/>
+        </w:rPr>
+        <w:t xml:space="preserve">4.1. inicialização de </w:t>
       </w:r>
       <w:proofErr w:type="spellStart"/>
       <w:r>
@@ -757,7 +727,6 @@
           <w:szCs w:val="20"/>
         </w:rPr>
       </w:pPr>
-      <w:proofErr w:type="spellStart"/>
       <w:r>
         <w:rPr>
           <w:rFonts w:ascii="Verdana" w:hAnsi="Verdana" w:cs="Verdana"/>
@@ -766,7 +735,6 @@
         </w:rPr>
         <w:t>Socrates</w:t>
       </w:r>
-      <w:proofErr w:type="spellEnd"/>
     </w:p>
     <w:p>
       <w:pPr>
@@ -826,35 +794,24 @@
           <w:szCs w:val="20"/>
         </w:rPr>
       </w:pPr>
-      <w:proofErr w:type="gramStart"/>
-      <w:r>
-        <w:rPr>
-          <w:rFonts w:ascii="Verdana" w:hAnsi="Verdana" w:cs="Verdana"/>
-          <w:sz w:val="20"/>
-          <w:szCs w:val="20"/>
-        </w:rPr>
-        <w:t>repositório</w:t>
-      </w:r>
-      <w:proofErr w:type="gramEnd"/>
-      <w:r>
-        <w:rPr>
-          <w:rFonts w:ascii="Verdana" w:hAnsi="Verdana" w:cs="Verdana"/>
-          <w:sz w:val="20"/>
-          <w:szCs w:val="20"/>
-        </w:rPr>
-        <w:t xml:space="preserve"> remoto</w:t>
-      </w:r>
-    </w:p>
-    <w:p>
-      <w:pPr>
-        <w:rPr>
-          <w:rFonts w:ascii="Verdana" w:hAnsi="Verdana" w:cs="Verdana"/>
-          <w:sz w:val="20"/>
-          <w:szCs w:val="20"/>
-        </w:rPr>
-      </w:pPr>
-      <w:proofErr w:type="spellStart"/>
-      <w:proofErr w:type="gramStart"/>
+      <w:r>
+        <w:rPr>
+          <w:rFonts w:ascii="Verdana" w:hAnsi="Verdana" w:cs="Verdana"/>
+          <w:sz w:val="20"/>
+          <w:szCs w:val="20"/>
+        </w:rPr>
+        <w:t>repositório remoto</w:t>
+      </w:r>
+    </w:p>
+    <w:p>
+      <w:pPr>
+        <w:rPr>
+          <w:rFonts w:ascii="Verdana" w:hAnsi="Verdana" w:cs="Verdana"/>
+          <w:sz w:val="20"/>
+          <w:szCs w:val="20"/>
+        </w:rPr>
+      </w:pPr>
+      <w:proofErr w:type="spellStart"/>
       <w:r>
         <w:rPr>
           <w:rFonts w:ascii="Verdana" w:hAnsi="Verdana" w:cs="Verdana"/>
@@ -864,7 +821,6 @@
         <w:t>socrates</w:t>
       </w:r>
       <w:proofErr w:type="spellEnd"/>
-      <w:proofErr w:type="gramEnd"/>
     </w:p>
     <w:p>
       <w:pPr>
@@ -937,7 +893,6 @@
         </w:rPr>
       </w:pPr>
       <w:proofErr w:type="spellStart"/>
-      <w:proofErr w:type="gramStart"/>
       <w:r>
         <w:rPr>
           <w:rFonts w:ascii="Verdana" w:hAnsi="Verdana" w:cs="Verdana"/>
@@ -947,7 +902,6 @@
         <w:t>iury</w:t>
       </w:r>
       <w:proofErr w:type="spellEnd"/>
-      <w:proofErr w:type="gramEnd"/>
     </w:p>
     <w:p>
       <w:pPr>
@@ -985,7 +939,6 @@
         </w:rPr>
       </w:pPr>
       <w:proofErr w:type="spellStart"/>
-      <w:proofErr w:type="gramStart"/>
       <w:r>
         <w:rPr>
           <w:rFonts w:ascii="Verdana" w:hAnsi="Verdana" w:cs="Verdana"/>
@@ -995,7 +948,6 @@
         <w:t>iury</w:t>
       </w:r>
       <w:proofErr w:type="spellEnd"/>
-      <w:proofErr w:type="gramEnd"/>
     </w:p>
     <w:p>
       <w:pPr>
@@ -1049,7 +1001,6 @@
         </w:rPr>
       </w:pPr>
       <w:proofErr w:type="spellStart"/>
-      <w:proofErr w:type="gramStart"/>
       <w:r>
         <w:rPr>
           <w:rFonts w:ascii="Book Antiqua" w:hAnsi="Book Antiqua"/>
@@ -1057,7 +1008,6 @@
         <w:t>socrates</w:t>
       </w:r>
       <w:proofErr w:type="spellEnd"/>
-      <w:proofErr w:type="gramEnd"/>
     </w:p>
     <w:p>
       <w:pPr>
@@ -1093,7 +1043,7 @@
       </w:pPr>
     </w:pPrDefault>
   </w:docDefaults>
-  <w:latentStyles w:defLockedState="0" w:defUIPriority="99" w:defSemiHidden="0" w:defUnhideWhenUsed="0" w:defQFormat="0" w:count="371">
+  <w:latentStyles w:defLockedState="0" w:defUIPriority="99" w:defSemiHidden="0" w:defUnhideWhenUsed="0" w:defQFormat="0" w:count="374">
     <w:lsdException w:name="Normal" w:uiPriority="0" w:qFormat="1"/>
     <w:lsdException w:name="heading 1" w:uiPriority="9" w:qFormat="1"/>
     <w:lsdException w:name="heading 2" w:semiHidden="1" w:uiPriority="9" w:unhideWhenUsed="1" w:qFormat="1"/>
@@ -1199,7 +1149,6 @@
     <w:lsdException w:name="HTML Sample" w:semiHidden="1" w:unhideWhenUsed="1"/>
     <w:lsdException w:name="HTML Typewriter" w:semiHidden="1" w:unhideWhenUsed="1"/>
     <w:lsdException w:name="HTML Variable" w:semiHidden="1" w:unhideWhenUsed="1"/>
-    <w:lsdException w:name="Normal Table" w:semiHidden="1" w:unhideWhenUsed="1"/>
     <w:lsdException w:name="annotation subject" w:semiHidden="1" w:unhideWhenUsed="1"/>
     <w:lsdException w:name="No List" w:semiHidden="1" w:unhideWhenUsed="1"/>
     <w:lsdException w:name="Outline List 1" w:semiHidden="1" w:unhideWhenUsed="1"/>
@@ -1244,7 +1193,6 @@
     <w:lsdException w:name="Table Professional" w:semiHidden="1" w:unhideWhenUsed="1"/>
     <w:lsdException w:name="Table Subtle 1" w:semiHidden="1" w:unhideWhenUsed="1"/>
     <w:lsdException w:name="Table Subtle 2" w:semiHidden="1" w:unhideWhenUsed="1"/>
-    <w:lsdException w:name="Table Web 1" w:semiHidden="1" w:unhideWhenUsed="1"/>
     <w:lsdException w:name="Table Web 2" w:semiHidden="1" w:unhideWhenUsed="1"/>
     <w:lsdException w:name="Table Web 3" w:semiHidden="1" w:unhideWhenUsed="1"/>
     <w:lsdException w:name="Balloon Text" w:semiHidden="1" w:unhideWhenUsed="1"/>
@@ -1465,6 +1413,9 @@
     <w:lsdException w:name="List Table 5 Dark Accent 6" w:uiPriority="50"/>
     <w:lsdException w:name="List Table 6 Colorful Accent 6" w:uiPriority="51"/>
     <w:lsdException w:name="List Table 7 Colorful Accent 6" w:uiPriority="52"/>
+    <w:lsdException w:name="Mention" w:semiHidden="1" w:unhideWhenUsed="1"/>
+    <w:lsdException w:name="Smart Hyperlink" w:semiHidden="1" w:unhideWhenUsed="1"/>
+    <w:lsdException w:name="Hashtag" w:semiHidden="1" w:unhideWhenUsed="1"/>
   </w:latentStyles>
   <w:style w:type="paragraph" w:default="1" w:styleId="Normal">
     <w:name w:val="Normal"/>

</xml_diff>

<commit_message>
Foi adicionado o tópico de Inicilização de repositório e Clonagem de repositório.
</commit_message>
<xml_diff>
--- a/TrabalhoGitWord.docx
+++ b/TrabalhoGitWord.docx
@@ -1,6 +1,6 @@
 
 <file path=word/document.xml><?xml version="1.0" encoding="utf-8"?>
-<w:document xmlns:wpc="http://schemas.microsoft.com/office/word/2010/wordprocessingCanvas" xmlns:cx="http://schemas.microsoft.com/office/drawing/2014/chartex" xmlns:cx1="http://schemas.microsoft.com/office/drawing/2015/9/8/chartex" xmlns:cx2="http://schemas.microsoft.com/office/drawing/2015/10/21/chartex" xmlns:cx3="http://schemas.microsoft.com/office/drawing/2016/5/9/chartex" xmlns:cx4="http://schemas.microsoft.com/office/drawing/2016/5/10/chartex" xmlns:cx5="http://schemas.microsoft.com/office/drawing/2016/5/11/chartex" xmlns:mc="http://schemas.openxmlformats.org/markup-compatibility/2006" xmlns:o="urn:schemas-microsoft-com:office:office" xmlns:r="http://schemas.openxmlformats.org/officeDocument/2006/relationships" xmlns:m="http://schemas.openxmlformats.org/officeDocument/2006/math" xmlns:v="urn:schemas-microsoft-com:vml" xmlns:wp14="http://schemas.microsoft.com/office/word/2010/wordprocessingDrawing" xmlns:wp="http://schemas.openxmlformats.org/drawingml/2006/wordprocessingDrawing" xmlns:w10="urn:schemas-microsoft-com:office:word" xmlns:w="http://schemas.openxmlformats.org/wordprocessingml/2006/main" xmlns:w14="http://schemas.microsoft.com/office/word/2010/wordml" xmlns:w15="http://schemas.microsoft.com/office/word/2012/wordml" xmlns:w16se="http://schemas.microsoft.com/office/word/2015/wordml/symex" xmlns:wpg="http://schemas.microsoft.com/office/word/2010/wordprocessingGroup" xmlns:wpi="http://schemas.microsoft.com/office/word/2010/wordprocessingInk" xmlns:wne="http://schemas.microsoft.com/office/word/2006/wordml" xmlns:wps="http://schemas.microsoft.com/office/word/2010/wordprocessingShape" mc:Ignorable="w14 w15 w16se wp14">
+<w:document xmlns:wpc="http://schemas.microsoft.com/office/word/2010/wordprocessingCanvas" xmlns:cx="http://schemas.microsoft.com/office/drawing/2014/chartex" xmlns:cx1="http://schemas.microsoft.com/office/drawing/2015/9/8/chartex" xmlns:cx2="http://schemas.microsoft.com/office/drawing/2015/10/21/chartex" xmlns:cx3="http://schemas.microsoft.com/office/drawing/2016/5/9/chartex" xmlns:cx4="http://schemas.microsoft.com/office/drawing/2016/5/10/chartex" xmlns:cx5="http://schemas.microsoft.com/office/drawing/2016/5/11/chartex" xmlns:cx6="http://schemas.microsoft.com/office/drawing/2016/5/12/chartex" xmlns:cx7="http://schemas.microsoft.com/office/drawing/2016/5/13/chartex" xmlns:cx8="http://schemas.microsoft.com/office/drawing/2016/5/14/chartex" xmlns:mc="http://schemas.openxmlformats.org/markup-compatibility/2006" xmlns:aink="http://schemas.microsoft.com/office/drawing/2016/ink" xmlns:o="urn:schemas-microsoft-com:office:office" xmlns:r="http://schemas.openxmlformats.org/officeDocument/2006/relationships" xmlns:m="http://schemas.openxmlformats.org/officeDocument/2006/math" xmlns:v="urn:schemas-microsoft-com:vml" xmlns:wp14="http://schemas.microsoft.com/office/word/2010/wordprocessingDrawing" xmlns:wp="http://schemas.openxmlformats.org/drawingml/2006/wordprocessingDrawing" xmlns:w10="urn:schemas-microsoft-com:office:word" xmlns:w="http://schemas.openxmlformats.org/wordprocessingml/2006/main" xmlns:w14="http://schemas.microsoft.com/office/word/2010/wordml" xmlns:w15="http://schemas.microsoft.com/office/word/2012/wordml" xmlns:w16se="http://schemas.microsoft.com/office/word/2015/wordml/symex" xmlns:wpg="http://schemas.microsoft.com/office/word/2010/wordprocessingGroup" xmlns:wpi="http://schemas.microsoft.com/office/word/2010/wordprocessingInk" xmlns:wne="http://schemas.microsoft.com/office/word/2006/wordml" xmlns:wps="http://schemas.microsoft.com/office/word/2010/wordprocessingShape" mc:Ignorable="w14 w15 w16se wp14">
   <w:body>
     <w:p>
       <w:pPr>
@@ -113,8 +113,6 @@
         </w:rPr>
         <w:t>s</w:t>
       </w:r>
-      <w:bookmarkStart w:id="0" w:name="_GoBack"/>
-      <w:bookmarkEnd w:id="0"/>
     </w:p>
     <w:p>
       <w:pPr>
@@ -368,45 +366,45 @@
           <w:szCs w:val="24"/>
         </w:rPr>
       </w:pPr>
-      <w:proofErr w:type="spellStart"/>
-      <w:r>
-        <w:rPr>
-          <w:rFonts w:ascii="Book Antiqua" w:hAnsi="Book Antiqua"/>
-          <w:b/>
-          <w:sz w:val="24"/>
-          <w:szCs w:val="24"/>
-        </w:rPr>
-        <w:t>Iury</w:t>
-      </w:r>
-      <w:proofErr w:type="spellEnd"/>
-      <w:r>
-        <w:rPr>
-          <w:rFonts w:ascii="Book Antiqua" w:hAnsi="Book Antiqua"/>
-          <w:b/>
-          <w:sz w:val="24"/>
-          <w:szCs w:val="24"/>
-        </w:rPr>
-        <w:t xml:space="preserve"> Almeida de Oliveira</w:t>
-      </w:r>
-    </w:p>
-    <w:p>
-      <w:pPr>
-        <w:jc w:val="center"/>
-        <w:rPr>
-          <w:rFonts w:ascii="Book Antiqua" w:hAnsi="Book Antiqua"/>
-          <w:b/>
-          <w:sz w:val="24"/>
-          <w:szCs w:val="24"/>
-        </w:rPr>
-      </w:pPr>
-      <w:r>
-        <w:rPr>
-          <w:rFonts w:ascii="Book Antiqua" w:hAnsi="Book Antiqua"/>
-          <w:b/>
-          <w:sz w:val="24"/>
-          <w:szCs w:val="24"/>
-        </w:rPr>
-        <w:t xml:space="preserve">Socrates </w:t>
+      <w:r>
+        <w:rPr>
+          <w:rFonts w:ascii="Book Antiqua" w:hAnsi="Book Antiqua"/>
+          <w:b/>
+          <w:sz w:val="24"/>
+          <w:szCs w:val="24"/>
+        </w:rPr>
+        <w:t>Iury Almeida de Oliveira</w:t>
+      </w:r>
+    </w:p>
+    <w:p>
+      <w:pPr>
+        <w:jc w:val="center"/>
+        <w:rPr>
+          <w:rFonts w:ascii="Book Antiqua" w:hAnsi="Book Antiqua"/>
+          <w:b/>
+          <w:sz w:val="24"/>
+          <w:szCs w:val="24"/>
+        </w:rPr>
+      </w:pPr>
+      <w:proofErr w:type="spellStart"/>
+      <w:r>
+        <w:rPr>
+          <w:rFonts w:ascii="Book Antiqua" w:hAnsi="Book Antiqua"/>
+          <w:b/>
+          <w:sz w:val="24"/>
+          <w:szCs w:val="24"/>
+        </w:rPr>
+        <w:t>Socrates</w:t>
+      </w:r>
+      <w:proofErr w:type="spellEnd"/>
+      <w:r>
+        <w:rPr>
+          <w:rFonts w:ascii="Book Antiqua" w:hAnsi="Book Antiqua"/>
+          <w:b/>
+          <w:sz w:val="24"/>
+          <w:szCs w:val="24"/>
+        </w:rPr>
+        <w:t xml:space="preserve"> </w:t>
       </w:r>
       <w:proofErr w:type="spellStart"/>
       <w:r>
@@ -517,14 +515,421 @@
           <w:rFonts w:ascii="Book Antiqua" w:hAnsi="Book Antiqua"/>
         </w:rPr>
       </w:pPr>
-      <w:proofErr w:type="spellStart"/>
-      <w:r>
-        <w:rPr>
-          <w:rFonts w:ascii="Book Antiqua" w:hAnsi="Book Antiqua"/>
-        </w:rPr>
-        <w:t>Iury</w:t>
-      </w:r>
-      <w:proofErr w:type="spellEnd"/>
+      <w:r>
+        <w:rPr>
+          <w:rFonts w:ascii="Book Antiqua" w:hAnsi="Book Antiqua"/>
+          <w:b/>
+        </w:rPr>
+        <w:tab/>
+      </w:r>
+      <w:proofErr w:type="spellStart"/>
+      <w:r>
+        <w:rPr>
+          <w:rFonts w:ascii="Book Antiqua" w:hAnsi="Book Antiqua"/>
+        </w:rPr>
+        <w:t>Git</w:t>
+      </w:r>
+      <w:proofErr w:type="spellEnd"/>
+      <w:r>
+        <w:rPr>
+          <w:rFonts w:ascii="Book Antiqua" w:hAnsi="Book Antiqua"/>
+        </w:rPr>
+        <w:t xml:space="preserve"> trata-se</w:t>
+      </w:r>
+      <w:r>
+        <w:rPr>
+          <w:rFonts w:ascii="Book Antiqua" w:hAnsi="Book Antiqua"/>
+        </w:rPr>
+        <w:t xml:space="preserve"> de um sistema a qual gerencia todo o processo de desenvolvimento de arquivos, ou seja, cria versões a cada modificação feita nos mesmos. Permite também que várias pessoas contribuam para um projeto simultaneamente.</w:t>
+      </w:r>
+    </w:p>
+    <w:p>
+      <w:pPr>
+        <w:pStyle w:val="NormalWeb"/>
+        <w:spacing w:before="0" w:beforeAutospacing="0" w:after="450" w:afterAutospacing="0"/>
+        <w:rPr>
+          <w:rFonts w:ascii="Arial" w:hAnsi="Arial" w:cs="Arial"/>
+          <w:color w:val="494949"/>
+          <w:spacing w:val="-7"/>
+          <w:lang w:eastAsia="zh-CN"/>
+        </w:rPr>
+      </w:pPr>
+      <w:r>
+        <w:rPr>
+          <w:rFonts w:ascii="Book Antiqua" w:hAnsi="Book Antiqua"/>
+        </w:rPr>
+        <w:tab/>
+      </w:r>
+      <w:proofErr w:type="spellStart"/>
+      <w:r>
+        <w:rPr>
+          <w:rFonts w:ascii="Arial" w:hAnsi="Arial" w:cs="Arial"/>
+          <w:color w:val="494949"/>
+          <w:spacing w:val="-7"/>
+          <w:lang w:eastAsia="zh-CN"/>
+        </w:rPr>
+        <w:t>Git</w:t>
+      </w:r>
+      <w:proofErr w:type="spellEnd"/>
+      <w:r>
+        <w:rPr>
+          <w:rFonts w:ascii="Arial" w:hAnsi="Arial" w:cs="Arial"/>
+          <w:color w:val="494949"/>
+          <w:spacing w:val="-7"/>
+          <w:lang w:eastAsia="zh-CN"/>
+        </w:rPr>
+        <w:t xml:space="preserve"> trata-se de</w:t>
+      </w:r>
+      <w:r>
+        <w:rPr>
+          <w:rFonts w:ascii="Arial" w:hAnsi="Arial" w:cs="Arial"/>
+          <w:color w:val="494949"/>
+          <w:spacing w:val="-7"/>
+          <w:lang w:eastAsia="zh-CN"/>
+        </w:rPr>
+        <w:t xml:space="preserve"> um sistema de controle de versão de arquivos. Através deles podemos desenvolver projetos na qual diversas pessoas podem contribuir simultaneamente no mesmo, editando e criando novos arquivos e permitindo que os mesmos possam existir sem o risco de suas alterações serem sobrescritas.</w:t>
+      </w:r>
+    </w:p>
+    <w:p>
+      <w:pPr>
+        <w:spacing w:after="450" w:line="240" w:lineRule="auto"/>
+        <w:rPr>
+          <w:rFonts w:ascii="Arial" w:eastAsia="Times New Roman" w:hAnsi="Arial" w:cs="Arial"/>
+          <w:color w:val="494949"/>
+          <w:spacing w:val="-7"/>
+          <w:sz w:val="24"/>
+          <w:szCs w:val="24"/>
+          <w:lang w:eastAsia="zh-CN"/>
+        </w:rPr>
+      </w:pPr>
+      <w:r>
+        <w:rPr>
+          <w:rFonts w:ascii="Arial" w:eastAsia="Times New Roman" w:hAnsi="Arial" w:cs="Arial"/>
+          <w:color w:val="494949"/>
+          <w:spacing w:val="-7"/>
+          <w:sz w:val="24"/>
+          <w:szCs w:val="24"/>
+          <w:lang w:eastAsia="zh-CN"/>
+        </w:rPr>
+        <w:t xml:space="preserve">Se não houver um sistema de versão, imagine o caos entre duas pessoas abrindo o mesmo arquivo ao mesmo tempo. Uma das aplicações do </w:t>
+      </w:r>
+      <w:proofErr w:type="spellStart"/>
+      <w:r>
+        <w:rPr>
+          <w:rFonts w:ascii="Arial" w:eastAsia="Times New Roman" w:hAnsi="Arial" w:cs="Arial"/>
+          <w:color w:val="494949"/>
+          <w:spacing w:val="-7"/>
+          <w:sz w:val="24"/>
+          <w:szCs w:val="24"/>
+          <w:lang w:eastAsia="zh-CN"/>
+        </w:rPr>
+        <w:t>git</w:t>
+      </w:r>
+      <w:proofErr w:type="spellEnd"/>
+      <w:r>
+        <w:rPr>
+          <w:rFonts w:ascii="Arial" w:eastAsia="Times New Roman" w:hAnsi="Arial" w:cs="Arial"/>
+          <w:color w:val="494949"/>
+          <w:spacing w:val="-7"/>
+          <w:sz w:val="24"/>
+          <w:szCs w:val="24"/>
+          <w:lang w:eastAsia="zh-CN"/>
+        </w:rPr>
+        <w:t xml:space="preserve"> é justamente essa, permitir que um arquivo possa ser editado ao mesmo tempo por pessoas diferentes. Por mais complexo que isso seja, ele tenta manter tudo em ordem para evitar problemas para nós desenvolvedores.</w:t>
+      </w:r>
+    </w:p>
+    <w:p>
+      <w:pPr>
+        <w:spacing w:after="0" w:line="240" w:lineRule="auto"/>
+        <w:rPr>
+          <w:rFonts w:ascii="Arial" w:eastAsia="Times New Roman" w:hAnsi="Arial" w:cs="Arial"/>
+          <w:color w:val="494949"/>
+          <w:spacing w:val="-7"/>
+          <w:sz w:val="24"/>
+          <w:szCs w:val="24"/>
+          <w:lang w:eastAsia="zh-CN"/>
+        </w:rPr>
+      </w:pPr>
+      <w:r>
+        <w:rPr>
+          <w:rFonts w:ascii="Arial" w:eastAsia="Times New Roman" w:hAnsi="Arial" w:cs="Arial"/>
+          <w:color w:val="494949"/>
+          <w:spacing w:val="-7"/>
+          <w:sz w:val="24"/>
+          <w:szCs w:val="24"/>
+          <w:lang w:eastAsia="zh-CN"/>
+        </w:rPr>
+        <w:t xml:space="preserve">Outro fator importante do </w:t>
+      </w:r>
+      <w:proofErr w:type="spellStart"/>
+      <w:r>
+        <w:rPr>
+          <w:rFonts w:ascii="Arial" w:eastAsia="Times New Roman" w:hAnsi="Arial" w:cs="Arial"/>
+          <w:color w:val="494949"/>
+          <w:spacing w:val="-7"/>
+          <w:sz w:val="24"/>
+          <w:szCs w:val="24"/>
+          <w:lang w:eastAsia="zh-CN"/>
+        </w:rPr>
+        <w:t>git</w:t>
+      </w:r>
+      <w:proofErr w:type="spellEnd"/>
+      <w:r>
+        <w:rPr>
+          <w:rFonts w:ascii="Arial" w:eastAsia="Times New Roman" w:hAnsi="Arial" w:cs="Arial"/>
+          <w:color w:val="494949"/>
+          <w:spacing w:val="-7"/>
+          <w:sz w:val="24"/>
+          <w:szCs w:val="24"/>
+          <w:lang w:eastAsia="zh-CN"/>
+        </w:rPr>
+        <w:t xml:space="preserve"> (e essa é um dos seus diferenciais em relação ao </w:t>
+      </w:r>
+      <w:proofErr w:type="spellStart"/>
+      <w:r>
+        <w:rPr>
+          <w:rFonts w:ascii="Arial" w:eastAsia="Times New Roman" w:hAnsi="Arial" w:cs="Arial"/>
+          <w:color w:val="494949"/>
+          <w:spacing w:val="-7"/>
+          <w:sz w:val="24"/>
+          <w:szCs w:val="24"/>
+          <w:lang w:eastAsia="zh-CN"/>
+        </w:rPr>
+        <w:t>svn</w:t>
+      </w:r>
+      <w:proofErr w:type="spellEnd"/>
+      <w:r>
+        <w:rPr>
+          <w:rFonts w:ascii="Arial" w:eastAsia="Times New Roman" w:hAnsi="Arial" w:cs="Arial"/>
+          <w:color w:val="494949"/>
+          <w:spacing w:val="-7"/>
+          <w:sz w:val="24"/>
+          <w:szCs w:val="24"/>
+          <w:lang w:eastAsia="zh-CN"/>
+        </w:rPr>
+        <w:t xml:space="preserve"> – caso </w:t>
+      </w:r>
+      <w:proofErr w:type="spellStart"/>
+      <w:r>
+        <w:rPr>
+          <w:rFonts w:ascii="Arial" w:eastAsia="Times New Roman" w:hAnsi="Arial" w:cs="Arial"/>
+          <w:color w:val="494949"/>
+          <w:spacing w:val="-7"/>
+          <w:sz w:val="24"/>
+          <w:szCs w:val="24"/>
+          <w:lang w:eastAsia="zh-CN"/>
+        </w:rPr>
+        <w:t>vc</w:t>
+      </w:r>
+      <w:proofErr w:type="spellEnd"/>
+      <w:r>
+        <w:rPr>
+          <w:rFonts w:ascii="Arial" w:eastAsia="Times New Roman" w:hAnsi="Arial" w:cs="Arial"/>
+          <w:color w:val="494949"/>
+          <w:spacing w:val="-7"/>
+          <w:sz w:val="24"/>
+          <w:szCs w:val="24"/>
+          <w:lang w:eastAsia="zh-CN"/>
+        </w:rPr>
+        <w:t xml:space="preserve"> o conheça) é a possibilidade de criar, a qualquer momento, vários </w:t>
+      </w:r>
+      <w:r>
+        <w:rPr>
+          <w:rFonts w:ascii="Courier New" w:eastAsia="Times New Roman" w:hAnsi="Courier New" w:cs="Courier New"/>
+          <w:color w:val="494949"/>
+          <w:spacing w:val="-7"/>
+          <w:sz w:val="20"/>
+          <w:szCs w:val="20"/>
+          <w:lang w:eastAsia="zh-CN"/>
+        </w:rPr>
+        <w:t>snapshots</w:t>
+      </w:r>
+      <w:r>
+        <w:rPr>
+          <w:rFonts w:ascii="Arial" w:eastAsia="Times New Roman" w:hAnsi="Arial" w:cs="Arial"/>
+          <w:color w:val="494949"/>
+          <w:spacing w:val="-7"/>
+          <w:sz w:val="24"/>
+          <w:szCs w:val="24"/>
+          <w:lang w:eastAsia="zh-CN"/>
+        </w:rPr>
+        <w:t> do seu projeto, ou como chamamos mais “</w:t>
+      </w:r>
+      <w:proofErr w:type="spellStart"/>
+      <w:r>
+        <w:rPr>
+          <w:rFonts w:ascii="Arial" w:eastAsia="Times New Roman" w:hAnsi="Arial" w:cs="Arial"/>
+          <w:color w:val="494949"/>
+          <w:spacing w:val="-7"/>
+          <w:sz w:val="24"/>
+          <w:szCs w:val="24"/>
+          <w:lang w:eastAsia="zh-CN"/>
+        </w:rPr>
+        <w:t>nerdmenete</w:t>
+      </w:r>
+      <w:proofErr w:type="spellEnd"/>
+      <w:r>
+        <w:rPr>
+          <w:rFonts w:ascii="Arial" w:eastAsia="Times New Roman" w:hAnsi="Arial" w:cs="Arial"/>
+          <w:color w:val="494949"/>
+          <w:spacing w:val="-7"/>
+          <w:sz w:val="24"/>
+          <w:szCs w:val="24"/>
+          <w:lang w:eastAsia="zh-CN"/>
+        </w:rPr>
+        <w:t xml:space="preserve">”, </w:t>
+      </w:r>
+      <w:proofErr w:type="spellStart"/>
+      <w:r>
+        <w:rPr>
+          <w:rFonts w:ascii="Arial" w:eastAsia="Times New Roman" w:hAnsi="Arial" w:cs="Arial"/>
+          <w:color w:val="494949"/>
+          <w:spacing w:val="-7"/>
+          <w:sz w:val="24"/>
+          <w:szCs w:val="24"/>
+          <w:lang w:eastAsia="zh-CN"/>
+        </w:rPr>
+        <w:t>branch</w:t>
+      </w:r>
+      <w:proofErr w:type="spellEnd"/>
+      <w:r>
+        <w:rPr>
+          <w:rFonts w:ascii="Arial" w:eastAsia="Times New Roman" w:hAnsi="Arial" w:cs="Arial"/>
+          <w:color w:val="494949"/>
+          <w:spacing w:val="-7"/>
+          <w:sz w:val="24"/>
+          <w:szCs w:val="24"/>
+          <w:lang w:eastAsia="zh-CN"/>
+        </w:rPr>
+        <w:t xml:space="preserve">. Suponha que o seu projeto seja um site </w:t>
+      </w:r>
+      <w:proofErr w:type="spellStart"/>
+      <w:r>
+        <w:rPr>
+          <w:rFonts w:ascii="Arial" w:eastAsia="Times New Roman" w:hAnsi="Arial" w:cs="Arial"/>
+          <w:color w:val="494949"/>
+          <w:spacing w:val="-7"/>
+          <w:sz w:val="24"/>
+          <w:szCs w:val="24"/>
+          <w:lang w:eastAsia="zh-CN"/>
+        </w:rPr>
+        <w:t>html</w:t>
+      </w:r>
+      <w:proofErr w:type="spellEnd"/>
+      <w:r>
+        <w:rPr>
+          <w:rFonts w:ascii="Arial" w:eastAsia="Times New Roman" w:hAnsi="Arial" w:cs="Arial"/>
+          <w:color w:val="494949"/>
+          <w:spacing w:val="-7"/>
+          <w:sz w:val="24"/>
+          <w:szCs w:val="24"/>
+          <w:lang w:eastAsia="zh-CN"/>
+        </w:rPr>
+        <w:t xml:space="preserve">, e você deseja criar uma nova seção no seu código HTML, mas naquele momento você não deseja que estas alterações estejam disponíveis para mais ninguém, só para você. Isso é, você quer alterar o projeto (incluindo vários arquivos nele), mas ainda não quer que isso seja tratado como “oficial” para outras pessoas, então </w:t>
+      </w:r>
+      <w:proofErr w:type="spellStart"/>
+      <w:r>
+        <w:rPr>
+          <w:rFonts w:ascii="Arial" w:eastAsia="Times New Roman" w:hAnsi="Arial" w:cs="Arial"/>
+          <w:color w:val="494949"/>
+          <w:spacing w:val="-7"/>
+          <w:sz w:val="24"/>
+          <w:szCs w:val="24"/>
+          <w:lang w:eastAsia="zh-CN"/>
+        </w:rPr>
+        <w:t>vc</w:t>
+      </w:r>
+      <w:proofErr w:type="spellEnd"/>
+      <w:r>
+        <w:rPr>
+          <w:rFonts w:ascii="Arial" w:eastAsia="Times New Roman" w:hAnsi="Arial" w:cs="Arial"/>
+          <w:color w:val="494949"/>
+          <w:spacing w:val="-7"/>
+          <w:sz w:val="24"/>
+          <w:szCs w:val="24"/>
+          <w:lang w:eastAsia="zh-CN"/>
+        </w:rPr>
+        <w:t xml:space="preserve"> cria um </w:t>
+      </w:r>
+      <w:proofErr w:type="spellStart"/>
+      <w:r>
+        <w:rPr>
+          <w:rFonts w:ascii="Arial" w:eastAsia="Times New Roman" w:hAnsi="Arial" w:cs="Arial"/>
+          <w:color w:val="494949"/>
+          <w:spacing w:val="-7"/>
+          <w:sz w:val="24"/>
+          <w:szCs w:val="24"/>
+          <w:lang w:eastAsia="zh-CN"/>
+        </w:rPr>
+        <w:t>branch</w:t>
+      </w:r>
+      <w:proofErr w:type="spellEnd"/>
+      <w:r>
+        <w:rPr>
+          <w:rFonts w:ascii="Arial" w:eastAsia="Times New Roman" w:hAnsi="Arial" w:cs="Arial"/>
+          <w:color w:val="494949"/>
+          <w:spacing w:val="-7"/>
+          <w:sz w:val="24"/>
+          <w:szCs w:val="24"/>
+          <w:lang w:eastAsia="zh-CN"/>
+        </w:rPr>
+        <w:t xml:space="preserve"> (como se fosse uma cópia espelho) e então trabalha apenas nesse </w:t>
+      </w:r>
+      <w:proofErr w:type="spellStart"/>
+      <w:r>
+        <w:rPr>
+          <w:rFonts w:ascii="Arial" w:eastAsia="Times New Roman" w:hAnsi="Arial" w:cs="Arial"/>
+          <w:color w:val="494949"/>
+          <w:spacing w:val="-7"/>
+          <w:sz w:val="24"/>
+          <w:szCs w:val="24"/>
+          <w:lang w:eastAsia="zh-CN"/>
+        </w:rPr>
+        <w:t>branch</w:t>
+      </w:r>
+      <w:proofErr w:type="spellEnd"/>
+      <w:r>
+        <w:rPr>
+          <w:rFonts w:ascii="Arial" w:eastAsia="Times New Roman" w:hAnsi="Arial" w:cs="Arial"/>
+          <w:color w:val="494949"/>
+          <w:spacing w:val="-7"/>
+          <w:sz w:val="24"/>
+          <w:szCs w:val="24"/>
+          <w:lang w:eastAsia="zh-CN"/>
+        </w:rPr>
+        <w:t xml:space="preserve">, até acertar todos os detalhes dele. Após isso, você pode fazer um merge de volta do seu </w:t>
+      </w:r>
+      <w:proofErr w:type="spellStart"/>
+      <w:r>
+        <w:rPr>
+          <w:rFonts w:ascii="Arial" w:eastAsia="Times New Roman" w:hAnsi="Arial" w:cs="Arial"/>
+          <w:color w:val="494949"/>
+          <w:spacing w:val="-7"/>
+          <w:sz w:val="24"/>
+          <w:szCs w:val="24"/>
+          <w:lang w:eastAsia="zh-CN"/>
+        </w:rPr>
+        <w:t>branch</w:t>
+      </w:r>
+      <w:proofErr w:type="spellEnd"/>
+      <w:r>
+        <w:rPr>
+          <w:rFonts w:ascii="Arial" w:eastAsia="Times New Roman" w:hAnsi="Arial" w:cs="Arial"/>
+          <w:color w:val="494949"/>
+          <w:spacing w:val="-7"/>
+          <w:sz w:val="24"/>
+          <w:szCs w:val="24"/>
+          <w:lang w:eastAsia="zh-CN"/>
+        </w:rPr>
+        <w:t xml:space="preserve"> até o projeto original. Veja bem, se tudo isso que você leu só ajudou a te confundir mais – respire fundo – e siga em frente. Com exemplos tudo fica melhor.</w:t>
+      </w:r>
+    </w:p>
+    <w:p>
+      <w:pPr>
+        <w:rPr>
+          <w:rFonts w:ascii="Book Antiqua" w:hAnsi="Book Antiqua"/>
+        </w:rPr>
+      </w:pPr>
     </w:p>
     <w:p>
       <w:pPr>
@@ -596,7 +1001,112 @@
         <w:rPr>
           <w:rFonts w:ascii="Book Antiqua" w:hAnsi="Book Antiqua"/>
         </w:rPr>
-        <w:t xml:space="preserve">4.1. inicialização de </w:t>
+        <w:t xml:space="preserve">4.1. </w:t>
+      </w:r>
+      <w:proofErr w:type="gramStart"/>
+      <w:r>
+        <w:rPr>
+          <w:rFonts w:ascii="Book Antiqua" w:hAnsi="Book Antiqua"/>
+        </w:rPr>
+        <w:t>inicialização</w:t>
+      </w:r>
+      <w:proofErr w:type="gramEnd"/>
+      <w:r>
+        <w:rPr>
+          <w:rFonts w:ascii="Book Antiqua" w:hAnsi="Book Antiqua"/>
+        </w:rPr>
+        <w:t xml:space="preserve"> de </w:t>
+      </w:r>
+      <w:r>
+        <w:rPr>
+          <w:rFonts w:ascii="Book Antiqua" w:hAnsi="Book Antiqua"/>
+        </w:rPr>
+        <w:t>repositório</w:t>
+      </w:r>
+    </w:p>
+    <w:p>
+      <w:pPr>
+        <w:rPr>
+          <w:rFonts w:ascii="Book Antiqua" w:hAnsi="Book Antiqua"/>
+        </w:rPr>
+      </w:pPr>
+      <w:r>
+        <w:rPr>
+          <w:rFonts w:ascii="Book Antiqua" w:hAnsi="Book Antiqua"/>
+        </w:rPr>
+        <w:tab/>
+        <w:t>Para inicializar um repositóri</w:t>
+      </w:r>
+      <w:r>
+        <w:rPr>
+          <w:rFonts w:ascii="Book Antiqua" w:hAnsi="Book Antiqua"/>
+        </w:rPr>
+        <w:t xml:space="preserve">o na sua máquina local, você pode começar com um novo projeto, ou um projeto já existente. Para isso </w:t>
+      </w:r>
+      <w:r>
+        <w:rPr>
+          <w:rFonts w:ascii="Book Antiqua" w:hAnsi="Book Antiqua"/>
+        </w:rPr>
+        <w:t>você deve navegar até o diretório do seu projeto, e executar o comando:</w:t>
+      </w:r>
+    </w:p>
+    <w:p>
+      <w:pPr>
+        <w:rPr>
+          <w:rFonts w:ascii="Book Antiqua" w:hAnsi="Book Antiqua"/>
+        </w:rPr>
+      </w:pPr>
+      <w:r>
+        <w:rPr>
+          <w:rFonts w:ascii="Book Antiqua" w:hAnsi="Book Antiqua"/>
+        </w:rPr>
+        <w:tab/>
+        <w:t xml:space="preserve">$ </w:t>
+      </w:r>
+      <w:proofErr w:type="spellStart"/>
+      <w:r>
+        <w:rPr>
+          <w:rFonts w:ascii="Book Antiqua" w:hAnsi="Book Antiqua"/>
+        </w:rPr>
+        <w:t>git</w:t>
+      </w:r>
+      <w:proofErr w:type="spellEnd"/>
+      <w:r>
+        <w:rPr>
+          <w:rFonts w:ascii="Book Antiqua" w:hAnsi="Book Antiqua"/>
+        </w:rPr>
+        <w:t xml:space="preserve"> </w:t>
+      </w:r>
+      <w:proofErr w:type="spellStart"/>
+      <w:r>
+        <w:rPr>
+          <w:rFonts w:ascii="Book Antiqua" w:hAnsi="Book Antiqua"/>
+        </w:rPr>
+        <w:t>init</w:t>
+      </w:r>
+      <w:proofErr w:type="spellEnd"/>
+    </w:p>
+    <w:p>
+      <w:pPr>
+        <w:rPr>
+          <w:rFonts w:ascii="Book Antiqua" w:hAnsi="Book Antiqua"/>
+        </w:rPr>
+      </w:pPr>
+      <w:bookmarkStart w:id="0" w:name="_GoBack"/>
+      <w:bookmarkEnd w:id="0"/>
+    </w:p>
+    <w:p>
+      <w:pPr>
+        <w:rPr>
+          <w:rFonts w:ascii="Book Antiqua" w:hAnsi="Book Antiqua"/>
+        </w:rPr>
+      </w:pPr>
+      <w:r>
+        <w:rPr>
+          <w:rFonts w:ascii="Book Antiqua" w:hAnsi="Book Antiqua"/>
+        </w:rPr>
+        <w:lastRenderedPageBreak/>
+        <w:t xml:space="preserve">4.2. Clonagem de um </w:t>
       </w:r>
       <w:proofErr w:type="spellStart"/>
       <w:r>
@@ -606,42 +1116,6 @@
         <w:t>repositorio</w:t>
       </w:r>
       <w:proofErr w:type="spellEnd"/>
-    </w:p>
-    <w:p>
-      <w:pPr>
-        <w:rPr>
-          <w:rFonts w:ascii="Book Antiqua" w:hAnsi="Book Antiqua"/>
-        </w:rPr>
-      </w:pPr>
-      <w:proofErr w:type="spellStart"/>
-      <w:r>
-        <w:rPr>
-          <w:rFonts w:ascii="Book Antiqua" w:hAnsi="Book Antiqua"/>
-        </w:rPr>
-        <w:t>Iury</w:t>
-      </w:r>
-      <w:proofErr w:type="spellEnd"/>
-    </w:p>
-    <w:p>
-      <w:pPr>
-        <w:rPr>
-          <w:rFonts w:ascii="Book Antiqua" w:hAnsi="Book Antiqua"/>
-        </w:rPr>
-      </w:pPr>
-      <w:r>
-        <w:rPr>
-          <w:rFonts w:ascii="Book Antiqua" w:hAnsi="Book Antiqua"/>
-        </w:rPr>
-        <w:t xml:space="preserve">4.2. Clonagem de um </w:t>
-      </w:r>
-      <w:proofErr w:type="spellStart"/>
-      <w:r>
-        <w:rPr>
-          <w:rFonts w:ascii="Book Antiqua" w:hAnsi="Book Antiqua"/>
-        </w:rPr>
-        <w:t>repositorio</w:t>
-      </w:r>
-      <w:proofErr w:type="spellEnd"/>
       <w:r>
         <w:rPr>
           <w:rFonts w:ascii="Book Antiqua" w:hAnsi="Book Antiqua"/>
@@ -660,15 +1134,61 @@
           <w:rFonts w:ascii="Book Antiqua" w:hAnsi="Book Antiqua"/>
         </w:rPr>
         <w:tab/>
-      </w:r>
-      <w:proofErr w:type="spellStart"/>
-      <w:r>
-        <w:rPr>
-          <w:rFonts w:ascii="Book Antiqua" w:hAnsi="Book Antiqua"/>
-        </w:rPr>
-        <w:t>Iury</w:t>
-      </w:r>
-      <w:proofErr w:type="spellEnd"/>
+        <w:t>Para obter os arquivos de um</w:t>
+      </w:r>
+      <w:r>
+        <w:rPr>
+          <w:rFonts w:ascii="Book Antiqua" w:hAnsi="Book Antiqua"/>
+        </w:rPr>
+        <w:t xml:space="preserve"> projeto</w:t>
+      </w:r>
+      <w:r>
+        <w:rPr>
+          <w:rFonts w:ascii="Book Antiqua" w:hAnsi="Book Antiqua"/>
+        </w:rPr>
+        <w:t xml:space="preserve"> em um servidor remoto</w:t>
+      </w:r>
+      <w:r>
+        <w:rPr>
+          <w:rFonts w:ascii="Book Antiqua" w:hAnsi="Book Antiqua"/>
+        </w:rPr>
+        <w:t>, você deve navegar até o diretório a qual deseja obter os arquivos, e então executar o comando:</w:t>
+      </w:r>
+    </w:p>
+    <w:p>
+      <w:pPr>
+        <w:rPr>
+          <w:rFonts w:ascii="Book Antiqua" w:hAnsi="Book Antiqua"/>
+        </w:rPr>
+      </w:pPr>
+      <w:r>
+        <w:rPr>
+          <w:rFonts w:ascii="Book Antiqua" w:hAnsi="Book Antiqua"/>
+        </w:rPr>
+        <w:tab/>
+        <w:t xml:space="preserve">$ </w:t>
+      </w:r>
+      <w:proofErr w:type="spellStart"/>
+      <w:r>
+        <w:rPr>
+          <w:rFonts w:ascii="Book Antiqua" w:hAnsi="Book Antiqua"/>
+        </w:rPr>
+        <w:t>git</w:t>
+      </w:r>
+      <w:proofErr w:type="spellEnd"/>
+      <w:r>
+        <w:rPr>
+          <w:rFonts w:ascii="Book Antiqua" w:hAnsi="Book Antiqua"/>
+        </w:rPr>
+        <w:t xml:space="preserve"> clone URL do servidor remoto</w:t>
+      </w:r>
+    </w:p>
+    <w:p>
+      <w:pPr>
+        <w:rPr>
+          <w:rFonts w:ascii="Book Antiqua" w:hAnsi="Book Antiqua"/>
+        </w:rPr>
+      </w:pPr>
     </w:p>
     <w:p>
       <w:pPr>
@@ -1149,6 +1669,7 @@
     <w:lsdException w:name="HTML Sample" w:semiHidden="1" w:unhideWhenUsed="1"/>
     <w:lsdException w:name="HTML Typewriter" w:semiHidden="1" w:unhideWhenUsed="1"/>
     <w:lsdException w:name="HTML Variable" w:semiHidden="1" w:unhideWhenUsed="1"/>
+    <w:lsdException w:name="Normal Table" w:semiHidden="1" w:unhideWhenUsed="1"/>
     <w:lsdException w:name="annotation subject" w:semiHidden="1" w:unhideWhenUsed="1"/>
     <w:lsdException w:name="No List" w:semiHidden="1" w:unhideWhenUsed="1"/>
     <w:lsdException w:name="Outline List 1" w:semiHidden="1" w:unhideWhenUsed="1"/>
@@ -1193,6 +1714,7 @@
     <w:lsdException w:name="Table Professional" w:semiHidden="1" w:unhideWhenUsed="1"/>
     <w:lsdException w:name="Table Subtle 1" w:semiHidden="1" w:unhideWhenUsed="1"/>
     <w:lsdException w:name="Table Subtle 2" w:semiHidden="1" w:unhideWhenUsed="1"/>
+    <w:lsdException w:name="Table Web 1" w:semiHidden="1" w:unhideWhenUsed="1"/>
     <w:lsdException w:name="Table Web 2" w:semiHidden="1" w:unhideWhenUsed="1"/>
     <w:lsdException w:name="Table Web 3" w:semiHidden="1" w:unhideWhenUsed="1"/>
     <w:lsdException w:name="Balloon Text" w:semiHidden="1" w:unhideWhenUsed="1"/>
@@ -1420,6 +1942,7 @@
   <w:style w:type="paragraph" w:default="1" w:styleId="Normal">
     <w:name w:val="Normal"/>
     <w:qFormat/>
+    <w:rsid w:val="00B3603C"/>
   </w:style>
   <w:style w:type="character" w:default="1" w:styleId="Fontepargpadro">
     <w:name w:val="Default Paragraph Font"/>

</xml_diff>

<commit_message>
Foi inserido no trabalho: Introdução, versionamento e vantagens
</commit_message>
<xml_diff>
--- a/TrabalhoGitWord.docx
+++ b/TrabalhoGitWord.docx
@@ -113,339 +113,1132 @@
         </w:rPr>
         <w:t>s</w:t>
       </w:r>
+    </w:p>
+    <w:p>
+      <w:pPr>
+        <w:jc w:val="center"/>
+        <w:rPr>
+          <w:rFonts w:ascii="Book Antiqua" w:hAnsi="Book Antiqua"/>
+          <w:b/>
+          <w:sz w:val="24"/>
+          <w:szCs w:val="24"/>
+        </w:rPr>
+      </w:pPr>
+    </w:p>
+    <w:p>
+      <w:pPr>
+        <w:jc w:val="center"/>
+        <w:rPr>
+          <w:rFonts w:ascii="Book Antiqua" w:hAnsi="Book Antiqua"/>
+          <w:b/>
+          <w:sz w:val="24"/>
+          <w:szCs w:val="24"/>
+        </w:rPr>
+      </w:pPr>
+    </w:p>
+    <w:p>
+      <w:pPr>
+        <w:jc w:val="center"/>
+        <w:rPr>
+          <w:rFonts w:ascii="Book Antiqua" w:hAnsi="Book Antiqua"/>
+          <w:b/>
+          <w:sz w:val="24"/>
+          <w:szCs w:val="24"/>
+        </w:rPr>
+      </w:pPr>
+    </w:p>
+    <w:p>
+      <w:pPr>
+        <w:jc w:val="center"/>
+        <w:rPr>
+          <w:rFonts w:ascii="Book Antiqua" w:hAnsi="Book Antiqua"/>
+          <w:b/>
+          <w:sz w:val="32"/>
+          <w:szCs w:val="32"/>
+        </w:rPr>
+      </w:pPr>
+    </w:p>
+    <w:p>
+      <w:pPr>
+        <w:jc w:val="center"/>
+        <w:rPr>
+          <w:rFonts w:ascii="Book Antiqua" w:hAnsi="Book Antiqua"/>
+          <w:b/>
+          <w:sz w:val="32"/>
+          <w:szCs w:val="32"/>
+        </w:rPr>
+      </w:pPr>
+    </w:p>
+    <w:p>
+      <w:pPr>
+        <w:jc w:val="center"/>
+        <w:rPr>
+          <w:rFonts w:ascii="Book Antiqua" w:hAnsi="Book Antiqua"/>
+          <w:b/>
+          <w:sz w:val="32"/>
+          <w:szCs w:val="32"/>
+        </w:rPr>
+      </w:pPr>
+    </w:p>
+    <w:p>
+      <w:pPr>
+        <w:jc w:val="center"/>
+        <w:rPr>
+          <w:rFonts w:ascii="Book Antiqua" w:hAnsi="Book Antiqua"/>
+          <w:b/>
+          <w:sz w:val="32"/>
+          <w:szCs w:val="32"/>
+        </w:rPr>
+      </w:pPr>
+    </w:p>
+    <w:p>
+      <w:pPr>
+        <w:jc w:val="center"/>
+        <w:rPr>
+          <w:rFonts w:ascii="Book Antiqua" w:hAnsi="Book Antiqua"/>
+          <w:b/>
+          <w:sz w:val="24"/>
+          <w:szCs w:val="24"/>
+        </w:rPr>
+      </w:pPr>
+      <w:proofErr w:type="spellStart"/>
+      <w:r>
+        <w:rPr>
+          <w:rFonts w:ascii="Book Antiqua" w:hAnsi="Book Antiqua"/>
+          <w:b/>
+          <w:sz w:val="32"/>
+          <w:szCs w:val="32"/>
+        </w:rPr>
+        <w:t>Git</w:t>
+      </w:r>
+      <w:proofErr w:type="spellEnd"/>
+    </w:p>
+    <w:p>
+      <w:pPr>
+        <w:jc w:val="center"/>
+        <w:rPr>
+          <w:rFonts w:ascii="Book Antiqua" w:hAnsi="Book Antiqua"/>
+          <w:b/>
+          <w:sz w:val="24"/>
+          <w:szCs w:val="24"/>
+        </w:rPr>
+      </w:pPr>
+    </w:p>
+    <w:p>
+      <w:pPr>
+        <w:jc w:val="center"/>
+        <w:rPr>
+          <w:rFonts w:ascii="Book Antiqua" w:hAnsi="Book Antiqua"/>
+          <w:b/>
+          <w:sz w:val="24"/>
+          <w:szCs w:val="24"/>
+        </w:rPr>
+      </w:pPr>
+    </w:p>
+    <w:p>
+      <w:pPr>
+        <w:jc w:val="center"/>
+        <w:rPr>
+          <w:rFonts w:ascii="Book Antiqua" w:hAnsi="Book Antiqua"/>
+          <w:b/>
+          <w:sz w:val="24"/>
+          <w:szCs w:val="24"/>
+        </w:rPr>
+      </w:pPr>
+    </w:p>
+    <w:p>
+      <w:pPr>
+        <w:jc w:val="center"/>
+        <w:rPr>
+          <w:rFonts w:ascii="Book Antiqua" w:hAnsi="Book Antiqua"/>
+          <w:b/>
+          <w:sz w:val="24"/>
+          <w:szCs w:val="24"/>
+        </w:rPr>
+      </w:pPr>
+    </w:p>
+    <w:p>
+      <w:pPr>
+        <w:jc w:val="center"/>
+        <w:rPr>
+          <w:rFonts w:ascii="Book Antiqua" w:hAnsi="Book Antiqua"/>
+          <w:b/>
+          <w:sz w:val="24"/>
+          <w:szCs w:val="24"/>
+        </w:rPr>
+      </w:pPr>
+    </w:p>
+    <w:p>
+      <w:pPr>
+        <w:jc w:val="center"/>
+        <w:rPr>
+          <w:rFonts w:ascii="Book Antiqua" w:hAnsi="Book Antiqua"/>
+          <w:b/>
+          <w:sz w:val="24"/>
+          <w:szCs w:val="24"/>
+        </w:rPr>
+      </w:pPr>
+    </w:p>
+    <w:p>
+      <w:pPr>
+        <w:jc w:val="center"/>
+        <w:rPr>
+          <w:rFonts w:ascii="Book Antiqua" w:hAnsi="Book Antiqua"/>
+          <w:b/>
+          <w:sz w:val="24"/>
+          <w:szCs w:val="24"/>
+        </w:rPr>
+      </w:pPr>
+    </w:p>
+    <w:p>
+      <w:pPr>
+        <w:jc w:val="center"/>
+        <w:rPr>
+          <w:rFonts w:ascii="Book Antiqua" w:hAnsi="Book Antiqua"/>
+          <w:b/>
+          <w:sz w:val="24"/>
+          <w:szCs w:val="24"/>
+        </w:rPr>
+      </w:pPr>
+    </w:p>
+    <w:p>
+      <w:pPr>
+        <w:jc w:val="center"/>
+        <w:rPr>
+          <w:rFonts w:ascii="Book Antiqua" w:hAnsi="Book Antiqua"/>
+          <w:b/>
+          <w:sz w:val="24"/>
+          <w:szCs w:val="24"/>
+        </w:rPr>
+      </w:pPr>
+    </w:p>
+    <w:p>
+      <w:pPr>
+        <w:jc w:val="center"/>
+        <w:rPr>
+          <w:rFonts w:ascii="Book Antiqua" w:hAnsi="Book Antiqua"/>
+          <w:b/>
+          <w:sz w:val="24"/>
+          <w:szCs w:val="24"/>
+        </w:rPr>
+      </w:pPr>
+    </w:p>
+    <w:p>
+      <w:pPr>
+        <w:jc w:val="center"/>
+        <w:rPr>
+          <w:rFonts w:ascii="Book Antiqua" w:hAnsi="Book Antiqua"/>
+          <w:b/>
+          <w:sz w:val="24"/>
+          <w:szCs w:val="24"/>
+        </w:rPr>
+      </w:pPr>
+    </w:p>
+    <w:p>
+      <w:pPr>
+        <w:jc w:val="center"/>
+        <w:rPr>
+          <w:rFonts w:ascii="Book Antiqua" w:hAnsi="Book Antiqua"/>
+          <w:b/>
+          <w:sz w:val="24"/>
+          <w:szCs w:val="24"/>
+        </w:rPr>
+      </w:pPr>
+    </w:p>
+    <w:p>
+      <w:pPr>
+        <w:jc w:val="center"/>
+        <w:rPr>
+          <w:rFonts w:ascii="Book Antiqua" w:hAnsi="Book Antiqua"/>
+          <w:b/>
+          <w:sz w:val="24"/>
+          <w:szCs w:val="24"/>
+        </w:rPr>
+      </w:pPr>
+    </w:p>
+    <w:p>
+      <w:pPr>
+        <w:jc w:val="center"/>
+        <w:rPr>
+          <w:rFonts w:ascii="Book Antiqua" w:hAnsi="Book Antiqua"/>
+          <w:b/>
+          <w:sz w:val="24"/>
+          <w:szCs w:val="24"/>
+        </w:rPr>
+      </w:pPr>
+      <w:proofErr w:type="spellStart"/>
+      <w:r>
+        <w:rPr>
+          <w:rFonts w:ascii="Book Antiqua" w:hAnsi="Book Antiqua"/>
+          <w:b/>
+          <w:sz w:val="24"/>
+          <w:szCs w:val="24"/>
+        </w:rPr>
+        <w:t>Iury</w:t>
+      </w:r>
+      <w:proofErr w:type="spellEnd"/>
+      <w:r>
+        <w:rPr>
+          <w:rFonts w:ascii="Book Antiqua" w:hAnsi="Book Antiqua"/>
+          <w:b/>
+          <w:sz w:val="24"/>
+          <w:szCs w:val="24"/>
+        </w:rPr>
+        <w:t xml:space="preserve"> Almeida de Oliveira</w:t>
+      </w:r>
+    </w:p>
+    <w:p>
+      <w:pPr>
+        <w:jc w:val="center"/>
+        <w:rPr>
+          <w:rFonts w:ascii="Book Antiqua" w:hAnsi="Book Antiqua"/>
+          <w:b/>
+          <w:sz w:val="24"/>
+          <w:szCs w:val="24"/>
+        </w:rPr>
+      </w:pPr>
+      <w:r>
+        <w:rPr>
+          <w:rFonts w:ascii="Book Antiqua" w:hAnsi="Book Antiqua"/>
+          <w:b/>
+          <w:sz w:val="24"/>
+          <w:szCs w:val="24"/>
+        </w:rPr>
+        <w:t xml:space="preserve">Socrates </w:t>
+      </w:r>
+      <w:proofErr w:type="spellStart"/>
+      <w:r>
+        <w:rPr>
+          <w:rFonts w:ascii="Book Antiqua" w:hAnsi="Book Antiqua"/>
+          <w:b/>
+          <w:sz w:val="24"/>
+          <w:szCs w:val="24"/>
+        </w:rPr>
+        <w:t>cheiragato</w:t>
+      </w:r>
+      <w:proofErr w:type="spellEnd"/>
+    </w:p>
+    <w:p>
+      <w:pPr>
+        <w:rPr>
+          <w:rFonts w:ascii="Arial" w:hAnsi="Arial" w:cs="Arial"/>
+          <w:b/>
+        </w:rPr>
+      </w:pPr>
+      <w:r>
+        <w:rPr>
+          <w:rFonts w:ascii="Arial" w:hAnsi="Arial" w:cs="Arial"/>
+          <w:b/>
+        </w:rPr>
+        <w:lastRenderedPageBreak/>
+        <w:t>INTRODUÇÃO</w:t>
+      </w:r>
+    </w:p>
+    <w:p>
+      <w:pPr>
+        <w:rPr>
+          <w:rFonts w:ascii="Arial" w:hAnsi="Arial" w:cs="Arial"/>
+        </w:rPr>
+      </w:pPr>
+      <w:r>
+        <w:rPr>
+          <w:rFonts w:ascii="Arial" w:hAnsi="Arial" w:cs="Arial"/>
+        </w:rPr>
+        <w:t>O método preferido de controle de versão por muitas pessoas é copiar arquivos em outro diretório (talvez um diretório com data e hora, se forem espertos). Esta abordagem é muito comum por ser tão simples, mas é também muito suscetível a erros. É fácil esquecer em qua</w:t>
+      </w:r>
       <w:bookmarkStart w:id="0" w:name="_GoBack"/>
       <w:bookmarkEnd w:id="0"/>
-    </w:p>
-    <w:p>
-      <w:pPr>
-        <w:jc w:val="center"/>
-        <w:rPr>
-          <w:rFonts w:ascii="Book Antiqua" w:hAnsi="Book Antiqua"/>
-          <w:b/>
-          <w:sz w:val="24"/>
-          <w:szCs w:val="24"/>
-        </w:rPr>
-      </w:pPr>
-    </w:p>
-    <w:p>
-      <w:pPr>
-        <w:jc w:val="center"/>
-        <w:rPr>
-          <w:rFonts w:ascii="Book Antiqua" w:hAnsi="Book Antiqua"/>
-          <w:b/>
-          <w:sz w:val="24"/>
-          <w:szCs w:val="24"/>
-        </w:rPr>
-      </w:pPr>
-    </w:p>
-    <w:p>
-      <w:pPr>
-        <w:jc w:val="center"/>
-        <w:rPr>
-          <w:rFonts w:ascii="Book Antiqua" w:hAnsi="Book Antiqua"/>
-          <w:b/>
-          <w:sz w:val="24"/>
-          <w:szCs w:val="24"/>
-        </w:rPr>
-      </w:pPr>
-    </w:p>
-    <w:p>
-      <w:pPr>
-        <w:jc w:val="center"/>
-        <w:rPr>
-          <w:rFonts w:ascii="Book Antiqua" w:hAnsi="Book Antiqua"/>
-          <w:b/>
-          <w:sz w:val="32"/>
-          <w:szCs w:val="32"/>
-        </w:rPr>
-      </w:pPr>
-    </w:p>
-    <w:p>
-      <w:pPr>
-        <w:jc w:val="center"/>
-        <w:rPr>
-          <w:rFonts w:ascii="Book Antiqua" w:hAnsi="Book Antiqua"/>
-          <w:b/>
-          <w:sz w:val="32"/>
-          <w:szCs w:val="32"/>
-        </w:rPr>
-      </w:pPr>
-    </w:p>
-    <w:p>
-      <w:pPr>
-        <w:jc w:val="center"/>
-        <w:rPr>
-          <w:rFonts w:ascii="Book Antiqua" w:hAnsi="Book Antiqua"/>
-          <w:b/>
-          <w:sz w:val="32"/>
-          <w:szCs w:val="32"/>
-        </w:rPr>
-      </w:pPr>
-    </w:p>
-    <w:p>
-      <w:pPr>
-        <w:jc w:val="center"/>
-        <w:rPr>
-          <w:rFonts w:ascii="Book Antiqua" w:hAnsi="Book Antiqua"/>
-          <w:b/>
-          <w:sz w:val="32"/>
-          <w:szCs w:val="32"/>
-        </w:rPr>
-      </w:pPr>
-    </w:p>
-    <w:p>
-      <w:pPr>
-        <w:jc w:val="center"/>
-        <w:rPr>
-          <w:rFonts w:ascii="Book Antiqua" w:hAnsi="Book Antiqua"/>
-          <w:b/>
-          <w:sz w:val="24"/>
-          <w:szCs w:val="24"/>
-        </w:rPr>
-      </w:pPr>
-      <w:proofErr w:type="spellStart"/>
-      <w:r>
-        <w:rPr>
-          <w:rFonts w:ascii="Book Antiqua" w:hAnsi="Book Antiqua"/>
-          <w:b/>
-          <w:sz w:val="32"/>
-          <w:szCs w:val="32"/>
+      <w:r>
+        <w:rPr>
+          <w:rFonts w:ascii="Arial" w:hAnsi="Arial" w:cs="Arial"/>
+        </w:rPr>
+        <w:t>l diretório o usuário está e gravar acidentalmente no arquivo errado ou sobrescrever arquivos sem querer.</w:t>
+      </w:r>
+    </w:p>
+    <w:p>
+      <w:pPr>
+        <w:rPr>
+          <w:rFonts w:ascii="Arial" w:hAnsi="Arial" w:cs="Arial"/>
+        </w:rPr>
+      </w:pPr>
+      <w:r>
+        <w:rPr>
+          <w:rFonts w:ascii="Arial" w:hAnsi="Arial" w:cs="Arial"/>
+        </w:rPr>
+        <w:t>O controle de versão é um sistema que registra as mudanças feitas em um arquivo ou um conjunto de arquivos ao longo do tempo de forma que o usuário possa recuperar versões específicas.</w:t>
+      </w:r>
+    </w:p>
+    <w:p>
+      <w:pPr>
+        <w:rPr>
+          <w:rFonts w:ascii="Book Antiqua" w:hAnsi="Book Antiqua"/>
+        </w:rPr>
+      </w:pPr>
+      <w:r>
+        <w:rPr>
+          <w:rFonts w:ascii="Book Antiqua" w:hAnsi="Book Antiqua"/>
+        </w:rPr>
+        <w:t>1. O que é versionamento de código?</w:t>
+      </w:r>
+    </w:p>
+    <w:p>
+      <w:pPr>
+        <w:rPr>
+          <w:rFonts w:ascii="Arial" w:hAnsi="Arial" w:cs="Arial"/>
+        </w:rPr>
+      </w:pPr>
+      <w:r>
+        <w:rPr>
+          <w:rFonts w:ascii="Arial" w:hAnsi="Arial" w:cs="Arial"/>
+        </w:rPr>
+        <w:t xml:space="preserve">O controle de versão é um sistema que registra as mudanças feitas em um arquivo ou um conjunto de arquivos ao longo do tempo de forma que o usuário possa recuperar versões específicas. </w:t>
+      </w:r>
+    </w:p>
+    <w:p>
+      <w:pPr>
+        <w:rPr>
+          <w:rFonts w:ascii="Arial" w:hAnsi="Arial" w:cs="Arial"/>
+        </w:rPr>
+      </w:pPr>
+      <w:r>
+        <w:rPr>
+          <w:rFonts w:ascii="Arial" w:hAnsi="Arial" w:cs="Arial"/>
+        </w:rPr>
+        <w:t>Um designer gráfico ou um web designer e quer manter todas as versões de uma imagem ou layout, usar um Sistema de Controle de Versão (</w:t>
+      </w:r>
+      <w:proofErr w:type="spellStart"/>
+      <w:r>
+        <w:rPr>
+          <w:rFonts w:ascii="Arial" w:hAnsi="Arial" w:cs="Arial"/>
+        </w:rPr>
+        <w:t>Version</w:t>
+      </w:r>
+      <w:proofErr w:type="spellEnd"/>
+      <w:r>
+        <w:rPr>
+          <w:rFonts w:ascii="Arial" w:hAnsi="Arial" w:cs="Arial"/>
+        </w:rPr>
+        <w:t xml:space="preserve"> </w:t>
+      </w:r>
+      <w:proofErr w:type="spellStart"/>
+      <w:r>
+        <w:rPr>
+          <w:rFonts w:ascii="Arial" w:hAnsi="Arial" w:cs="Arial"/>
+        </w:rPr>
+        <w:t>Control</w:t>
+      </w:r>
+      <w:proofErr w:type="spellEnd"/>
+      <w:r>
+        <w:rPr>
+          <w:rFonts w:ascii="Arial" w:hAnsi="Arial" w:cs="Arial"/>
+        </w:rPr>
+        <w:t xml:space="preserve"> System ou VCS). Ele permite reverter arquivos para um estado anterior, reverter um projeto inteiro para um estado anterior, comparar mudanças feitas ao decorrer do tempo, ver quem foi o último a modificar algo que pode estar causando problemas, quem introduziu um bug e quando, e muito mais. Usar um VCS normalmente significa que se o usuário estragou algo ou perdeu arquivos, poderá facilmente reavê-los. Além disso, o usuário pode controlar tudo sem maiores esforços.</w:t>
+      </w:r>
+    </w:p>
+    <w:p>
+      <w:pPr>
+        <w:rPr>
+          <w:rFonts w:ascii="Arial" w:hAnsi="Arial" w:cs="Arial"/>
+        </w:rPr>
+      </w:pPr>
+      <w:hyperlink r:id="rId5" w:anchor="Sistemas-de-Controle-de-Vers%C3%A3o-Locais" w:history="1">
+        <w:r>
+          <w:rPr>
+            <w:rStyle w:val="Hyperlink"/>
+            <w:rFonts w:ascii="Arial" w:hAnsi="Arial" w:cs="Arial"/>
+            <w:color w:val="auto"/>
+            <w:u w:val="none"/>
+          </w:rPr>
+          <w:t>Sistemas de Controle de Versão Locais</w:t>
+        </w:r>
+      </w:hyperlink>
+    </w:p>
+    <w:p>
+      <w:pPr>
+        <w:rPr>
+          <w:rFonts w:ascii="Arial" w:hAnsi="Arial" w:cs="Arial"/>
+        </w:rPr>
+      </w:pPr>
+      <w:r>
+        <w:rPr>
+          <w:rFonts w:ascii="Arial" w:hAnsi="Arial" w:cs="Arial"/>
+        </w:rPr>
+        <w:t>Um método muito utilizado para controle de versão por muitas pessoas é copiar arquivos em outro diretório, porém esta abordagem é muito comum por ser tão simples, mas é também muito suscetível a erros. O problema é esquecer em qual diretório o usuário está e gravar acidentalmente no arquivo errado ou sobrescrever arquivos sem querer.</w:t>
+      </w:r>
+    </w:p>
+    <w:p>
+      <w:pPr>
+        <w:rPr>
+          <w:rFonts w:ascii="Arial" w:hAnsi="Arial" w:cs="Arial"/>
+        </w:rPr>
+      </w:pPr>
+    </w:p>
+    <w:p>
+      <w:pPr>
+        <w:keepNext/>
+        <w:rPr>
+          <w:rFonts w:ascii="Arial" w:hAnsi="Arial" w:cs="Arial"/>
+        </w:rPr>
+      </w:pPr>
+      <w:r>
+        <w:rPr>
+          <w:rFonts w:ascii="Arial" w:hAnsi="Arial" w:cs="Arial"/>
+          <w:b/>
+          <w:noProof/>
+          <w:lang w:eastAsia="pt-BR"/>
+        </w:rPr>
+        <w:drawing>
+          <wp:inline distT="0" distB="0" distL="0" distR="0" wp14:anchorId="533F8DC2" wp14:editId="482E3E0B">
+            <wp:extent cx="3388445" cy="2846294"/>
+            <wp:effectExtent l="0" t="0" r="2540" b="0"/>
+            <wp:docPr id="3" name="Imagem 3" descr="https://git-scm.com/figures/18333fig0101-tn.png"/>
+            <wp:cNvGraphicFramePr>
+              <a:graphicFrameLocks xmlns:a="http://schemas.openxmlformats.org/drawingml/2006/main" noChangeAspect="1"/>
+            </wp:cNvGraphicFramePr>
+            <a:graphic xmlns:a="http://schemas.openxmlformats.org/drawingml/2006/main">
+              <a:graphicData uri="http://schemas.openxmlformats.org/drawingml/2006/picture">
+                <pic:pic xmlns:pic="http://schemas.openxmlformats.org/drawingml/2006/picture">
+                  <pic:nvPicPr>
+                    <pic:cNvPr id="0" name="Picture 1" descr="https://git-scm.com/figures/18333fig0101-tn.png"/>
+                    <pic:cNvPicPr>
+                      <a:picLocks noChangeAspect="1" noChangeArrowheads="1"/>
+                    </pic:cNvPicPr>
+                  </pic:nvPicPr>
+                  <pic:blipFill>
+                    <a:blip r:embed="rId6">
+                      <a:extLst>
+                        <a:ext uri="{28A0092B-C50C-407E-A947-70E740481C1C}">
+                          <a14:useLocalDpi xmlns:a14="http://schemas.microsoft.com/office/drawing/2010/main" val="0"/>
+                        </a:ext>
+                      </a:extLst>
+                    </a:blip>
+                    <a:srcRect/>
+                    <a:stretch>
+                      <a:fillRect/>
+                    </a:stretch>
+                  </pic:blipFill>
+                  <pic:spPr bwMode="auto">
+                    <a:xfrm>
+                      <a:off x="0" y="0"/>
+                      <a:ext cx="3390824" cy="2848292"/>
+                    </a:xfrm>
+                    <a:prstGeom prst="rect">
+                      <a:avLst/>
+                    </a:prstGeom>
+                    <a:noFill/>
+                    <a:ln>
+                      <a:noFill/>
+                    </a:ln>
+                  </pic:spPr>
+                </pic:pic>
+              </a:graphicData>
+            </a:graphic>
+          </wp:inline>
+        </w:drawing>
+      </w:r>
+    </w:p>
+    <w:p>
+      <w:pPr>
+        <w:pStyle w:val="Legenda"/>
+        <w:rPr>
+          <w:rFonts w:ascii="Arial" w:hAnsi="Arial" w:cs="Arial"/>
+          <w:b/>
+        </w:rPr>
+      </w:pPr>
+      <w:r>
+        <w:rPr>
+          <w:rFonts w:ascii="Arial" w:hAnsi="Arial" w:cs="Arial"/>
+        </w:rPr>
+        <w:t xml:space="preserve">Figura </w:t>
+      </w:r>
+      <w:r>
+        <w:rPr>
+          <w:rFonts w:ascii="Arial" w:hAnsi="Arial" w:cs="Arial"/>
+        </w:rPr>
+        <w:fldChar w:fldCharType="begin"/>
+      </w:r>
+      <w:r>
+        <w:rPr>
+          <w:rFonts w:ascii="Arial" w:hAnsi="Arial" w:cs="Arial"/>
+        </w:rPr>
+        <w:instrText xml:space="preserve"> SEQ Figura \* ARABIC </w:instrText>
+      </w:r>
+      <w:r>
+        <w:rPr>
+          <w:rFonts w:ascii="Arial" w:hAnsi="Arial" w:cs="Arial"/>
+        </w:rPr>
+        <w:fldChar w:fldCharType="separate"/>
+      </w:r>
+      <w:r>
+        <w:rPr>
+          <w:rFonts w:ascii="Arial" w:hAnsi="Arial" w:cs="Arial"/>
+          <w:noProof/>
+        </w:rPr>
+        <w:t>1</w:t>
+      </w:r>
+      <w:r>
+        <w:rPr>
+          <w:rFonts w:ascii="Arial" w:hAnsi="Arial" w:cs="Arial"/>
+        </w:rPr>
+        <w:fldChar w:fldCharType="end"/>
+      </w:r>
+      <w:r>
+        <w:rPr>
+          <w:rFonts w:ascii="Arial" w:hAnsi="Arial" w:cs="Arial"/>
+        </w:rPr>
+        <w:t xml:space="preserve"> Diagrama de controle de versão local.</w:t>
+      </w:r>
+    </w:p>
+    <w:p>
+      <w:pPr>
+        <w:rPr>
+          <w:rFonts w:ascii="Arial" w:hAnsi="Arial" w:cs="Arial"/>
+          <w:b/>
+          <w:bCs/>
+        </w:rPr>
+      </w:pPr>
+      <w:hyperlink r:id="rId7" w:anchor="Sistemas-de-Controle-de-Vers%C3%A3o-Centralizados" w:history="1">
+        <w:r>
+          <w:rPr>
+            <w:rStyle w:val="Hyperlink"/>
+            <w:rFonts w:ascii="Arial" w:hAnsi="Arial" w:cs="Arial"/>
+            <w:b/>
+            <w:color w:val="auto"/>
+            <w:u w:val="none"/>
+          </w:rPr>
+          <w:t>Sistemas de Controle de Versão Centralizados</w:t>
+        </w:r>
+      </w:hyperlink>
+    </w:p>
+    <w:p>
+      <w:pPr>
+        <w:rPr>
+          <w:rFonts w:ascii="Arial" w:hAnsi="Arial" w:cs="Arial"/>
+        </w:rPr>
+      </w:pPr>
+      <w:r>
+        <w:rPr>
+          <w:rFonts w:ascii="Arial" w:hAnsi="Arial" w:cs="Arial"/>
+        </w:rPr>
+        <w:t>Com a necessidade de trabalhar em conjunto com outros desenvolvedores, que usam outros sistemas, foram desenvolvidos Sistemas de Controle de Versão Centralizados (</w:t>
+      </w:r>
+      <w:proofErr w:type="spellStart"/>
+      <w:r>
+        <w:rPr>
+          <w:rFonts w:ascii="Arial" w:hAnsi="Arial" w:cs="Arial"/>
+        </w:rPr>
+        <w:t>Centralized</w:t>
+      </w:r>
+      <w:proofErr w:type="spellEnd"/>
+      <w:r>
+        <w:rPr>
+          <w:rFonts w:ascii="Arial" w:hAnsi="Arial" w:cs="Arial"/>
+        </w:rPr>
+        <w:t xml:space="preserve"> </w:t>
+      </w:r>
+      <w:proofErr w:type="spellStart"/>
+      <w:r>
+        <w:rPr>
+          <w:rFonts w:ascii="Arial" w:hAnsi="Arial" w:cs="Arial"/>
+        </w:rPr>
+        <w:t>Version</w:t>
+      </w:r>
+      <w:proofErr w:type="spellEnd"/>
+      <w:r>
+        <w:rPr>
+          <w:rFonts w:ascii="Arial" w:hAnsi="Arial" w:cs="Arial"/>
+        </w:rPr>
+        <w:t xml:space="preserve"> </w:t>
+      </w:r>
+      <w:proofErr w:type="spellStart"/>
+      <w:r>
+        <w:rPr>
+          <w:rFonts w:ascii="Arial" w:hAnsi="Arial" w:cs="Arial"/>
+        </w:rPr>
+        <w:t>Control</w:t>
+      </w:r>
+      <w:proofErr w:type="spellEnd"/>
+      <w:r>
+        <w:rPr>
+          <w:rFonts w:ascii="Arial" w:hAnsi="Arial" w:cs="Arial"/>
+        </w:rPr>
+        <w:t xml:space="preserve"> System ou CVCS). Esses sistemas, como por exemplo o CVS, </w:t>
+      </w:r>
+      <w:proofErr w:type="spellStart"/>
+      <w:r>
+        <w:rPr>
+          <w:rFonts w:ascii="Arial" w:hAnsi="Arial" w:cs="Arial"/>
+        </w:rPr>
+        <w:t>Subversion</w:t>
+      </w:r>
+      <w:proofErr w:type="spellEnd"/>
+      <w:r>
+        <w:rPr>
+          <w:rFonts w:ascii="Arial" w:hAnsi="Arial" w:cs="Arial"/>
+        </w:rPr>
+        <w:t xml:space="preserve"> e </w:t>
+      </w:r>
+      <w:proofErr w:type="spellStart"/>
+      <w:r>
+        <w:rPr>
+          <w:rFonts w:ascii="Arial" w:hAnsi="Arial" w:cs="Arial"/>
+        </w:rPr>
+        <w:t>Perforce</w:t>
+      </w:r>
+      <w:proofErr w:type="spellEnd"/>
+      <w:r>
+        <w:rPr>
+          <w:rFonts w:ascii="Arial" w:hAnsi="Arial" w:cs="Arial"/>
+        </w:rPr>
+        <w:t xml:space="preserve">, possuem um único servidor central que contém todos os arquivos </w:t>
+      </w:r>
+      <w:proofErr w:type="spellStart"/>
+      <w:r>
+        <w:rPr>
+          <w:rFonts w:ascii="Arial" w:hAnsi="Arial" w:cs="Arial"/>
+        </w:rPr>
+        <w:t>versionados</w:t>
+      </w:r>
+      <w:proofErr w:type="spellEnd"/>
+      <w:r>
+        <w:rPr>
+          <w:rFonts w:ascii="Arial" w:hAnsi="Arial" w:cs="Arial"/>
+        </w:rPr>
+        <w:t xml:space="preserve"> e vários usuários que podem resgatar (</w:t>
+      </w:r>
+      <w:proofErr w:type="spellStart"/>
+      <w:r>
+        <w:rPr>
+          <w:rFonts w:ascii="Arial" w:hAnsi="Arial" w:cs="Arial"/>
+        </w:rPr>
+        <w:t>check</w:t>
+      </w:r>
+      <w:proofErr w:type="spellEnd"/>
+      <w:r>
+        <w:rPr>
+          <w:rFonts w:ascii="Arial" w:hAnsi="Arial" w:cs="Arial"/>
+        </w:rPr>
+        <w:t xml:space="preserve"> out) os arquivos do servidor. Por muitos anos, esse foi o modelo padrão para controle de versão.</w:t>
+      </w:r>
+    </w:p>
+    <w:p>
+      <w:pPr>
+        <w:keepNext/>
+        <w:rPr>
+          <w:rFonts w:ascii="Arial" w:hAnsi="Arial" w:cs="Arial"/>
+        </w:rPr>
+      </w:pPr>
+      <w:r>
+        <w:rPr>
+          <w:rFonts w:ascii="Arial" w:hAnsi="Arial" w:cs="Arial"/>
+          <w:b/>
+          <w:noProof/>
+          <w:lang w:eastAsia="pt-BR"/>
+        </w:rPr>
+        <w:drawing>
+          <wp:inline distT="0" distB="0" distL="0" distR="0" wp14:anchorId="310EFB6C" wp14:editId="26D02664">
+            <wp:extent cx="3533282" cy="2770094"/>
+            <wp:effectExtent l="0" t="0" r="0" b="0"/>
+            <wp:docPr id="2" name="Imagem 2" descr="https://git-scm.com/figures/18333fig0102-tn.png"/>
+            <wp:cNvGraphicFramePr>
+              <a:graphicFrameLocks xmlns:a="http://schemas.openxmlformats.org/drawingml/2006/main" noChangeAspect="1"/>
+            </wp:cNvGraphicFramePr>
+            <a:graphic xmlns:a="http://schemas.openxmlformats.org/drawingml/2006/main">
+              <a:graphicData uri="http://schemas.openxmlformats.org/drawingml/2006/picture">
+                <pic:pic xmlns:pic="http://schemas.openxmlformats.org/drawingml/2006/picture">
+                  <pic:nvPicPr>
+                    <pic:cNvPr id="0" name="Picture 2" descr="https://git-scm.com/figures/18333fig0102-tn.png"/>
+                    <pic:cNvPicPr>
+                      <a:picLocks noChangeAspect="1" noChangeArrowheads="1"/>
+                    </pic:cNvPicPr>
+                  </pic:nvPicPr>
+                  <pic:blipFill>
+                    <a:blip r:embed="rId8">
+                      <a:extLst>
+                        <a:ext uri="{28A0092B-C50C-407E-A947-70E740481C1C}">
+                          <a14:useLocalDpi xmlns:a14="http://schemas.microsoft.com/office/drawing/2010/main" val="0"/>
+                        </a:ext>
+                      </a:extLst>
+                    </a:blip>
+                    <a:srcRect/>
+                    <a:stretch>
+                      <a:fillRect/>
+                    </a:stretch>
+                  </pic:blipFill>
+                  <pic:spPr bwMode="auto">
+                    <a:xfrm>
+                      <a:off x="0" y="0"/>
+                      <a:ext cx="3540034" cy="2775387"/>
+                    </a:xfrm>
+                    <a:prstGeom prst="rect">
+                      <a:avLst/>
+                    </a:prstGeom>
+                    <a:noFill/>
+                    <a:ln>
+                      <a:noFill/>
+                    </a:ln>
+                  </pic:spPr>
+                </pic:pic>
+              </a:graphicData>
+            </a:graphic>
+          </wp:inline>
+        </w:drawing>
+      </w:r>
+    </w:p>
+    <w:p>
+      <w:pPr>
+        <w:pStyle w:val="Legenda"/>
+        <w:rPr>
+          <w:rFonts w:ascii="Arial" w:hAnsi="Arial" w:cs="Arial"/>
+          <w:b/>
+        </w:rPr>
+      </w:pPr>
+      <w:r>
+        <w:rPr>
+          <w:rFonts w:ascii="Arial" w:hAnsi="Arial" w:cs="Arial"/>
+        </w:rPr>
+        <w:t xml:space="preserve">Figura </w:t>
+      </w:r>
+      <w:r>
+        <w:rPr>
+          <w:rFonts w:ascii="Arial" w:hAnsi="Arial" w:cs="Arial"/>
+        </w:rPr>
+        <w:fldChar w:fldCharType="begin"/>
+      </w:r>
+      <w:r>
+        <w:rPr>
+          <w:rFonts w:ascii="Arial" w:hAnsi="Arial" w:cs="Arial"/>
+        </w:rPr>
+        <w:instrText xml:space="preserve"> SEQ Figura \* ARABIC </w:instrText>
+      </w:r>
+      <w:r>
+        <w:rPr>
+          <w:rFonts w:ascii="Arial" w:hAnsi="Arial" w:cs="Arial"/>
+        </w:rPr>
+        <w:fldChar w:fldCharType="separate"/>
+      </w:r>
+      <w:r>
+        <w:rPr>
+          <w:rFonts w:ascii="Arial" w:hAnsi="Arial" w:cs="Arial"/>
+          <w:noProof/>
+        </w:rPr>
+        <w:t>2</w:t>
+      </w:r>
+      <w:r>
+        <w:rPr>
+          <w:rFonts w:ascii="Arial" w:hAnsi="Arial" w:cs="Arial"/>
+        </w:rPr>
+        <w:fldChar w:fldCharType="end"/>
+      </w:r>
+      <w:r>
+        <w:rPr>
+          <w:rFonts w:ascii="Arial" w:hAnsi="Arial" w:cs="Arial"/>
+        </w:rPr>
+        <w:t xml:space="preserve"> Diagrama de Controle de Versão Centralizado.</w:t>
+      </w:r>
+    </w:p>
+    <w:p>
+      <w:pPr>
+        <w:rPr>
+          <w:rFonts w:ascii="Arial" w:hAnsi="Arial" w:cs="Arial"/>
+        </w:rPr>
+      </w:pPr>
+      <w:r>
+        <w:rPr>
+          <w:rFonts w:ascii="Arial" w:hAnsi="Arial" w:cs="Arial"/>
+        </w:rPr>
+        <w:t xml:space="preserve">Os usuários podem ter conhecimento razoável sobre o que os outros desenvolvedores estão fazendo no projeto. Administradores têm controle específico sobre quem faz o quê. Entretanto, esse arranjo também possui grandes desvantagens. O mais óbvio é que o servidor central é um ponto único de falha. Se o servidor ficar fora do ar por uma hora, ninguém pode trabalhar em conjunto ou salvar novas versões dos arquivos durante esse período. Se o disco do servidor do banco de dados for corrompido e não existir um backup adequado, perde-se tudo. </w:t>
+      </w:r>
+      <w:proofErr w:type="spellStart"/>
+      <w:r>
+        <w:rPr>
+          <w:rFonts w:ascii="Arial" w:hAnsi="Arial" w:cs="Arial"/>
+        </w:rPr>
+        <w:t>VCSs</w:t>
+      </w:r>
+      <w:proofErr w:type="spellEnd"/>
+      <w:r>
+        <w:rPr>
+          <w:rFonts w:ascii="Arial" w:hAnsi="Arial" w:cs="Arial"/>
+        </w:rPr>
+        <w:t xml:space="preserve"> locais também sofrem desse </w:t>
+      </w:r>
+      <w:proofErr w:type="spellStart"/>
+      <w:r>
+        <w:rPr>
+          <w:rFonts w:ascii="Arial" w:hAnsi="Arial" w:cs="Arial"/>
+        </w:rPr>
+        <w:t>problema,sempre</w:t>
+      </w:r>
+      <w:proofErr w:type="spellEnd"/>
+      <w:r>
+        <w:rPr>
+          <w:rFonts w:ascii="Arial" w:hAnsi="Arial" w:cs="Arial"/>
+        </w:rPr>
+        <w:t xml:space="preserve"> que se tem o histórico em um único local, corre-se o risco de perder tudo.</w:t>
+      </w:r>
+    </w:p>
+    <w:p>
+      <w:pPr>
+        <w:rPr>
+          <w:rFonts w:ascii="Arial" w:hAnsi="Arial" w:cs="Arial"/>
+          <w:b/>
+          <w:bCs/>
+        </w:rPr>
+      </w:pPr>
+      <w:hyperlink r:id="rId9" w:anchor="Sistemas-de-Controle-de-Vers%C3%A3o-Distribu%C3%ADdos" w:history="1">
+        <w:r>
+          <w:rPr>
+            <w:rStyle w:val="Hyperlink"/>
+            <w:rFonts w:ascii="Arial" w:hAnsi="Arial" w:cs="Arial"/>
+            <w:b/>
+            <w:color w:val="auto"/>
+            <w:u w:val="none"/>
+          </w:rPr>
+          <w:t>Sistemas de Controle de Versão Distribuídos</w:t>
+        </w:r>
+      </w:hyperlink>
+    </w:p>
+    <w:p>
+      <w:pPr>
+        <w:rPr>
+          <w:rFonts w:ascii="Arial" w:hAnsi="Arial" w:cs="Arial"/>
+        </w:rPr>
+      </w:pPr>
+      <w:r>
+        <w:rPr>
+          <w:rFonts w:ascii="Arial" w:hAnsi="Arial" w:cs="Arial"/>
+        </w:rPr>
+        <w:t>Os Sistemas de Controle de Versão Distribuídos (</w:t>
+      </w:r>
+      <w:proofErr w:type="spellStart"/>
+      <w:r>
+        <w:rPr>
+          <w:rFonts w:ascii="Arial" w:hAnsi="Arial" w:cs="Arial"/>
+        </w:rPr>
+        <w:t>Distributed</w:t>
+      </w:r>
+      <w:proofErr w:type="spellEnd"/>
+      <w:r>
+        <w:rPr>
+          <w:rFonts w:ascii="Arial" w:hAnsi="Arial" w:cs="Arial"/>
+        </w:rPr>
+        <w:t xml:space="preserve"> </w:t>
+      </w:r>
+      <w:proofErr w:type="spellStart"/>
+      <w:r>
+        <w:rPr>
+          <w:rFonts w:ascii="Arial" w:hAnsi="Arial" w:cs="Arial"/>
+        </w:rPr>
+        <w:t>Version</w:t>
+      </w:r>
+      <w:proofErr w:type="spellEnd"/>
+      <w:r>
+        <w:rPr>
+          <w:rFonts w:ascii="Arial" w:hAnsi="Arial" w:cs="Arial"/>
+        </w:rPr>
+        <w:t xml:space="preserve"> </w:t>
+      </w:r>
+      <w:proofErr w:type="spellStart"/>
+      <w:r>
+        <w:rPr>
+          <w:rFonts w:ascii="Arial" w:hAnsi="Arial" w:cs="Arial"/>
+        </w:rPr>
+        <w:t>Control</w:t>
+      </w:r>
+      <w:proofErr w:type="spellEnd"/>
+      <w:r>
+        <w:rPr>
+          <w:rFonts w:ascii="Arial" w:hAnsi="Arial" w:cs="Arial"/>
+        </w:rPr>
+        <w:t xml:space="preserve"> System ou DVCS). Em um DVCS (tais como </w:t>
+      </w:r>
+      <w:proofErr w:type="spellStart"/>
+      <w:r>
+        <w:rPr>
+          <w:rFonts w:ascii="Arial" w:hAnsi="Arial" w:cs="Arial"/>
         </w:rPr>
         <w:t>Git</w:t>
       </w:r>
       <w:proofErr w:type="spellEnd"/>
-    </w:p>
-    <w:p>
-      <w:pPr>
-        <w:jc w:val="center"/>
-        <w:rPr>
-          <w:rFonts w:ascii="Book Antiqua" w:hAnsi="Book Antiqua"/>
-          <w:b/>
-          <w:sz w:val="24"/>
-          <w:szCs w:val="24"/>
-        </w:rPr>
-      </w:pPr>
-    </w:p>
-    <w:p>
-      <w:pPr>
-        <w:jc w:val="center"/>
-        <w:rPr>
-          <w:rFonts w:ascii="Book Antiqua" w:hAnsi="Book Antiqua"/>
-          <w:b/>
-          <w:sz w:val="24"/>
-          <w:szCs w:val="24"/>
-        </w:rPr>
-      </w:pPr>
-    </w:p>
-    <w:p>
-      <w:pPr>
-        <w:jc w:val="center"/>
-        <w:rPr>
-          <w:rFonts w:ascii="Book Antiqua" w:hAnsi="Book Antiqua"/>
-          <w:b/>
-          <w:sz w:val="24"/>
-          <w:szCs w:val="24"/>
-        </w:rPr>
-      </w:pPr>
-    </w:p>
-    <w:p>
-      <w:pPr>
-        <w:jc w:val="center"/>
-        <w:rPr>
-          <w:rFonts w:ascii="Book Antiqua" w:hAnsi="Book Antiqua"/>
-          <w:b/>
-          <w:sz w:val="24"/>
-          <w:szCs w:val="24"/>
-        </w:rPr>
-      </w:pPr>
-    </w:p>
-    <w:p>
-      <w:pPr>
-        <w:jc w:val="center"/>
-        <w:rPr>
-          <w:rFonts w:ascii="Book Antiqua" w:hAnsi="Book Antiqua"/>
-          <w:b/>
-          <w:sz w:val="24"/>
-          <w:szCs w:val="24"/>
-        </w:rPr>
-      </w:pPr>
-    </w:p>
-    <w:p>
-      <w:pPr>
-        <w:jc w:val="center"/>
-        <w:rPr>
-          <w:rFonts w:ascii="Book Antiqua" w:hAnsi="Book Antiqua"/>
-          <w:b/>
-          <w:sz w:val="24"/>
-          <w:szCs w:val="24"/>
-        </w:rPr>
-      </w:pPr>
-    </w:p>
-    <w:p>
-      <w:pPr>
-        <w:jc w:val="center"/>
-        <w:rPr>
-          <w:rFonts w:ascii="Book Antiqua" w:hAnsi="Book Antiqua"/>
-          <w:b/>
-          <w:sz w:val="24"/>
-          <w:szCs w:val="24"/>
-        </w:rPr>
-      </w:pPr>
-    </w:p>
-    <w:p>
-      <w:pPr>
-        <w:jc w:val="center"/>
-        <w:rPr>
-          <w:rFonts w:ascii="Book Antiqua" w:hAnsi="Book Antiqua"/>
-          <w:b/>
-          <w:sz w:val="24"/>
-          <w:szCs w:val="24"/>
-        </w:rPr>
-      </w:pPr>
-    </w:p>
-    <w:p>
-      <w:pPr>
-        <w:jc w:val="center"/>
-        <w:rPr>
-          <w:rFonts w:ascii="Book Antiqua" w:hAnsi="Book Antiqua"/>
-          <w:b/>
-          <w:sz w:val="24"/>
-          <w:szCs w:val="24"/>
-        </w:rPr>
-      </w:pPr>
-    </w:p>
-    <w:p>
-      <w:pPr>
-        <w:jc w:val="center"/>
-        <w:rPr>
-          <w:rFonts w:ascii="Book Antiqua" w:hAnsi="Book Antiqua"/>
-          <w:b/>
-          <w:sz w:val="24"/>
-          <w:szCs w:val="24"/>
-        </w:rPr>
-      </w:pPr>
-    </w:p>
-    <w:p>
-      <w:pPr>
-        <w:jc w:val="center"/>
-        <w:rPr>
-          <w:rFonts w:ascii="Book Antiqua" w:hAnsi="Book Antiqua"/>
-          <w:b/>
-          <w:sz w:val="24"/>
-          <w:szCs w:val="24"/>
-        </w:rPr>
-      </w:pPr>
-    </w:p>
-    <w:p>
-      <w:pPr>
-        <w:jc w:val="center"/>
-        <w:rPr>
-          <w:rFonts w:ascii="Book Antiqua" w:hAnsi="Book Antiqua"/>
-          <w:b/>
-          <w:sz w:val="24"/>
-          <w:szCs w:val="24"/>
-        </w:rPr>
-      </w:pPr>
-    </w:p>
-    <w:p>
-      <w:pPr>
-        <w:jc w:val="center"/>
-        <w:rPr>
-          <w:rFonts w:ascii="Book Antiqua" w:hAnsi="Book Antiqua"/>
-          <w:b/>
-          <w:sz w:val="24"/>
-          <w:szCs w:val="24"/>
-        </w:rPr>
-      </w:pPr>
-    </w:p>
-    <w:p>
-      <w:pPr>
-        <w:jc w:val="center"/>
-        <w:rPr>
-          <w:rFonts w:ascii="Book Antiqua" w:hAnsi="Book Antiqua"/>
-          <w:b/>
-          <w:sz w:val="24"/>
-          <w:szCs w:val="24"/>
-        </w:rPr>
-      </w:pPr>
-      <w:proofErr w:type="spellStart"/>
-      <w:r>
-        <w:rPr>
-          <w:rFonts w:ascii="Book Antiqua" w:hAnsi="Book Antiqua"/>
-          <w:b/>
-          <w:sz w:val="24"/>
-          <w:szCs w:val="24"/>
-        </w:rPr>
-        <w:t>Iury</w:t>
-      </w:r>
-      <w:proofErr w:type="spellEnd"/>
-      <w:r>
-        <w:rPr>
-          <w:rFonts w:ascii="Book Antiqua" w:hAnsi="Book Antiqua"/>
-          <w:b/>
-          <w:sz w:val="24"/>
-          <w:szCs w:val="24"/>
-        </w:rPr>
-        <w:t xml:space="preserve"> Almeida de Oliveira</w:t>
-      </w:r>
-    </w:p>
-    <w:p>
-      <w:pPr>
-        <w:jc w:val="center"/>
-        <w:rPr>
-          <w:rFonts w:ascii="Book Antiqua" w:hAnsi="Book Antiqua"/>
-          <w:b/>
-          <w:sz w:val="24"/>
-          <w:szCs w:val="24"/>
-        </w:rPr>
-      </w:pPr>
-      <w:r>
-        <w:rPr>
-          <w:rFonts w:ascii="Book Antiqua" w:hAnsi="Book Antiqua"/>
-          <w:b/>
-          <w:sz w:val="24"/>
-          <w:szCs w:val="24"/>
-        </w:rPr>
-        <w:t xml:space="preserve">Socrates </w:t>
-      </w:r>
-      <w:proofErr w:type="spellStart"/>
-      <w:r>
-        <w:rPr>
-          <w:rFonts w:ascii="Book Antiqua" w:hAnsi="Book Antiqua"/>
-          <w:b/>
-          <w:sz w:val="24"/>
-          <w:szCs w:val="24"/>
-        </w:rPr>
-        <w:t>cheiragato</w:t>
-      </w:r>
-      <w:proofErr w:type="spellEnd"/>
-    </w:p>
-    <w:p>
-      <w:pPr>
-        <w:rPr>
-          <w:rFonts w:ascii="Book Antiqua" w:hAnsi="Book Antiqua"/>
-        </w:rPr>
-      </w:pPr>
-      <w:r>
-        <w:rPr>
-          <w:rFonts w:ascii="Book Antiqua" w:hAnsi="Book Antiqua"/>
+      <w:r>
+        <w:rPr>
+          <w:rFonts w:ascii="Arial" w:hAnsi="Arial" w:cs="Arial"/>
+        </w:rPr>
+        <w:t xml:space="preserve">, Mercurial, </w:t>
+      </w:r>
+      <w:proofErr w:type="spellStart"/>
+      <w:r>
+        <w:rPr>
+          <w:rFonts w:ascii="Arial" w:hAnsi="Arial" w:cs="Arial"/>
+        </w:rPr>
+        <w:t>Bazaar</w:t>
+      </w:r>
+      <w:proofErr w:type="spellEnd"/>
+      <w:r>
+        <w:rPr>
+          <w:rFonts w:ascii="Arial" w:hAnsi="Arial" w:cs="Arial"/>
+        </w:rPr>
+        <w:t xml:space="preserve"> ou </w:t>
+      </w:r>
+      <w:proofErr w:type="spellStart"/>
+      <w:r>
+        <w:rPr>
+          <w:rFonts w:ascii="Arial" w:hAnsi="Arial" w:cs="Arial"/>
+        </w:rPr>
+        <w:t>Darcs</w:t>
+      </w:r>
+      <w:proofErr w:type="spellEnd"/>
+      <w:r>
+        <w:rPr>
+          <w:rFonts w:ascii="Arial" w:hAnsi="Arial" w:cs="Arial"/>
+        </w:rPr>
+        <w:t>), os usuários não apenas fazem cópias das últimas versões dos arquivos: eles são cópias completas do repositório. Assim, se um servidor falhar, qualquer um dos repositórios dos usuários pode ser copiado de volta para o servidor para restaurá-lo. Cada checkout (resgate) é na prática um backup completo de todos os dados.</w:t>
+      </w:r>
+    </w:p>
+    <w:p>
+      <w:pPr>
+        <w:rPr>
+          <w:rFonts w:ascii="Arial" w:hAnsi="Arial" w:cs="Arial"/>
+        </w:rPr>
+      </w:pPr>
+    </w:p>
+    <w:p>
+      <w:pPr>
+        <w:keepNext/>
+        <w:rPr>
+          <w:rFonts w:ascii="Arial" w:hAnsi="Arial" w:cs="Arial"/>
+        </w:rPr>
+      </w:pPr>
+      <w:r>
+        <w:rPr>
+          <w:rFonts w:ascii="Arial" w:hAnsi="Arial" w:cs="Arial"/>
+          <w:b/>
+          <w:noProof/>
+          <w:lang w:eastAsia="pt-BR"/>
         </w:rPr>
         <w:lastRenderedPageBreak/>
-        <w:t>1. O que é versionamento de código?</w:t>
-      </w:r>
-    </w:p>
-    <w:p>
-      <w:pPr>
-        <w:rPr>
-          <w:rFonts w:ascii="Book Antiqua" w:hAnsi="Book Antiqua"/>
-        </w:rPr>
-      </w:pPr>
-      <w:r>
-        <w:rPr>
-          <w:rFonts w:ascii="Book Antiqua" w:hAnsi="Book Antiqua"/>
-        </w:rPr>
-        <w:t>Socrates</w:t>
-      </w:r>
+        <w:drawing>
+          <wp:inline distT="0" distB="0" distL="0" distR="0" wp14:anchorId="1A5DA119" wp14:editId="14F9FC99">
+            <wp:extent cx="3603812" cy="4057893"/>
+            <wp:effectExtent l="0" t="0" r="0" b="0"/>
+            <wp:docPr id="1" name="Imagem 1" descr="https://git-scm.com/figures/18333fig0103-tn.png"/>
+            <wp:cNvGraphicFramePr>
+              <a:graphicFrameLocks xmlns:a="http://schemas.openxmlformats.org/drawingml/2006/main" noChangeAspect="1"/>
+            </wp:cNvGraphicFramePr>
+            <a:graphic xmlns:a="http://schemas.openxmlformats.org/drawingml/2006/main">
+              <a:graphicData uri="http://schemas.openxmlformats.org/drawingml/2006/picture">
+                <pic:pic xmlns:pic="http://schemas.openxmlformats.org/drawingml/2006/picture">
+                  <pic:nvPicPr>
+                    <pic:cNvPr id="0" name="Picture 3" descr="https://git-scm.com/figures/18333fig0103-tn.png"/>
+                    <pic:cNvPicPr>
+                      <a:picLocks noChangeAspect="1" noChangeArrowheads="1"/>
+                    </pic:cNvPicPr>
+                  </pic:nvPicPr>
+                  <pic:blipFill>
+                    <a:blip r:embed="rId10">
+                      <a:extLst>
+                        <a:ext uri="{28A0092B-C50C-407E-A947-70E740481C1C}">
+                          <a14:useLocalDpi xmlns:a14="http://schemas.microsoft.com/office/drawing/2010/main" val="0"/>
+                        </a:ext>
+                      </a:extLst>
+                    </a:blip>
+                    <a:srcRect/>
+                    <a:stretch>
+                      <a:fillRect/>
+                    </a:stretch>
+                  </pic:blipFill>
+                  <pic:spPr bwMode="auto">
+                    <a:xfrm>
+                      <a:off x="0" y="0"/>
+                      <a:ext cx="3608937" cy="4063663"/>
+                    </a:xfrm>
+                    <a:prstGeom prst="rect">
+                      <a:avLst/>
+                    </a:prstGeom>
+                    <a:noFill/>
+                    <a:ln>
+                      <a:noFill/>
+                    </a:ln>
+                  </pic:spPr>
+                </pic:pic>
+              </a:graphicData>
+            </a:graphic>
+          </wp:inline>
+        </w:drawing>
+      </w:r>
+    </w:p>
+    <w:p>
+      <w:pPr>
+        <w:pStyle w:val="Legenda"/>
+        <w:rPr>
+          <w:rFonts w:ascii="Arial" w:hAnsi="Arial" w:cs="Arial"/>
+          <w:b/>
+        </w:rPr>
+      </w:pPr>
+      <w:r>
+        <w:rPr>
+          <w:rFonts w:ascii="Arial" w:hAnsi="Arial" w:cs="Arial"/>
+        </w:rPr>
+        <w:t xml:space="preserve">Figura </w:t>
+      </w:r>
+      <w:r>
+        <w:rPr>
+          <w:rFonts w:ascii="Arial" w:hAnsi="Arial" w:cs="Arial"/>
+        </w:rPr>
+        <w:fldChar w:fldCharType="begin"/>
+      </w:r>
+      <w:r>
+        <w:rPr>
+          <w:rFonts w:ascii="Arial" w:hAnsi="Arial" w:cs="Arial"/>
+        </w:rPr>
+        <w:instrText xml:space="preserve"> SEQ Figura \* ARABIC </w:instrText>
+      </w:r>
+      <w:r>
+        <w:rPr>
+          <w:rFonts w:ascii="Arial" w:hAnsi="Arial" w:cs="Arial"/>
+        </w:rPr>
+        <w:fldChar w:fldCharType="separate"/>
+      </w:r>
+      <w:r>
+        <w:rPr>
+          <w:rFonts w:ascii="Arial" w:hAnsi="Arial" w:cs="Arial"/>
+          <w:noProof/>
+        </w:rPr>
+        <w:t>3</w:t>
+      </w:r>
+      <w:r>
+        <w:rPr>
+          <w:rFonts w:ascii="Arial" w:hAnsi="Arial" w:cs="Arial"/>
+        </w:rPr>
+        <w:fldChar w:fldCharType="end"/>
+      </w:r>
+      <w:r>
+        <w:rPr>
+          <w:rFonts w:ascii="Arial" w:hAnsi="Arial" w:cs="Arial"/>
+        </w:rPr>
+        <w:t xml:space="preserve"> Diagrama de Controle de Versão Distribuído.</w:t>
+      </w:r>
+    </w:p>
+    <w:p>
+      <w:pPr>
+        <w:rPr>
+          <w:rFonts w:ascii="Arial" w:hAnsi="Arial" w:cs="Arial"/>
+        </w:rPr>
+      </w:pPr>
+      <w:r>
+        <w:rPr>
+          <w:rFonts w:ascii="Arial" w:hAnsi="Arial" w:cs="Arial"/>
+        </w:rPr>
+        <w:t>Muitos desses sistemas trabalham bem com vários repositórios remotos com os quais eles podem colaborar, permitindo que o usuário trabalhe em conjunto com diferentes grupos de pessoas, de diversas maneiras, simultaneamente no mesmo projeto. Isso permite que o usuário estabeleça diferentes tipos de workflow (fluxo de trabalho) que não são possíveis em sistemas centralizados, como por exemplo o uso de modelos hierárquicos.</w:t>
+      </w:r>
+    </w:p>
+    <w:p>
+      <w:pPr>
+        <w:rPr>
+          <w:rFonts w:ascii="Book Antiqua" w:hAnsi="Book Antiqua"/>
+        </w:rPr>
+      </w:pPr>
     </w:p>
     <w:p>
       <w:pPr>
@@ -462,15 +1255,502 @@
     </w:p>
     <w:p>
       <w:pPr>
-        <w:rPr>
-          <w:rFonts w:ascii="Book Antiqua" w:hAnsi="Book Antiqua"/>
-        </w:rPr>
-      </w:pPr>
-      <w:r>
-        <w:rPr>
-          <w:rFonts w:ascii="Book Antiqua" w:hAnsi="Book Antiqua"/>
-        </w:rPr>
-        <w:t>Socrates</w:t>
+        <w:spacing w:before="100" w:beforeAutospacing="1" w:after="100" w:afterAutospacing="1" w:line="240" w:lineRule="auto"/>
+        <w:rPr>
+          <w:rFonts w:ascii="Arial" w:eastAsia="Times New Roman" w:hAnsi="Arial" w:cs="Arial"/>
+          <w:sz w:val="24"/>
+          <w:szCs w:val="24"/>
+          <w:lang w:eastAsia="pt-BR"/>
+        </w:rPr>
+      </w:pPr>
+      <w:r>
+        <w:rPr>
+          <w:rFonts w:ascii="Arial" w:eastAsia="Times New Roman" w:hAnsi="Arial" w:cs="Arial"/>
+          <w:sz w:val="24"/>
+          <w:szCs w:val="24"/>
+          <w:lang w:eastAsia="pt-BR"/>
+        </w:rPr>
+        <w:t xml:space="preserve">Em termos de gestão, os DVCS contribuem para </w:t>
+      </w:r>
+      <w:r>
+        <w:rPr>
+          <w:rFonts w:ascii="Arial" w:eastAsia="Times New Roman" w:hAnsi="Arial" w:cs="Arial"/>
+          <w:bCs/>
+          <w:sz w:val="24"/>
+          <w:szCs w:val="24"/>
+          <w:lang w:eastAsia="pt-BR"/>
+        </w:rPr>
+        <w:t>facilitar a missão das equipe</w:t>
+      </w:r>
+      <w:r>
+        <w:rPr>
+          <w:rFonts w:ascii="Arial" w:eastAsia="Times New Roman" w:hAnsi="Arial" w:cs="Arial"/>
+          <w:bCs/>
+          <w:sz w:val="24"/>
+          <w:szCs w:val="24"/>
+          <w:lang w:eastAsia="pt-BR"/>
+        </w:rPr>
+        <w:t>s de trabalho</w:t>
+      </w:r>
+      <w:r>
+        <w:rPr>
+          <w:rFonts w:ascii="Arial" w:eastAsia="Times New Roman" w:hAnsi="Arial" w:cs="Arial"/>
+          <w:sz w:val="24"/>
+          <w:szCs w:val="24"/>
+          <w:lang w:eastAsia="pt-BR"/>
+        </w:rPr>
+        <w:t>, de modo a que exerçam as suas tarefas da melhor forma, e vêm a</w:t>
+      </w:r>
+      <w:r>
+        <w:rPr>
+          <w:rFonts w:ascii="Arial" w:eastAsia="Times New Roman" w:hAnsi="Arial" w:cs="Arial"/>
+          <w:sz w:val="24"/>
+          <w:szCs w:val="24"/>
+          <w:lang w:eastAsia="pt-BR"/>
+        </w:rPr>
+        <w:t>judar à redução de custos.</w:t>
+      </w:r>
+      <w:r>
+        <w:rPr>
+          <w:rFonts w:ascii="Arial" w:eastAsia="Times New Roman" w:hAnsi="Arial" w:cs="Arial"/>
+          <w:sz w:val="24"/>
+          <w:szCs w:val="24"/>
+          <w:lang w:eastAsia="pt-BR"/>
+        </w:rPr>
+        <w:br/>
+        <w:t>O</w:t>
+      </w:r>
+      <w:r>
+        <w:rPr>
+          <w:rFonts w:ascii="Arial" w:eastAsia="Times New Roman" w:hAnsi="Arial" w:cs="Arial"/>
+          <w:sz w:val="24"/>
+          <w:szCs w:val="24"/>
+          <w:lang w:eastAsia="pt-BR"/>
+        </w:rPr>
+        <w:t xml:space="preserve">s principais benefícios deste tipo de opção estão relacionados com a </w:t>
+      </w:r>
+      <w:r>
+        <w:rPr>
+          <w:rFonts w:ascii="Arial" w:eastAsia="Times New Roman" w:hAnsi="Arial" w:cs="Arial"/>
+          <w:bCs/>
+          <w:sz w:val="24"/>
+          <w:szCs w:val="24"/>
+          <w:lang w:eastAsia="pt-BR"/>
+        </w:rPr>
+        <w:t>distribuição do processamento</w:t>
+      </w:r>
+      <w:r>
+        <w:rPr>
+          <w:rFonts w:ascii="Arial" w:eastAsia="Times New Roman" w:hAnsi="Arial" w:cs="Arial"/>
+          <w:sz w:val="24"/>
+          <w:szCs w:val="24"/>
+          <w:lang w:eastAsia="pt-BR"/>
+        </w:rPr>
+        <w:t>, acarretando vantagens em termos de redundância e/ou replicação de repositórios e permitindo alargar as possibilidades de colaboração e parceria entre programadores.</w:t>
+      </w:r>
+    </w:p>
+    <w:p>
+      <w:pPr>
+        <w:spacing w:before="100" w:beforeAutospacing="1" w:after="100" w:afterAutospacing="1" w:line="240" w:lineRule="auto"/>
+        <w:rPr>
+          <w:rFonts w:ascii="Arial" w:eastAsia="Times New Roman" w:hAnsi="Arial" w:cs="Arial"/>
+          <w:sz w:val="24"/>
+          <w:szCs w:val="24"/>
+          <w:lang w:eastAsia="pt-BR"/>
+        </w:rPr>
+      </w:pPr>
+      <w:r>
+        <w:rPr>
+          <w:rFonts w:ascii="Arial" w:eastAsia="Times New Roman" w:hAnsi="Arial" w:cs="Arial"/>
+          <w:bCs/>
+          <w:sz w:val="24"/>
+          <w:szCs w:val="24"/>
+          <w:lang w:eastAsia="pt-BR"/>
+        </w:rPr>
+        <w:t>Benefícios para os programadores</w:t>
+      </w:r>
+    </w:p>
+    <w:p>
+      <w:pPr>
+        <w:numPr>
+          <w:ilvl w:val="0"/>
+          <w:numId w:val="1"/>
+        </w:numPr>
+        <w:spacing w:before="100" w:beforeAutospacing="1" w:after="100" w:afterAutospacing="1" w:line="240" w:lineRule="auto"/>
+        <w:rPr>
+          <w:rFonts w:ascii="Arial" w:eastAsia="Times New Roman" w:hAnsi="Arial" w:cs="Arial"/>
+          <w:sz w:val="24"/>
+          <w:szCs w:val="24"/>
+          <w:lang w:eastAsia="pt-BR"/>
+        </w:rPr>
+      </w:pPr>
+      <w:r>
+        <w:rPr>
+          <w:rFonts w:ascii="Arial" w:eastAsia="Times New Roman" w:hAnsi="Arial" w:cs="Arial"/>
+          <w:bCs/>
+          <w:sz w:val="24"/>
+          <w:szCs w:val="24"/>
+          <w:lang w:eastAsia="pt-BR"/>
+        </w:rPr>
+        <w:t>Rapidez</w:t>
+      </w:r>
+      <w:r>
+        <w:rPr>
+          <w:rFonts w:ascii="Arial" w:eastAsia="Times New Roman" w:hAnsi="Arial" w:cs="Arial"/>
+          <w:sz w:val="24"/>
+          <w:szCs w:val="24"/>
+          <w:lang w:eastAsia="pt-BR"/>
+        </w:rPr>
+        <w:t xml:space="preserve">: como os processos são operados localmente, deixa de ser preciso </w:t>
+      </w:r>
+      <w:proofErr w:type="spellStart"/>
+      <w:r>
+        <w:rPr>
+          <w:rFonts w:ascii="Arial" w:eastAsia="Times New Roman" w:hAnsi="Arial" w:cs="Arial"/>
+          <w:sz w:val="24"/>
+          <w:szCs w:val="24"/>
+          <w:lang w:eastAsia="pt-BR"/>
+        </w:rPr>
+        <w:t>contactar</w:t>
+      </w:r>
+      <w:proofErr w:type="spellEnd"/>
+      <w:r>
+        <w:rPr>
+          <w:rFonts w:ascii="Arial" w:eastAsia="Times New Roman" w:hAnsi="Arial" w:cs="Arial"/>
+          <w:sz w:val="24"/>
+          <w:szCs w:val="24"/>
+          <w:lang w:eastAsia="pt-BR"/>
+        </w:rPr>
+        <w:t xml:space="preserve"> o servidor central para proceder a operações como um </w:t>
+      </w:r>
+      <w:proofErr w:type="spellStart"/>
+      <w:r>
+        <w:rPr>
+          <w:rFonts w:ascii="Arial" w:eastAsia="Times New Roman" w:hAnsi="Arial" w:cs="Arial"/>
+          <w:i/>
+          <w:iCs/>
+          <w:sz w:val="24"/>
+          <w:szCs w:val="24"/>
+          <w:lang w:eastAsia="pt-BR"/>
+        </w:rPr>
+        <w:t>commit</w:t>
+      </w:r>
+      <w:proofErr w:type="spellEnd"/>
+      <w:r>
+        <w:rPr>
+          <w:rFonts w:ascii="Arial" w:eastAsia="Times New Roman" w:hAnsi="Arial" w:cs="Arial"/>
+          <w:sz w:val="24"/>
+          <w:szCs w:val="24"/>
+          <w:lang w:eastAsia="pt-BR"/>
+        </w:rPr>
+        <w:t xml:space="preserve">, </w:t>
+      </w:r>
+      <w:r>
+        <w:rPr>
+          <w:rFonts w:ascii="Arial" w:eastAsia="Times New Roman" w:hAnsi="Arial" w:cs="Arial"/>
+          <w:i/>
+          <w:iCs/>
+          <w:sz w:val="24"/>
+          <w:szCs w:val="24"/>
+          <w:lang w:eastAsia="pt-BR"/>
+        </w:rPr>
+        <w:t>log</w:t>
+      </w:r>
+      <w:r>
+        <w:rPr>
+          <w:rFonts w:ascii="Arial" w:eastAsia="Times New Roman" w:hAnsi="Arial" w:cs="Arial"/>
+          <w:sz w:val="24"/>
+          <w:szCs w:val="24"/>
+          <w:lang w:eastAsia="pt-BR"/>
+        </w:rPr>
+        <w:t xml:space="preserve"> ou </w:t>
+      </w:r>
+      <w:proofErr w:type="spellStart"/>
+      <w:r>
+        <w:rPr>
+          <w:rFonts w:ascii="Arial" w:eastAsia="Times New Roman" w:hAnsi="Arial" w:cs="Arial"/>
+          <w:i/>
+          <w:iCs/>
+          <w:sz w:val="24"/>
+          <w:szCs w:val="24"/>
+          <w:lang w:eastAsia="pt-BR"/>
+        </w:rPr>
+        <w:t>diff</w:t>
+      </w:r>
+      <w:proofErr w:type="spellEnd"/>
+      <w:r>
+        <w:rPr>
+          <w:rFonts w:ascii="Arial" w:eastAsia="Times New Roman" w:hAnsi="Arial" w:cs="Arial"/>
+          <w:sz w:val="24"/>
+          <w:szCs w:val="24"/>
+          <w:lang w:eastAsia="pt-BR"/>
+        </w:rPr>
+        <w:t>.</w:t>
+      </w:r>
+    </w:p>
+    <w:p>
+      <w:pPr>
+        <w:numPr>
+          <w:ilvl w:val="0"/>
+          <w:numId w:val="1"/>
+        </w:numPr>
+        <w:spacing w:before="100" w:beforeAutospacing="1" w:after="100" w:afterAutospacing="1" w:line="240" w:lineRule="auto"/>
+        <w:rPr>
+          <w:rFonts w:ascii="Arial" w:eastAsia="Times New Roman" w:hAnsi="Arial" w:cs="Arial"/>
+          <w:sz w:val="24"/>
+          <w:szCs w:val="24"/>
+          <w:lang w:eastAsia="pt-BR"/>
+        </w:rPr>
+      </w:pPr>
+      <w:r>
+        <w:rPr>
+          <w:rFonts w:ascii="Arial" w:eastAsia="Times New Roman" w:hAnsi="Arial" w:cs="Arial"/>
+          <w:bCs/>
+          <w:sz w:val="24"/>
+          <w:szCs w:val="24"/>
+          <w:lang w:eastAsia="pt-BR"/>
+        </w:rPr>
+        <w:lastRenderedPageBreak/>
+        <w:t>Autonomia</w:t>
+      </w:r>
+      <w:r>
+        <w:rPr>
+          <w:rFonts w:ascii="Arial" w:eastAsia="Times New Roman" w:hAnsi="Arial" w:cs="Arial"/>
+          <w:sz w:val="24"/>
+          <w:szCs w:val="24"/>
+          <w:lang w:eastAsia="pt-BR"/>
+        </w:rPr>
+        <w:t>: permite trabalhar em modo desconectado, em qualquer local, só sendo necessária uma conexão com a rede para troca de revisões com outros repositórios.</w:t>
+      </w:r>
+    </w:p>
+    <w:p>
+      <w:pPr>
+        <w:numPr>
+          <w:ilvl w:val="0"/>
+          <w:numId w:val="1"/>
+        </w:numPr>
+        <w:spacing w:before="100" w:beforeAutospacing="1" w:after="100" w:afterAutospacing="1" w:line="240" w:lineRule="auto"/>
+        <w:rPr>
+          <w:rFonts w:ascii="Arial" w:eastAsia="Times New Roman" w:hAnsi="Arial" w:cs="Arial"/>
+          <w:sz w:val="24"/>
+          <w:szCs w:val="24"/>
+          <w:lang w:eastAsia="pt-BR"/>
+        </w:rPr>
+      </w:pPr>
+      <w:r>
+        <w:rPr>
+          <w:rFonts w:ascii="Arial" w:eastAsia="Times New Roman" w:hAnsi="Arial" w:cs="Arial"/>
+          <w:bCs/>
+          <w:sz w:val="24"/>
+          <w:szCs w:val="24"/>
+          <w:lang w:eastAsia="pt-BR"/>
+        </w:rPr>
+        <w:t>Ramos individuais</w:t>
+      </w:r>
+      <w:r>
+        <w:rPr>
+          <w:rFonts w:ascii="Arial" w:eastAsia="Times New Roman" w:hAnsi="Arial" w:cs="Arial"/>
+          <w:sz w:val="24"/>
+          <w:szCs w:val="24"/>
+          <w:lang w:eastAsia="pt-BR"/>
+        </w:rPr>
+        <w:t xml:space="preserve">: contrariamente aos chamados sistemas centralizados, combinar ramos não é uma obrigação para cada </w:t>
+      </w:r>
+      <w:proofErr w:type="spellStart"/>
+      <w:r>
+        <w:rPr>
+          <w:rFonts w:ascii="Arial" w:eastAsia="Times New Roman" w:hAnsi="Arial" w:cs="Arial"/>
+          <w:i/>
+          <w:iCs/>
+          <w:sz w:val="24"/>
+          <w:szCs w:val="24"/>
+          <w:lang w:eastAsia="pt-BR"/>
+        </w:rPr>
+        <w:t>commit</w:t>
+      </w:r>
+      <w:proofErr w:type="spellEnd"/>
+      <w:r>
+        <w:rPr>
+          <w:rFonts w:ascii="Arial" w:eastAsia="Times New Roman" w:hAnsi="Arial" w:cs="Arial"/>
+          <w:sz w:val="24"/>
+          <w:szCs w:val="24"/>
+          <w:lang w:eastAsia="pt-BR"/>
+        </w:rPr>
+        <w:t xml:space="preserve"> e antes uma decisão que depende do programador; o trabalho local faz-se num ramo individual que não tem interferência com os demais ramos, mesmo em processos de sincronização entre repositórios.</w:t>
+      </w:r>
+    </w:p>
+    <w:p>
+      <w:pPr>
+        <w:numPr>
+          <w:ilvl w:val="0"/>
+          <w:numId w:val="1"/>
+        </w:numPr>
+        <w:spacing w:before="100" w:beforeAutospacing="1" w:after="100" w:afterAutospacing="1" w:line="240" w:lineRule="auto"/>
+        <w:rPr>
+          <w:rFonts w:ascii="Arial" w:eastAsia="Times New Roman" w:hAnsi="Arial" w:cs="Arial"/>
+          <w:sz w:val="24"/>
+          <w:szCs w:val="24"/>
+          <w:lang w:eastAsia="pt-BR"/>
+        </w:rPr>
+      </w:pPr>
+      <w:r>
+        <w:rPr>
+          <w:rFonts w:ascii="Arial" w:eastAsia="Times New Roman" w:hAnsi="Arial" w:cs="Arial"/>
+          <w:bCs/>
+          <w:sz w:val="24"/>
+          <w:szCs w:val="24"/>
+          <w:lang w:eastAsia="pt-BR"/>
+        </w:rPr>
+        <w:t>Facilidade na Fusão</w:t>
+      </w:r>
+      <w:r>
+        <w:rPr>
+          <w:rFonts w:ascii="Arial" w:eastAsia="Times New Roman" w:hAnsi="Arial" w:cs="Arial"/>
+          <w:sz w:val="24"/>
+          <w:szCs w:val="24"/>
+          <w:lang w:eastAsia="pt-BR"/>
+        </w:rPr>
+        <w:t>: os DVCS usam o rastreamento automático, o que facilita de forma significativa o processo de fusão.</w:t>
+      </w:r>
+    </w:p>
+    <w:p>
+      <w:pPr>
+        <w:spacing w:before="100" w:beforeAutospacing="1" w:after="100" w:afterAutospacing="1" w:line="240" w:lineRule="auto"/>
+        <w:ind w:left="720"/>
+        <w:rPr>
+          <w:rFonts w:ascii="Arial" w:eastAsia="Times New Roman" w:hAnsi="Arial" w:cs="Arial"/>
+          <w:sz w:val="24"/>
+          <w:szCs w:val="24"/>
+          <w:lang w:eastAsia="pt-BR"/>
+        </w:rPr>
+      </w:pPr>
+      <w:r>
+        <w:rPr>
+          <w:rFonts w:ascii="Arial" w:eastAsia="Times New Roman" w:hAnsi="Arial" w:cs="Arial"/>
+          <w:bCs/>
+          <w:sz w:val="24"/>
+          <w:szCs w:val="24"/>
+          <w:lang w:eastAsia="pt-BR"/>
+        </w:rPr>
+        <w:t>Benefícios para</w:t>
+      </w:r>
+      <w:r>
+        <w:rPr>
+          <w:rFonts w:ascii="Arial" w:eastAsia="Times New Roman" w:hAnsi="Arial" w:cs="Arial"/>
+          <w:bCs/>
+          <w:sz w:val="24"/>
+          <w:szCs w:val="24"/>
+          <w:lang w:eastAsia="pt-BR"/>
+        </w:rPr>
+        <w:t xml:space="preserve"> Gestão/Coordenação</w:t>
+      </w:r>
+    </w:p>
+    <w:p>
+      <w:pPr>
+        <w:numPr>
+          <w:ilvl w:val="0"/>
+          <w:numId w:val="2"/>
+        </w:numPr>
+        <w:spacing w:before="100" w:beforeAutospacing="1" w:after="100" w:afterAutospacing="1" w:line="240" w:lineRule="auto"/>
+        <w:rPr>
+          <w:rFonts w:ascii="Arial" w:eastAsia="Times New Roman" w:hAnsi="Arial" w:cs="Arial"/>
+          <w:sz w:val="24"/>
+          <w:szCs w:val="24"/>
+          <w:lang w:eastAsia="pt-BR"/>
+        </w:rPr>
+      </w:pPr>
+      <w:r>
+        <w:rPr>
+          <w:rFonts w:ascii="Arial" w:eastAsia="Times New Roman" w:hAnsi="Arial" w:cs="Arial"/>
+          <w:bCs/>
+          <w:sz w:val="24"/>
+          <w:szCs w:val="24"/>
+          <w:lang w:eastAsia="pt-BR"/>
+        </w:rPr>
+        <w:t>Confiabilidade</w:t>
+      </w:r>
+      <w:r>
+        <w:rPr>
+          <w:rFonts w:ascii="Arial" w:eastAsia="Times New Roman" w:hAnsi="Arial" w:cs="Arial"/>
+          <w:sz w:val="24"/>
+          <w:szCs w:val="24"/>
+          <w:lang w:eastAsia="pt-BR"/>
+        </w:rPr>
+        <w:t xml:space="preserve">: com um sistema centralizado, qualquer problema que surja no servidor vai parar todo o trabalho de desenvolvimento. Um sistema distribuído permite que a equipa continue a trabalhar e os repositórios dos programadores servem como cópias de </w:t>
+      </w:r>
+      <w:r>
+        <w:rPr>
+          <w:rFonts w:ascii="Arial" w:eastAsia="Times New Roman" w:hAnsi="Arial" w:cs="Arial"/>
+          <w:i/>
+          <w:iCs/>
+          <w:sz w:val="24"/>
+          <w:szCs w:val="24"/>
+          <w:lang w:eastAsia="pt-BR"/>
+        </w:rPr>
+        <w:t>backup</w:t>
+      </w:r>
+      <w:r>
+        <w:rPr>
+          <w:rFonts w:ascii="Arial" w:eastAsia="Times New Roman" w:hAnsi="Arial" w:cs="Arial"/>
+          <w:sz w:val="24"/>
+          <w:szCs w:val="24"/>
+          <w:lang w:eastAsia="pt-BR"/>
+        </w:rPr>
+        <w:t xml:space="preserve">, não havendo riscos de perder nada do </w:t>
+      </w:r>
+      <w:proofErr w:type="spellStart"/>
+      <w:r>
+        <w:rPr>
+          <w:rFonts w:ascii="Arial" w:eastAsia="Times New Roman" w:hAnsi="Arial" w:cs="Arial"/>
+          <w:sz w:val="24"/>
+          <w:szCs w:val="24"/>
+          <w:lang w:eastAsia="pt-BR"/>
+        </w:rPr>
+        <w:t>projecto</w:t>
+      </w:r>
+      <w:proofErr w:type="spellEnd"/>
+      <w:r>
+        <w:rPr>
+          <w:rFonts w:ascii="Arial" w:eastAsia="Times New Roman" w:hAnsi="Arial" w:cs="Arial"/>
+          <w:sz w:val="24"/>
+          <w:szCs w:val="24"/>
+          <w:lang w:eastAsia="pt-BR"/>
+        </w:rPr>
+        <w:t>.</w:t>
+      </w:r>
+    </w:p>
+    <w:p>
+      <w:pPr>
+        <w:numPr>
+          <w:ilvl w:val="0"/>
+          <w:numId w:val="2"/>
+        </w:numPr>
+        <w:spacing w:before="100" w:beforeAutospacing="1" w:after="100" w:afterAutospacing="1" w:line="240" w:lineRule="auto"/>
+        <w:rPr>
+          <w:rFonts w:ascii="Arial" w:eastAsia="Times New Roman" w:hAnsi="Arial" w:cs="Arial"/>
+          <w:sz w:val="24"/>
+          <w:szCs w:val="24"/>
+          <w:lang w:eastAsia="pt-BR"/>
+        </w:rPr>
+      </w:pPr>
+      <w:r>
+        <w:rPr>
+          <w:rFonts w:ascii="Arial" w:eastAsia="Times New Roman" w:hAnsi="Arial" w:cs="Arial"/>
+          <w:bCs/>
+          <w:sz w:val="24"/>
+          <w:szCs w:val="24"/>
+          <w:lang w:eastAsia="pt-BR"/>
+        </w:rPr>
+        <w:t>Redução de custos com o servidor</w:t>
+      </w:r>
+      <w:r>
+        <w:rPr>
+          <w:rFonts w:ascii="Arial" w:eastAsia="Times New Roman" w:hAnsi="Arial" w:cs="Arial"/>
+          <w:sz w:val="24"/>
+          <w:szCs w:val="24"/>
+          <w:lang w:eastAsia="pt-BR"/>
+        </w:rPr>
+        <w:t>: o repositório "central" (se ele existir) funciona como repositório "oficial", ao invés de ter uma função de processador central dos pedidos. Assim, a carga de processamento é distribuída pelas máquinas dos programadores.</w:t>
       </w:r>
     </w:p>
     <w:p>
@@ -945,6 +2225,7 @@
           <w:sz w:val="20"/>
           <w:szCs w:val="20"/>
         </w:rPr>
+        <w:lastRenderedPageBreak/>
         <w:t>iury</w:t>
       </w:r>
       <w:proofErr w:type="spellEnd"/>
@@ -1008,6 +2289,67 @@
         <w:t>socrates</w:t>
       </w:r>
       <w:proofErr w:type="spellEnd"/>
+    </w:p>
+    <w:p>
+      <w:pPr>
+        <w:rPr>
+          <w:rFonts w:ascii="Book Antiqua" w:hAnsi="Book Antiqua"/>
+        </w:rPr>
+      </w:pPr>
+      <w:r>
+        <w:rPr>
+          <w:rFonts w:ascii="Book Antiqua" w:hAnsi="Book Antiqua"/>
+        </w:rPr>
+        <w:t>REFERENCIAS BIBLIOGRÁFICAS</w:t>
+      </w:r>
+    </w:p>
+    <w:p>
+      <w:pPr>
+        <w:rPr>
+          <w:rFonts w:ascii="Arial" w:hAnsi="Arial" w:cs="Arial"/>
+        </w:rPr>
+      </w:pPr>
+      <w:hyperlink r:id="rId11" w:history="1">
+        <w:r>
+          <w:rPr>
+            <w:rStyle w:val="Hyperlink"/>
+            <w:rFonts w:ascii="Arial" w:hAnsi="Arial" w:cs="Arial"/>
+          </w:rPr>
+          <w:t>https://git-scm.com/book/pt-br/v1/Primeiros-passos-Sobre-Controle-de-Vers%C3%A3o</w:t>
+        </w:r>
+      </w:hyperlink>
+    </w:p>
+    <w:p>
+      <w:pPr>
+        <w:rPr>
+          <w:rFonts w:ascii="Arial" w:hAnsi="Arial" w:cs="Arial"/>
+        </w:rPr>
+      </w:pPr>
+      <w:hyperlink r:id="rId12" w:history="1">
+        <w:r>
+          <w:rPr>
+            <w:rStyle w:val="Hyperlink"/>
+            <w:rFonts w:ascii="Arial" w:hAnsi="Arial" w:cs="Arial"/>
+          </w:rPr>
+          <w:t>https://github.com/MuvucaGames/Tutoriais/wiki/%5BWIP%5D-Tutorial-completo-sobre-versionamento-com-GIT</w:t>
+        </w:r>
+      </w:hyperlink>
+    </w:p>
+    <w:p>
+      <w:pPr>
+        <w:rPr>
+          <w:rFonts w:ascii="Arial" w:hAnsi="Arial" w:cs="Arial"/>
+        </w:rPr>
+      </w:pPr>
+      <w:hyperlink r:id="rId13" w:history="1">
+        <w:r>
+          <w:rPr>
+            <w:rStyle w:val="Hyperlink"/>
+            <w:rFonts w:ascii="Arial" w:hAnsi="Arial" w:cs="Arial"/>
+          </w:rPr>
+          <w:t>https://www.growunder.com/blog/dicas/65-git-como-funciona-e-quais-as-vantagens-e-desvantagens</w:t>
+        </w:r>
+      </w:hyperlink>
     </w:p>
     <w:p>
       <w:pPr>
@@ -1024,6 +2366,315 @@
     </w:sectPr>
   </w:body>
 </w:document>
+</file>
+
+<file path=word/numbering.xml><?xml version="1.0" encoding="utf-8"?>
+<w:numbering xmlns:wpc="http://schemas.microsoft.com/office/word/2010/wordprocessingCanvas" xmlns:cx="http://schemas.microsoft.com/office/drawing/2014/chartex" xmlns:cx1="http://schemas.microsoft.com/office/drawing/2015/9/8/chartex" xmlns:cx2="http://schemas.microsoft.com/office/drawing/2015/10/21/chartex" xmlns:cx3="http://schemas.microsoft.com/office/drawing/2016/5/9/chartex" xmlns:cx4="http://schemas.microsoft.com/office/drawing/2016/5/10/chartex" xmlns:cx5="http://schemas.microsoft.com/office/drawing/2016/5/11/chartex" xmlns:mc="http://schemas.openxmlformats.org/markup-compatibility/2006" xmlns:o="urn:schemas-microsoft-com:office:office" xmlns:r="http://schemas.openxmlformats.org/officeDocument/2006/relationships" xmlns:m="http://schemas.openxmlformats.org/officeDocument/2006/math" xmlns:v="urn:schemas-microsoft-com:vml" xmlns:wp14="http://schemas.microsoft.com/office/word/2010/wordprocessingDrawing" xmlns:wp="http://schemas.openxmlformats.org/drawingml/2006/wordprocessingDrawing" xmlns:w10="urn:schemas-microsoft-com:office:word" xmlns:w="http://schemas.openxmlformats.org/wordprocessingml/2006/main" xmlns:w14="http://schemas.microsoft.com/office/word/2010/wordml" xmlns:w15="http://schemas.microsoft.com/office/word/2012/wordml" xmlns:w16se="http://schemas.microsoft.com/office/word/2015/wordml/symex" xmlns:wpg="http://schemas.microsoft.com/office/word/2010/wordprocessingGroup" xmlns:wpi="http://schemas.microsoft.com/office/word/2010/wordprocessingInk" xmlns:wne="http://schemas.microsoft.com/office/word/2006/wordml" xmlns:wps="http://schemas.microsoft.com/office/word/2010/wordprocessingShape" mc:Ignorable="w14 w15 w16se wp14">
+  <w:abstractNum w:abstractNumId="0" w15:restartNumberingAfterBreak="0">
+    <w:nsid w:val="170D0DE8"/>
+    <w:multiLevelType w:val="multilevel"/>
+    <w:tmpl w:val="661A5784"/>
+    <w:lvl w:ilvl="0">
+      <w:start w:val="1"/>
+      <w:numFmt w:val="bullet"/>
+      <w:lvlText w:val=""/>
+      <w:lvlJc w:val="left"/>
+      <w:pPr>
+        <w:tabs>
+          <w:tab w:val="num" w:pos="720"/>
+        </w:tabs>
+        <w:ind w:left="720" w:hanging="360"/>
+      </w:pPr>
+      <w:rPr>
+        <w:rFonts w:ascii="Symbol" w:hAnsi="Symbol" w:hint="default"/>
+        <w:sz w:val="20"/>
+      </w:rPr>
+    </w:lvl>
+    <w:lvl w:ilvl="1" w:tentative="1">
+      <w:start w:val="1"/>
+      <w:numFmt w:val="bullet"/>
+      <w:lvlText w:val="o"/>
+      <w:lvlJc w:val="left"/>
+      <w:pPr>
+        <w:tabs>
+          <w:tab w:val="num" w:pos="1440"/>
+        </w:tabs>
+        <w:ind w:left="1440" w:hanging="360"/>
+      </w:pPr>
+      <w:rPr>
+        <w:rFonts w:ascii="Courier New" w:hAnsi="Courier New" w:hint="default"/>
+        <w:sz w:val="20"/>
+      </w:rPr>
+    </w:lvl>
+    <w:lvl w:ilvl="2" w:tentative="1">
+      <w:start w:val="1"/>
+      <w:numFmt w:val="bullet"/>
+      <w:lvlText w:val=""/>
+      <w:lvlJc w:val="left"/>
+      <w:pPr>
+        <w:tabs>
+          <w:tab w:val="num" w:pos="2160"/>
+        </w:tabs>
+        <w:ind w:left="2160" w:hanging="360"/>
+      </w:pPr>
+      <w:rPr>
+        <w:rFonts w:ascii="Wingdings" w:hAnsi="Wingdings" w:hint="default"/>
+        <w:sz w:val="20"/>
+      </w:rPr>
+    </w:lvl>
+    <w:lvl w:ilvl="3" w:tentative="1">
+      <w:start w:val="1"/>
+      <w:numFmt w:val="bullet"/>
+      <w:lvlText w:val=""/>
+      <w:lvlJc w:val="left"/>
+      <w:pPr>
+        <w:tabs>
+          <w:tab w:val="num" w:pos="2880"/>
+        </w:tabs>
+        <w:ind w:left="2880" w:hanging="360"/>
+      </w:pPr>
+      <w:rPr>
+        <w:rFonts w:ascii="Wingdings" w:hAnsi="Wingdings" w:hint="default"/>
+        <w:sz w:val="20"/>
+      </w:rPr>
+    </w:lvl>
+    <w:lvl w:ilvl="4" w:tentative="1">
+      <w:start w:val="1"/>
+      <w:numFmt w:val="bullet"/>
+      <w:lvlText w:val=""/>
+      <w:lvlJc w:val="left"/>
+      <w:pPr>
+        <w:tabs>
+          <w:tab w:val="num" w:pos="3600"/>
+        </w:tabs>
+        <w:ind w:left="3600" w:hanging="360"/>
+      </w:pPr>
+      <w:rPr>
+        <w:rFonts w:ascii="Wingdings" w:hAnsi="Wingdings" w:hint="default"/>
+        <w:sz w:val="20"/>
+      </w:rPr>
+    </w:lvl>
+    <w:lvl w:ilvl="5" w:tentative="1">
+      <w:start w:val="1"/>
+      <w:numFmt w:val="bullet"/>
+      <w:lvlText w:val=""/>
+      <w:lvlJc w:val="left"/>
+      <w:pPr>
+        <w:tabs>
+          <w:tab w:val="num" w:pos="4320"/>
+        </w:tabs>
+        <w:ind w:left="4320" w:hanging="360"/>
+      </w:pPr>
+      <w:rPr>
+        <w:rFonts w:ascii="Wingdings" w:hAnsi="Wingdings" w:hint="default"/>
+        <w:sz w:val="20"/>
+      </w:rPr>
+    </w:lvl>
+    <w:lvl w:ilvl="6" w:tentative="1">
+      <w:start w:val="1"/>
+      <w:numFmt w:val="bullet"/>
+      <w:lvlText w:val=""/>
+      <w:lvlJc w:val="left"/>
+      <w:pPr>
+        <w:tabs>
+          <w:tab w:val="num" w:pos="5040"/>
+        </w:tabs>
+        <w:ind w:left="5040" w:hanging="360"/>
+      </w:pPr>
+      <w:rPr>
+        <w:rFonts w:ascii="Wingdings" w:hAnsi="Wingdings" w:hint="default"/>
+        <w:sz w:val="20"/>
+      </w:rPr>
+    </w:lvl>
+    <w:lvl w:ilvl="7" w:tentative="1">
+      <w:start w:val="1"/>
+      <w:numFmt w:val="bullet"/>
+      <w:lvlText w:val=""/>
+      <w:lvlJc w:val="left"/>
+      <w:pPr>
+        <w:tabs>
+          <w:tab w:val="num" w:pos="5760"/>
+        </w:tabs>
+        <w:ind w:left="5760" w:hanging="360"/>
+      </w:pPr>
+      <w:rPr>
+        <w:rFonts w:ascii="Wingdings" w:hAnsi="Wingdings" w:hint="default"/>
+        <w:sz w:val="20"/>
+      </w:rPr>
+    </w:lvl>
+    <w:lvl w:ilvl="8" w:tentative="1">
+      <w:start w:val="1"/>
+      <w:numFmt w:val="bullet"/>
+      <w:lvlText w:val=""/>
+      <w:lvlJc w:val="left"/>
+      <w:pPr>
+        <w:tabs>
+          <w:tab w:val="num" w:pos="6480"/>
+        </w:tabs>
+        <w:ind w:left="6480" w:hanging="360"/>
+      </w:pPr>
+      <w:rPr>
+        <w:rFonts w:ascii="Wingdings" w:hAnsi="Wingdings" w:hint="default"/>
+        <w:sz w:val="20"/>
+      </w:rPr>
+    </w:lvl>
+  </w:abstractNum>
+  <w:abstractNum w:abstractNumId="1" w15:restartNumberingAfterBreak="0">
+    <w:nsid w:val="6EE22B04"/>
+    <w:multiLevelType w:val="multilevel"/>
+    <w:tmpl w:val="DA129452"/>
+    <w:lvl w:ilvl="0">
+      <w:start w:val="1"/>
+      <w:numFmt w:val="bullet"/>
+      <w:lvlText w:val=""/>
+      <w:lvlJc w:val="left"/>
+      <w:pPr>
+        <w:tabs>
+          <w:tab w:val="num" w:pos="720"/>
+        </w:tabs>
+        <w:ind w:left="720" w:hanging="360"/>
+      </w:pPr>
+      <w:rPr>
+        <w:rFonts w:ascii="Symbol" w:hAnsi="Symbol" w:hint="default"/>
+        <w:sz w:val="20"/>
+      </w:rPr>
+    </w:lvl>
+    <w:lvl w:ilvl="1" w:tentative="1">
+      <w:start w:val="1"/>
+      <w:numFmt w:val="bullet"/>
+      <w:lvlText w:val="o"/>
+      <w:lvlJc w:val="left"/>
+      <w:pPr>
+        <w:tabs>
+          <w:tab w:val="num" w:pos="1440"/>
+        </w:tabs>
+        <w:ind w:left="1440" w:hanging="360"/>
+      </w:pPr>
+      <w:rPr>
+        <w:rFonts w:ascii="Courier New" w:hAnsi="Courier New" w:hint="default"/>
+        <w:sz w:val="20"/>
+      </w:rPr>
+    </w:lvl>
+    <w:lvl w:ilvl="2" w:tentative="1">
+      <w:start w:val="1"/>
+      <w:numFmt w:val="bullet"/>
+      <w:lvlText w:val=""/>
+      <w:lvlJc w:val="left"/>
+      <w:pPr>
+        <w:tabs>
+          <w:tab w:val="num" w:pos="2160"/>
+        </w:tabs>
+        <w:ind w:left="2160" w:hanging="360"/>
+      </w:pPr>
+      <w:rPr>
+        <w:rFonts w:ascii="Wingdings" w:hAnsi="Wingdings" w:hint="default"/>
+        <w:sz w:val="20"/>
+      </w:rPr>
+    </w:lvl>
+    <w:lvl w:ilvl="3" w:tentative="1">
+      <w:start w:val="1"/>
+      <w:numFmt w:val="bullet"/>
+      <w:lvlText w:val=""/>
+      <w:lvlJc w:val="left"/>
+      <w:pPr>
+        <w:tabs>
+          <w:tab w:val="num" w:pos="2880"/>
+        </w:tabs>
+        <w:ind w:left="2880" w:hanging="360"/>
+      </w:pPr>
+      <w:rPr>
+        <w:rFonts w:ascii="Wingdings" w:hAnsi="Wingdings" w:hint="default"/>
+        <w:sz w:val="20"/>
+      </w:rPr>
+    </w:lvl>
+    <w:lvl w:ilvl="4" w:tentative="1">
+      <w:start w:val="1"/>
+      <w:numFmt w:val="bullet"/>
+      <w:lvlText w:val=""/>
+      <w:lvlJc w:val="left"/>
+      <w:pPr>
+        <w:tabs>
+          <w:tab w:val="num" w:pos="3600"/>
+        </w:tabs>
+        <w:ind w:left="3600" w:hanging="360"/>
+      </w:pPr>
+      <w:rPr>
+        <w:rFonts w:ascii="Wingdings" w:hAnsi="Wingdings" w:hint="default"/>
+        <w:sz w:val="20"/>
+      </w:rPr>
+    </w:lvl>
+    <w:lvl w:ilvl="5" w:tentative="1">
+      <w:start w:val="1"/>
+      <w:numFmt w:val="bullet"/>
+      <w:lvlText w:val=""/>
+      <w:lvlJc w:val="left"/>
+      <w:pPr>
+        <w:tabs>
+          <w:tab w:val="num" w:pos="4320"/>
+        </w:tabs>
+        <w:ind w:left="4320" w:hanging="360"/>
+      </w:pPr>
+      <w:rPr>
+        <w:rFonts w:ascii="Wingdings" w:hAnsi="Wingdings" w:hint="default"/>
+        <w:sz w:val="20"/>
+      </w:rPr>
+    </w:lvl>
+    <w:lvl w:ilvl="6" w:tentative="1">
+      <w:start w:val="1"/>
+      <w:numFmt w:val="bullet"/>
+      <w:lvlText w:val=""/>
+      <w:lvlJc w:val="left"/>
+      <w:pPr>
+        <w:tabs>
+          <w:tab w:val="num" w:pos="5040"/>
+        </w:tabs>
+        <w:ind w:left="5040" w:hanging="360"/>
+      </w:pPr>
+      <w:rPr>
+        <w:rFonts w:ascii="Wingdings" w:hAnsi="Wingdings" w:hint="default"/>
+        <w:sz w:val="20"/>
+      </w:rPr>
+    </w:lvl>
+    <w:lvl w:ilvl="7" w:tentative="1">
+      <w:start w:val="1"/>
+      <w:numFmt w:val="bullet"/>
+      <w:lvlText w:val=""/>
+      <w:lvlJc w:val="left"/>
+      <w:pPr>
+        <w:tabs>
+          <w:tab w:val="num" w:pos="5760"/>
+        </w:tabs>
+        <w:ind w:left="5760" w:hanging="360"/>
+      </w:pPr>
+      <w:rPr>
+        <w:rFonts w:ascii="Wingdings" w:hAnsi="Wingdings" w:hint="default"/>
+        <w:sz w:val="20"/>
+      </w:rPr>
+    </w:lvl>
+    <w:lvl w:ilvl="8" w:tentative="1">
+      <w:start w:val="1"/>
+      <w:numFmt w:val="bullet"/>
+      <w:lvlText w:val=""/>
+      <w:lvlJc w:val="left"/>
+      <w:pPr>
+        <w:tabs>
+          <w:tab w:val="num" w:pos="6480"/>
+        </w:tabs>
+        <w:ind w:left="6480" w:hanging="360"/>
+      </w:pPr>
+      <w:rPr>
+        <w:rFonts w:ascii="Wingdings" w:hAnsi="Wingdings" w:hint="default"/>
+        <w:sz w:val="20"/>
+      </w:rPr>
+    </w:lvl>
+  </w:abstractNum>
+  <w:num w:numId="1">
+    <w:abstractNumId w:val="0"/>
+  </w:num>
+  <w:num w:numId="2">
+    <w:abstractNumId w:val="1"/>
+  </w:num>
+</w:numbering>
 </file>
 
 <file path=word/styles.xml><?xml version="1.0" encoding="utf-8"?>
@@ -1149,6 +2800,7 @@
     <w:lsdException w:name="HTML Sample" w:semiHidden="1" w:unhideWhenUsed="1"/>
     <w:lsdException w:name="HTML Typewriter" w:semiHidden="1" w:unhideWhenUsed="1"/>
     <w:lsdException w:name="HTML Variable" w:semiHidden="1" w:unhideWhenUsed="1"/>
+    <w:lsdException w:name="Normal Table" w:semiHidden="1" w:unhideWhenUsed="1"/>
     <w:lsdException w:name="annotation subject" w:semiHidden="1" w:unhideWhenUsed="1"/>
     <w:lsdException w:name="No List" w:semiHidden="1" w:unhideWhenUsed="1"/>
     <w:lsdException w:name="Outline List 1" w:semiHidden="1" w:unhideWhenUsed="1"/>
@@ -1193,6 +2845,7 @@
     <w:lsdException w:name="Table Professional" w:semiHidden="1" w:unhideWhenUsed="1"/>
     <w:lsdException w:name="Table Subtle 1" w:semiHidden="1" w:unhideWhenUsed="1"/>
     <w:lsdException w:name="Table Subtle 2" w:semiHidden="1" w:unhideWhenUsed="1"/>
+    <w:lsdException w:name="Table Web 1" w:semiHidden="1" w:unhideWhenUsed="1"/>
     <w:lsdException w:name="Table Web 2" w:semiHidden="1" w:unhideWhenUsed="1"/>
     <w:lsdException w:name="Table Web 3" w:semiHidden="1" w:unhideWhenUsed="1"/>
     <w:lsdException w:name="Balloon Text" w:semiHidden="1" w:unhideWhenUsed="1"/>
@@ -1483,6 +3136,36 @@
       <w:szCs w:val="20"/>
     </w:rPr>
   </w:style>
+  <w:style w:type="character" w:styleId="Hyperlink">
+    <w:name w:val="Hyperlink"/>
+    <w:basedOn w:val="Fontepargpadro"/>
+    <w:uiPriority w:val="99"/>
+    <w:unhideWhenUsed/>
+    <w:rsid w:val="00CE69B8"/>
+    <w:rPr>
+      <w:color w:val="0563C1" w:themeColor="hyperlink"/>
+      <w:u w:val="single"/>
+    </w:rPr>
+  </w:style>
+  <w:style w:type="paragraph" w:styleId="Legenda">
+    <w:name w:val="caption"/>
+    <w:basedOn w:val="Normal"/>
+    <w:next w:val="Normal"/>
+    <w:uiPriority w:val="35"/>
+    <w:unhideWhenUsed/>
+    <w:qFormat/>
+    <w:rsid w:val="00CE69B8"/>
+    <w:pPr>
+      <w:spacing w:after="200" w:line="240" w:lineRule="auto"/>
+    </w:pPr>
+    <w:rPr>
+      <w:i/>
+      <w:iCs/>
+      <w:color w:val="44546A" w:themeColor="text2"/>
+      <w:sz w:val="18"/>
+      <w:szCs w:val="18"/>
+    </w:rPr>
+  </w:style>
 </w:styles>
 </file>
 

</xml_diff>

<commit_message>
Foi adicionado fork de repositório e criação e manutenção de branches.
</commit_message>
<xml_diff>
--- a/TrabalhoGitWord.docx
+++ b/TrabalhoGitWord.docx
@@ -640,292 +640,6 @@
     </w:p>
     <w:p>
       <w:pPr>
-        <w:spacing w:after="0" w:line="240" w:lineRule="auto"/>
-        <w:rPr>
-          <w:rFonts w:ascii="Arial" w:eastAsia="Times New Roman" w:hAnsi="Arial" w:cs="Arial"/>
-          <w:color w:val="494949"/>
-          <w:spacing w:val="-7"/>
-          <w:sz w:val="24"/>
-          <w:szCs w:val="24"/>
-          <w:lang w:eastAsia="zh-CN"/>
-        </w:rPr>
-      </w:pPr>
-      <w:r>
-        <w:rPr>
-          <w:rFonts w:ascii="Arial" w:eastAsia="Times New Roman" w:hAnsi="Arial" w:cs="Arial"/>
-          <w:color w:val="494949"/>
-          <w:spacing w:val="-7"/>
-          <w:sz w:val="24"/>
-          <w:szCs w:val="24"/>
-          <w:lang w:eastAsia="zh-CN"/>
-        </w:rPr>
-        <w:t xml:space="preserve">Outro fator importante do </w:t>
-      </w:r>
-      <w:proofErr w:type="spellStart"/>
-      <w:r>
-        <w:rPr>
-          <w:rFonts w:ascii="Arial" w:eastAsia="Times New Roman" w:hAnsi="Arial" w:cs="Arial"/>
-          <w:color w:val="494949"/>
-          <w:spacing w:val="-7"/>
-          <w:sz w:val="24"/>
-          <w:szCs w:val="24"/>
-          <w:lang w:eastAsia="zh-CN"/>
-        </w:rPr>
-        <w:t>git</w:t>
-      </w:r>
-      <w:proofErr w:type="spellEnd"/>
-      <w:r>
-        <w:rPr>
-          <w:rFonts w:ascii="Arial" w:eastAsia="Times New Roman" w:hAnsi="Arial" w:cs="Arial"/>
-          <w:color w:val="494949"/>
-          <w:spacing w:val="-7"/>
-          <w:sz w:val="24"/>
-          <w:szCs w:val="24"/>
-          <w:lang w:eastAsia="zh-CN"/>
-        </w:rPr>
-        <w:t xml:space="preserve"> (e essa é um dos seus diferenciais em relação ao </w:t>
-      </w:r>
-      <w:proofErr w:type="spellStart"/>
-      <w:r>
-        <w:rPr>
-          <w:rFonts w:ascii="Arial" w:eastAsia="Times New Roman" w:hAnsi="Arial" w:cs="Arial"/>
-          <w:color w:val="494949"/>
-          <w:spacing w:val="-7"/>
-          <w:sz w:val="24"/>
-          <w:szCs w:val="24"/>
-          <w:lang w:eastAsia="zh-CN"/>
-        </w:rPr>
-        <w:t>svn</w:t>
-      </w:r>
-      <w:proofErr w:type="spellEnd"/>
-      <w:r>
-        <w:rPr>
-          <w:rFonts w:ascii="Arial" w:eastAsia="Times New Roman" w:hAnsi="Arial" w:cs="Arial"/>
-          <w:color w:val="494949"/>
-          <w:spacing w:val="-7"/>
-          <w:sz w:val="24"/>
-          <w:szCs w:val="24"/>
-          <w:lang w:eastAsia="zh-CN"/>
-        </w:rPr>
-        <w:t xml:space="preserve"> – caso </w:t>
-      </w:r>
-      <w:proofErr w:type="spellStart"/>
-      <w:r>
-        <w:rPr>
-          <w:rFonts w:ascii="Arial" w:eastAsia="Times New Roman" w:hAnsi="Arial" w:cs="Arial"/>
-          <w:color w:val="494949"/>
-          <w:spacing w:val="-7"/>
-          <w:sz w:val="24"/>
-          <w:szCs w:val="24"/>
-          <w:lang w:eastAsia="zh-CN"/>
-        </w:rPr>
-        <w:t>vc</w:t>
-      </w:r>
-      <w:proofErr w:type="spellEnd"/>
-      <w:r>
-        <w:rPr>
-          <w:rFonts w:ascii="Arial" w:eastAsia="Times New Roman" w:hAnsi="Arial" w:cs="Arial"/>
-          <w:color w:val="494949"/>
-          <w:spacing w:val="-7"/>
-          <w:sz w:val="24"/>
-          <w:szCs w:val="24"/>
-          <w:lang w:eastAsia="zh-CN"/>
-        </w:rPr>
-        <w:t xml:space="preserve"> o conheça) é a possibilidade de criar, a qualquer momento, vários </w:t>
-      </w:r>
-      <w:r>
-        <w:rPr>
-          <w:rFonts w:ascii="Courier New" w:eastAsia="Times New Roman" w:hAnsi="Courier New" w:cs="Courier New"/>
-          <w:color w:val="494949"/>
-          <w:spacing w:val="-7"/>
-          <w:sz w:val="20"/>
-          <w:szCs w:val="20"/>
-          <w:lang w:eastAsia="zh-CN"/>
-        </w:rPr>
-        <w:t>snapshots</w:t>
-      </w:r>
-      <w:r>
-        <w:rPr>
-          <w:rFonts w:ascii="Arial" w:eastAsia="Times New Roman" w:hAnsi="Arial" w:cs="Arial"/>
-          <w:color w:val="494949"/>
-          <w:spacing w:val="-7"/>
-          <w:sz w:val="24"/>
-          <w:szCs w:val="24"/>
-          <w:lang w:eastAsia="zh-CN"/>
-        </w:rPr>
-        <w:t> do seu projeto, ou como chamamos mais “</w:t>
-      </w:r>
-      <w:proofErr w:type="spellStart"/>
-      <w:r>
-        <w:rPr>
-          <w:rFonts w:ascii="Arial" w:eastAsia="Times New Roman" w:hAnsi="Arial" w:cs="Arial"/>
-          <w:color w:val="494949"/>
-          <w:spacing w:val="-7"/>
-          <w:sz w:val="24"/>
-          <w:szCs w:val="24"/>
-          <w:lang w:eastAsia="zh-CN"/>
-        </w:rPr>
-        <w:t>nerdmenete</w:t>
-      </w:r>
-      <w:proofErr w:type="spellEnd"/>
-      <w:r>
-        <w:rPr>
-          <w:rFonts w:ascii="Arial" w:eastAsia="Times New Roman" w:hAnsi="Arial" w:cs="Arial"/>
-          <w:color w:val="494949"/>
-          <w:spacing w:val="-7"/>
-          <w:sz w:val="24"/>
-          <w:szCs w:val="24"/>
-          <w:lang w:eastAsia="zh-CN"/>
-        </w:rPr>
-        <w:t xml:space="preserve">”, </w:t>
-      </w:r>
-      <w:proofErr w:type="spellStart"/>
-      <w:r>
-        <w:rPr>
-          <w:rFonts w:ascii="Arial" w:eastAsia="Times New Roman" w:hAnsi="Arial" w:cs="Arial"/>
-          <w:color w:val="494949"/>
-          <w:spacing w:val="-7"/>
-          <w:sz w:val="24"/>
-          <w:szCs w:val="24"/>
-          <w:lang w:eastAsia="zh-CN"/>
-        </w:rPr>
-        <w:t>branch</w:t>
-      </w:r>
-      <w:proofErr w:type="spellEnd"/>
-      <w:r>
-        <w:rPr>
-          <w:rFonts w:ascii="Arial" w:eastAsia="Times New Roman" w:hAnsi="Arial" w:cs="Arial"/>
-          <w:color w:val="494949"/>
-          <w:spacing w:val="-7"/>
-          <w:sz w:val="24"/>
-          <w:szCs w:val="24"/>
-          <w:lang w:eastAsia="zh-CN"/>
-        </w:rPr>
-        <w:t xml:space="preserve">. Suponha que o seu projeto seja um site </w:t>
-      </w:r>
-      <w:proofErr w:type="spellStart"/>
-      <w:r>
-        <w:rPr>
-          <w:rFonts w:ascii="Arial" w:eastAsia="Times New Roman" w:hAnsi="Arial" w:cs="Arial"/>
-          <w:color w:val="494949"/>
-          <w:spacing w:val="-7"/>
-          <w:sz w:val="24"/>
-          <w:szCs w:val="24"/>
-          <w:lang w:eastAsia="zh-CN"/>
-        </w:rPr>
-        <w:t>html</w:t>
-      </w:r>
-      <w:proofErr w:type="spellEnd"/>
-      <w:r>
-        <w:rPr>
-          <w:rFonts w:ascii="Arial" w:eastAsia="Times New Roman" w:hAnsi="Arial" w:cs="Arial"/>
-          <w:color w:val="494949"/>
-          <w:spacing w:val="-7"/>
-          <w:sz w:val="24"/>
-          <w:szCs w:val="24"/>
-          <w:lang w:eastAsia="zh-CN"/>
-        </w:rPr>
-        <w:t xml:space="preserve">, e você deseja criar uma nova seção no seu código HTML, mas naquele momento você não deseja que estas alterações estejam disponíveis para mais ninguém, só para você. Isso é, você quer alterar o projeto (incluindo vários arquivos nele), mas ainda não quer que isso seja tratado como “oficial” para outras pessoas, então </w:t>
-      </w:r>
-      <w:proofErr w:type="spellStart"/>
-      <w:r>
-        <w:rPr>
-          <w:rFonts w:ascii="Arial" w:eastAsia="Times New Roman" w:hAnsi="Arial" w:cs="Arial"/>
-          <w:color w:val="494949"/>
-          <w:spacing w:val="-7"/>
-          <w:sz w:val="24"/>
-          <w:szCs w:val="24"/>
-          <w:lang w:eastAsia="zh-CN"/>
-        </w:rPr>
-        <w:t>vc</w:t>
-      </w:r>
-      <w:proofErr w:type="spellEnd"/>
-      <w:r>
-        <w:rPr>
-          <w:rFonts w:ascii="Arial" w:eastAsia="Times New Roman" w:hAnsi="Arial" w:cs="Arial"/>
-          <w:color w:val="494949"/>
-          <w:spacing w:val="-7"/>
-          <w:sz w:val="24"/>
-          <w:szCs w:val="24"/>
-          <w:lang w:eastAsia="zh-CN"/>
-        </w:rPr>
-        <w:t xml:space="preserve"> cria um </w:t>
-      </w:r>
-      <w:proofErr w:type="spellStart"/>
-      <w:r>
-        <w:rPr>
-          <w:rFonts w:ascii="Arial" w:eastAsia="Times New Roman" w:hAnsi="Arial" w:cs="Arial"/>
-          <w:color w:val="494949"/>
-          <w:spacing w:val="-7"/>
-          <w:sz w:val="24"/>
-          <w:szCs w:val="24"/>
-          <w:lang w:eastAsia="zh-CN"/>
-        </w:rPr>
-        <w:t>branch</w:t>
-      </w:r>
-      <w:proofErr w:type="spellEnd"/>
-      <w:r>
-        <w:rPr>
-          <w:rFonts w:ascii="Arial" w:eastAsia="Times New Roman" w:hAnsi="Arial" w:cs="Arial"/>
-          <w:color w:val="494949"/>
-          <w:spacing w:val="-7"/>
-          <w:sz w:val="24"/>
-          <w:szCs w:val="24"/>
-          <w:lang w:eastAsia="zh-CN"/>
-        </w:rPr>
-        <w:t xml:space="preserve"> (como se fosse uma cópia espelho) e então trabalha apenas nesse </w:t>
-      </w:r>
-      <w:proofErr w:type="spellStart"/>
-      <w:r>
-        <w:rPr>
-          <w:rFonts w:ascii="Arial" w:eastAsia="Times New Roman" w:hAnsi="Arial" w:cs="Arial"/>
-          <w:color w:val="494949"/>
-          <w:spacing w:val="-7"/>
-          <w:sz w:val="24"/>
-          <w:szCs w:val="24"/>
-          <w:lang w:eastAsia="zh-CN"/>
-        </w:rPr>
-        <w:t>branch</w:t>
-      </w:r>
-      <w:proofErr w:type="spellEnd"/>
-      <w:r>
-        <w:rPr>
-          <w:rFonts w:ascii="Arial" w:eastAsia="Times New Roman" w:hAnsi="Arial" w:cs="Arial"/>
-          <w:color w:val="494949"/>
-          <w:spacing w:val="-7"/>
-          <w:sz w:val="24"/>
-          <w:szCs w:val="24"/>
-          <w:lang w:eastAsia="zh-CN"/>
-        </w:rPr>
-        <w:t xml:space="preserve">, até acertar todos os detalhes dele. Após isso, você pode fazer um merge de volta do seu </w:t>
-      </w:r>
-      <w:proofErr w:type="spellStart"/>
-      <w:r>
-        <w:rPr>
-          <w:rFonts w:ascii="Arial" w:eastAsia="Times New Roman" w:hAnsi="Arial" w:cs="Arial"/>
-          <w:color w:val="494949"/>
-          <w:spacing w:val="-7"/>
-          <w:sz w:val="24"/>
-          <w:szCs w:val="24"/>
-          <w:lang w:eastAsia="zh-CN"/>
-        </w:rPr>
-        <w:t>branch</w:t>
-      </w:r>
-      <w:proofErr w:type="spellEnd"/>
-      <w:r>
-        <w:rPr>
-          <w:rFonts w:ascii="Arial" w:eastAsia="Times New Roman" w:hAnsi="Arial" w:cs="Arial"/>
-          <w:color w:val="494949"/>
-          <w:spacing w:val="-7"/>
-          <w:sz w:val="24"/>
-          <w:szCs w:val="24"/>
-          <w:lang w:eastAsia="zh-CN"/>
-        </w:rPr>
-        <w:t xml:space="preserve"> até o projeto original. Veja bem, se tudo isso que você leu só ajudou a te confundir mais – respire fundo – e siga em frente. Com exemplos tudo fica melhor.</w:t>
-      </w:r>
-    </w:p>
-    <w:p>
-      <w:pPr>
         <w:rPr>
           <w:rFonts w:ascii="Book Antiqua" w:hAnsi="Book Antiqua"/>
         </w:rPr>
@@ -1041,13 +755,7 @@
         <w:rPr>
           <w:rFonts w:ascii="Book Antiqua" w:hAnsi="Book Antiqua"/>
         </w:rPr>
-        <w:t xml:space="preserve">o na sua máquina local, você pode começar com um novo projeto, ou um projeto já existente. Para isso </w:t>
-      </w:r>
-      <w:r>
-        <w:rPr>
-          <w:rFonts w:ascii="Book Antiqua" w:hAnsi="Book Antiqua"/>
-        </w:rPr>
-        <w:t>você deve navegar até o diretório do seu projeto, e executar o comando:</w:t>
+        <w:t>o na sua máquina local, você pode começar com um novo projeto, ou um projeto já existente. Para isso você deve navegar até o diretório do seu projeto, e executar o comando:</w:t>
       </w:r>
     </w:p>
     <w:p>
@@ -1092,20 +800,17 @@
           <w:rFonts w:ascii="Book Antiqua" w:hAnsi="Book Antiqua"/>
         </w:rPr>
       </w:pPr>
-      <w:bookmarkStart w:id="0" w:name="_GoBack"/>
-      <w:bookmarkEnd w:id="0"/>
-    </w:p>
-    <w:p>
-      <w:pPr>
-        <w:rPr>
-          <w:rFonts w:ascii="Book Antiqua" w:hAnsi="Book Antiqua"/>
-        </w:rPr>
-      </w:pPr>
-      <w:r>
-        <w:rPr>
-          <w:rFonts w:ascii="Book Antiqua" w:hAnsi="Book Antiqua"/>
-        </w:rPr>
-        <w:lastRenderedPageBreak/>
+    </w:p>
+    <w:p>
+      <w:pPr>
+        <w:rPr>
+          <w:rFonts w:ascii="Book Antiqua" w:hAnsi="Book Antiqua"/>
+        </w:rPr>
+      </w:pPr>
+      <w:r>
+        <w:rPr>
+          <w:rFonts w:ascii="Book Antiqua" w:hAnsi="Book Antiqua"/>
+        </w:rPr>
         <w:t xml:space="preserve">4.2. Clonagem de um </w:t>
       </w:r>
       <w:proofErr w:type="spellStart"/>
@@ -1134,25 +839,7 @@
           <w:rFonts w:ascii="Book Antiqua" w:hAnsi="Book Antiqua"/>
         </w:rPr>
         <w:tab/>
-        <w:t>Para obter os arquivos de um</w:t>
-      </w:r>
-      <w:r>
-        <w:rPr>
-          <w:rFonts w:ascii="Book Antiqua" w:hAnsi="Book Antiqua"/>
-        </w:rPr>
-        <w:t xml:space="preserve"> projeto</w:t>
-      </w:r>
-      <w:r>
-        <w:rPr>
-          <w:rFonts w:ascii="Book Antiqua" w:hAnsi="Book Antiqua"/>
-        </w:rPr>
-        <w:t xml:space="preserve"> em um servidor remoto</w:t>
-      </w:r>
-      <w:r>
-        <w:rPr>
-          <w:rFonts w:ascii="Book Antiqua" w:hAnsi="Book Antiqua"/>
-        </w:rPr>
-        <w:t>, você deve navegar até o diretório a qual deseja obter os arquivos, e então executar o comando:</w:t>
+        <w:t>Para obter os arquivos de um projeto em um servidor remoto, você deve navegar até o diretório a qual deseja obter os arquivos, e então executar o comando:</w:t>
       </w:r>
     </w:p>
     <w:p>
@@ -1287,6 +974,7 @@
           <w:sz w:val="20"/>
           <w:szCs w:val="20"/>
         </w:rPr>
+        <w:lastRenderedPageBreak/>
         <w:t>4.4.</w:t>
       </w:r>
       <w:r>
@@ -1393,26 +1081,128 @@
         </w:rPr>
         <w:t xml:space="preserve"> de </w:t>
       </w:r>
-      <w:proofErr w:type="spellStart"/>
-      <w:r>
-        <w:rPr>
-          <w:rFonts w:ascii="Verdana" w:hAnsi="Verdana" w:cs="Verdana"/>
-          <w:sz w:val="20"/>
-          <w:szCs w:val="20"/>
-        </w:rPr>
-        <w:t>repositorio</w:t>
-      </w:r>
-      <w:proofErr w:type="spellEnd"/>
-    </w:p>
-    <w:p>
-      <w:pPr>
-        <w:rPr>
-          <w:rFonts w:ascii="Verdana" w:hAnsi="Verdana" w:cs="Verdana"/>
-          <w:sz w:val="20"/>
-          <w:szCs w:val="20"/>
-        </w:rPr>
-      </w:pPr>
-      <w:proofErr w:type="spellStart"/>
+      <w:r>
+        <w:rPr>
+          <w:rFonts w:ascii="Verdana" w:hAnsi="Verdana" w:cs="Verdana"/>
+          <w:sz w:val="20"/>
+          <w:szCs w:val="20"/>
+        </w:rPr>
+        <w:t>repositório</w:t>
+      </w:r>
+    </w:p>
+    <w:p>
+      <w:pPr>
+        <w:rPr>
+          <w:rFonts w:ascii="Book Antiqua" w:hAnsi="Book Antiqua" w:cs="Verdana"/>
+        </w:rPr>
+      </w:pPr>
+      <w:r>
+        <w:rPr>
+          <w:rFonts w:ascii="Verdana" w:hAnsi="Verdana" w:cs="Verdana"/>
+          <w:sz w:val="20"/>
+          <w:szCs w:val="20"/>
+        </w:rPr>
+        <w:tab/>
+      </w:r>
+      <w:r>
+        <w:rPr>
+          <w:rFonts w:ascii="Book Antiqua" w:hAnsi="Book Antiqua" w:cs="Verdana"/>
+        </w:rPr>
+        <w:t>Quando um desenvolvedor deseja contribuir com o projeto de outrem, então é executado o “</w:t>
+      </w:r>
+      <w:proofErr w:type="spellStart"/>
+      <w:r>
+        <w:rPr>
+          <w:rFonts w:ascii="Book Antiqua" w:hAnsi="Book Antiqua" w:cs="Verdana"/>
+        </w:rPr>
+        <w:t>fork</w:t>
+      </w:r>
+      <w:proofErr w:type="spellEnd"/>
+      <w:r>
+        <w:rPr>
+          <w:rFonts w:ascii="Book Antiqua" w:hAnsi="Book Antiqua" w:cs="Verdana"/>
+        </w:rPr>
+        <w:t xml:space="preserve"> de repositório”. O “</w:t>
+      </w:r>
+      <w:proofErr w:type="spellStart"/>
+      <w:r>
+        <w:rPr>
+          <w:rFonts w:ascii="Book Antiqua" w:hAnsi="Book Antiqua" w:cs="Verdana"/>
+        </w:rPr>
+        <w:t>Fork</w:t>
+      </w:r>
+      <w:proofErr w:type="spellEnd"/>
+      <w:r>
+        <w:rPr>
+          <w:rFonts w:ascii="Book Antiqua" w:hAnsi="Book Antiqua" w:cs="Verdana"/>
+        </w:rPr>
+        <w:t>” copia o repositório do dono para o repositório do contribuinte, assim possibilitando que o contribuinte</w:t>
+      </w:r>
+      <w:r>
+        <w:rPr>
+          <w:rFonts w:ascii="Book Antiqua" w:hAnsi="Book Antiqua" w:cs="Verdana"/>
+        </w:rPr>
+        <w:t xml:space="preserve"> realize quaisquer alterações</w:t>
+      </w:r>
+      <w:bookmarkStart w:id="0" w:name="_GoBack"/>
+      <w:bookmarkEnd w:id="0"/>
+      <w:r>
+        <w:rPr>
+          <w:rFonts w:ascii="Book Antiqua" w:hAnsi="Book Antiqua" w:cs="Verdana"/>
+        </w:rPr>
+        <w:t xml:space="preserve"> e/ou inserções no projeto. O contribuinte pode fazer </w:t>
+      </w:r>
+      <w:proofErr w:type="spellStart"/>
+      <w:r>
+        <w:rPr>
+          <w:rFonts w:ascii="Book Antiqua" w:hAnsi="Book Antiqua" w:cs="Verdana"/>
+        </w:rPr>
+        <w:t>commits</w:t>
+      </w:r>
+      <w:proofErr w:type="spellEnd"/>
+      <w:r>
+        <w:rPr>
+          <w:rFonts w:ascii="Book Antiqua" w:hAnsi="Book Antiqua" w:cs="Verdana"/>
+        </w:rPr>
+        <w:t xml:space="preserve"> e </w:t>
+      </w:r>
+      <w:proofErr w:type="spellStart"/>
+      <w:r>
+        <w:rPr>
+          <w:rFonts w:ascii="Book Antiqua" w:hAnsi="Book Antiqua" w:cs="Verdana"/>
+        </w:rPr>
+        <w:t>push’s</w:t>
+      </w:r>
+      <w:proofErr w:type="spellEnd"/>
+      <w:r>
+        <w:rPr>
+          <w:rFonts w:ascii="Book Antiqua" w:hAnsi="Book Antiqua" w:cs="Verdana"/>
+        </w:rPr>
+        <w:t xml:space="preserve"> normalmente, e ao término solicitar ao dono </w:t>
+      </w:r>
+      <w:r>
+        <w:rPr>
+          <w:rFonts w:ascii="Book Antiqua" w:hAnsi="Book Antiqua" w:cs="Verdana"/>
+        </w:rPr>
+        <w:t>que implemente tais alterações</w:t>
+      </w:r>
+      <w:r>
+        <w:rPr>
+          <w:rFonts w:ascii="Book Antiqua" w:hAnsi="Book Antiqua" w:cs="Verdana"/>
+        </w:rPr>
+        <w:t xml:space="preserve"> e/ou inserções.</w:t>
+      </w:r>
+    </w:p>
+    <w:p>
+      <w:pPr>
+        <w:rPr>
+          <w:rFonts w:ascii="Verdana" w:hAnsi="Verdana" w:cs="Verdana"/>
+          <w:sz w:val="20"/>
+          <w:szCs w:val="20"/>
+        </w:rPr>
+      </w:pPr>
+      <w:proofErr w:type="spellStart"/>
+      <w:proofErr w:type="gramStart"/>
       <w:r>
         <w:rPr>
           <w:rFonts w:ascii="Verdana" w:hAnsi="Verdana" w:cs="Verdana"/>
@@ -1422,6 +1212,7 @@
         <w:t>iury</w:t>
       </w:r>
       <w:proofErr w:type="spellEnd"/>
+      <w:proofErr w:type="gramEnd"/>
     </w:p>
     <w:p>
       <w:pPr>
@@ -1453,12 +1244,537 @@
     <w:p>
       <w:pPr>
         <w:rPr>
-          <w:rFonts w:ascii="Verdana" w:hAnsi="Verdana" w:cs="Verdana"/>
-          <w:sz w:val="20"/>
-          <w:szCs w:val="20"/>
-        </w:rPr>
-      </w:pPr>
-      <w:proofErr w:type="spellStart"/>
+          <w:rFonts w:ascii="Book Antiqua" w:hAnsi="Book Antiqua" w:cs="Verdana"/>
+        </w:rPr>
+      </w:pPr>
+      <w:r>
+        <w:rPr>
+          <w:rFonts w:ascii="Verdana" w:hAnsi="Verdana" w:cs="Verdana"/>
+          <w:sz w:val="20"/>
+          <w:szCs w:val="20"/>
+        </w:rPr>
+        <w:tab/>
+      </w:r>
+      <w:r>
+        <w:rPr>
+          <w:rFonts w:ascii="Book Antiqua" w:hAnsi="Book Antiqua" w:cs="Verdana"/>
+        </w:rPr>
+        <w:t xml:space="preserve">As </w:t>
+      </w:r>
+      <w:proofErr w:type="spellStart"/>
+      <w:r>
+        <w:rPr>
+          <w:rFonts w:ascii="Book Antiqua" w:hAnsi="Book Antiqua" w:cs="Verdana"/>
+        </w:rPr>
+        <w:t>Branches</w:t>
+      </w:r>
+      <w:proofErr w:type="spellEnd"/>
+      <w:r>
+        <w:rPr>
+          <w:rFonts w:ascii="Book Antiqua" w:hAnsi="Book Antiqua" w:cs="Verdana"/>
+        </w:rPr>
+        <w:t xml:space="preserve"> </w:t>
+      </w:r>
+      <w:r>
+        <w:rPr>
+          <w:rFonts w:ascii="Book Antiqua" w:hAnsi="Book Antiqua" w:cs="Verdana"/>
+        </w:rPr>
+        <w:t xml:space="preserve">são como uma “cópia espelho” do projeto, por exemplo, um desenvolvedor está trabalhando em um projeto sobre a </w:t>
+      </w:r>
+      <w:proofErr w:type="spellStart"/>
+      <w:r>
+        <w:rPr>
+          <w:rFonts w:ascii="Book Antiqua" w:hAnsi="Book Antiqua" w:cs="Verdana"/>
+        </w:rPr>
+        <w:t>branche</w:t>
+      </w:r>
+      <w:proofErr w:type="spellEnd"/>
+      <w:r>
+        <w:rPr>
+          <w:rFonts w:ascii="Book Antiqua" w:hAnsi="Book Antiqua" w:cs="Verdana"/>
+        </w:rPr>
+        <w:t xml:space="preserve"> máster (geralmente é o padrão) e outro desenvolvedor deseja contribuir para esse projeto e deseja incluir novos arquivos, novas </w:t>
+      </w:r>
+      <w:r>
+        <w:rPr>
+          <w:rFonts w:ascii="Book Antiqua" w:hAnsi="Book Antiqua" w:cs="Verdana"/>
+        </w:rPr>
+        <w:t>funcionalidades,</w:t>
+      </w:r>
+      <w:r>
+        <w:rPr>
+          <w:rFonts w:ascii="Book Antiqua" w:hAnsi="Book Antiqua" w:cs="Verdana"/>
+        </w:rPr>
+        <w:t xml:space="preserve"> mas não deseja trata-lo como oficial ainda. Neste caso, o contribuinte efetua o </w:t>
+      </w:r>
+      <w:proofErr w:type="spellStart"/>
+      <w:r>
+        <w:rPr>
+          <w:rFonts w:ascii="Book Antiqua" w:hAnsi="Book Antiqua" w:cs="Verdana"/>
+        </w:rPr>
+        <w:t>fork</w:t>
+      </w:r>
+      <w:proofErr w:type="spellEnd"/>
+      <w:r>
+        <w:rPr>
+          <w:rFonts w:ascii="Book Antiqua" w:hAnsi="Book Antiqua" w:cs="Verdana"/>
+        </w:rPr>
+        <w:t xml:space="preserve"> e a clonagem do projeto origina</w:t>
+      </w:r>
+      <w:r>
+        <w:rPr>
+          <w:rFonts w:ascii="Book Antiqua" w:hAnsi="Book Antiqua" w:cs="Verdana"/>
+        </w:rPr>
+        <w:t>l, e então cria uma nova “</w:t>
+      </w:r>
+      <w:proofErr w:type="spellStart"/>
+      <w:r>
+        <w:rPr>
+          <w:rFonts w:ascii="Book Antiqua" w:hAnsi="Book Antiqua" w:cs="Verdana"/>
+        </w:rPr>
+        <w:t>Branche</w:t>
+      </w:r>
+      <w:proofErr w:type="spellEnd"/>
+      <w:r>
+        <w:rPr>
+          <w:rFonts w:ascii="Book Antiqua" w:hAnsi="Book Antiqua" w:cs="Verdana"/>
+        </w:rPr>
+        <w:t>” (alternativa)</w:t>
+      </w:r>
+      <w:r>
+        <w:rPr>
+          <w:rFonts w:ascii="Book Antiqua" w:hAnsi="Book Antiqua" w:cs="Verdana"/>
+        </w:rPr>
+        <w:t xml:space="preserve"> para que possa efetuar quaisquer alterações </w:t>
+      </w:r>
+      <w:r>
+        <w:rPr>
+          <w:rFonts w:ascii="Book Antiqua" w:hAnsi="Book Antiqua" w:cs="Verdana"/>
+        </w:rPr>
+        <w:t>e/</w:t>
+      </w:r>
+      <w:r>
+        <w:rPr>
+          <w:rFonts w:ascii="Book Antiqua" w:hAnsi="Book Antiqua" w:cs="Verdana"/>
+        </w:rPr>
+        <w:t>ou inserções que desejar sem comprometer o projeto original. Ao término do trabalho, o desenvolvedor contribuinte efetua um “Merge” para incluir tudo o que ele desenvolveu na “</w:t>
+      </w:r>
+      <w:proofErr w:type="spellStart"/>
+      <w:r>
+        <w:rPr>
+          <w:rFonts w:ascii="Book Antiqua" w:hAnsi="Book Antiqua" w:cs="Verdana"/>
+        </w:rPr>
+        <w:t>Branche</w:t>
+      </w:r>
+      <w:proofErr w:type="spellEnd"/>
+      <w:r>
+        <w:rPr>
+          <w:rFonts w:ascii="Book Antiqua" w:hAnsi="Book Antiqua" w:cs="Verdana"/>
+        </w:rPr>
+        <w:t>” alternativa à “</w:t>
+      </w:r>
+      <w:proofErr w:type="spellStart"/>
+      <w:r>
+        <w:rPr>
+          <w:rFonts w:ascii="Book Antiqua" w:hAnsi="Book Antiqua" w:cs="Verdana"/>
+        </w:rPr>
+        <w:t>Branche</w:t>
+      </w:r>
+      <w:proofErr w:type="spellEnd"/>
+      <w:r>
+        <w:rPr>
+          <w:rFonts w:ascii="Book Antiqua" w:hAnsi="Book Antiqua" w:cs="Verdana"/>
+        </w:rPr>
+        <w:t xml:space="preserve">” </w:t>
+      </w:r>
+      <w:proofErr w:type="spellStart"/>
+      <w:r>
+        <w:rPr>
+          <w:rFonts w:ascii="Book Antiqua" w:hAnsi="Book Antiqua" w:cs="Verdana"/>
+        </w:rPr>
+        <w:t>master</w:t>
+      </w:r>
+      <w:proofErr w:type="spellEnd"/>
+      <w:r>
+        <w:rPr>
+          <w:rFonts w:ascii="Book Antiqua" w:hAnsi="Book Antiqua" w:cs="Verdana"/>
+        </w:rPr>
+        <w:t>, e então solicita um “</w:t>
+      </w:r>
+      <w:proofErr w:type="spellStart"/>
+      <w:r>
+        <w:rPr>
+          <w:rFonts w:ascii="Book Antiqua" w:hAnsi="Book Antiqua" w:cs="Verdana"/>
+        </w:rPr>
+        <w:t>pull</w:t>
+      </w:r>
+      <w:proofErr w:type="spellEnd"/>
+      <w:r>
+        <w:rPr>
+          <w:rFonts w:ascii="Book Antiqua" w:hAnsi="Book Antiqua" w:cs="Verdana"/>
+        </w:rPr>
+        <w:t xml:space="preserve"> </w:t>
+      </w:r>
+      <w:proofErr w:type="spellStart"/>
+      <w:r>
+        <w:rPr>
+          <w:rFonts w:ascii="Book Antiqua" w:hAnsi="Book Antiqua" w:cs="Verdana"/>
+        </w:rPr>
+        <w:t>request</w:t>
+      </w:r>
+      <w:proofErr w:type="spellEnd"/>
+      <w:r>
+        <w:rPr>
+          <w:rFonts w:ascii="Book Antiqua" w:hAnsi="Book Antiqua" w:cs="Verdana"/>
+        </w:rPr>
+        <w:t>” para o dono do projeto original. O dono do projeto analisa o que foi feito, e decide incluir ou não tais alterações</w:t>
+      </w:r>
+      <w:r>
+        <w:rPr>
+          <w:rFonts w:ascii="Book Antiqua" w:hAnsi="Book Antiqua" w:cs="Verdana"/>
+        </w:rPr>
+        <w:t xml:space="preserve"> e</w:t>
+      </w:r>
+      <w:r>
+        <w:rPr>
+          <w:rFonts w:ascii="Book Antiqua" w:hAnsi="Book Antiqua" w:cs="Verdana"/>
+        </w:rPr>
+        <w:t>/</w:t>
+      </w:r>
+      <w:r>
+        <w:rPr>
+          <w:rFonts w:ascii="Book Antiqua" w:hAnsi="Book Antiqua" w:cs="Verdana"/>
+        </w:rPr>
+        <w:t xml:space="preserve">ou </w:t>
+      </w:r>
+      <w:r>
+        <w:rPr>
+          <w:rFonts w:ascii="Book Antiqua" w:hAnsi="Book Antiqua" w:cs="Verdana"/>
+        </w:rPr>
+        <w:t>inserções.</w:t>
+      </w:r>
+    </w:p>
+    <w:p>
+      <w:pPr>
+        <w:spacing w:after="0" w:line="240" w:lineRule="auto"/>
+        <w:rPr>
+          <w:rFonts w:ascii="Arial" w:eastAsia="Times New Roman" w:hAnsi="Arial" w:cs="Arial"/>
+          <w:color w:val="494949"/>
+          <w:spacing w:val="-7"/>
+          <w:sz w:val="24"/>
+          <w:szCs w:val="24"/>
+          <w:lang w:eastAsia="zh-CN"/>
+        </w:rPr>
+      </w:pPr>
+      <w:r>
+        <w:rPr>
+          <w:rFonts w:ascii="Verdana" w:hAnsi="Verdana" w:cs="Verdana"/>
+          <w:sz w:val="20"/>
+          <w:szCs w:val="20"/>
+        </w:rPr>
+        <w:t xml:space="preserve"> </w:t>
+      </w:r>
+      <w:r>
+        <w:rPr>
+          <w:rFonts w:ascii="Verdana" w:hAnsi="Verdana" w:cs="Verdana"/>
+          <w:sz w:val="20"/>
+          <w:szCs w:val="20"/>
+        </w:rPr>
+        <w:tab/>
+      </w:r>
+      <w:r>
+        <w:rPr>
+          <w:rFonts w:ascii="Arial" w:eastAsia="Times New Roman" w:hAnsi="Arial" w:cs="Arial"/>
+          <w:color w:val="494949"/>
+          <w:spacing w:val="-7"/>
+          <w:sz w:val="24"/>
+          <w:szCs w:val="24"/>
+          <w:lang w:eastAsia="zh-CN"/>
+        </w:rPr>
+        <w:t xml:space="preserve">Outro fator importante do </w:t>
+      </w:r>
+      <w:proofErr w:type="spellStart"/>
+      <w:r>
+        <w:rPr>
+          <w:rFonts w:ascii="Arial" w:eastAsia="Times New Roman" w:hAnsi="Arial" w:cs="Arial"/>
+          <w:color w:val="494949"/>
+          <w:spacing w:val="-7"/>
+          <w:sz w:val="24"/>
+          <w:szCs w:val="24"/>
+          <w:lang w:eastAsia="zh-CN"/>
+        </w:rPr>
+        <w:t>git</w:t>
+      </w:r>
+      <w:proofErr w:type="spellEnd"/>
+      <w:r>
+        <w:rPr>
+          <w:rFonts w:ascii="Arial" w:eastAsia="Times New Roman" w:hAnsi="Arial" w:cs="Arial"/>
+          <w:color w:val="494949"/>
+          <w:spacing w:val="-7"/>
+          <w:sz w:val="24"/>
+          <w:szCs w:val="24"/>
+          <w:lang w:eastAsia="zh-CN"/>
+        </w:rPr>
+        <w:t xml:space="preserve"> (e essa é um dos seus diferenciais em relação ao </w:t>
+      </w:r>
+      <w:proofErr w:type="spellStart"/>
+      <w:r>
+        <w:rPr>
+          <w:rFonts w:ascii="Arial" w:eastAsia="Times New Roman" w:hAnsi="Arial" w:cs="Arial"/>
+          <w:color w:val="494949"/>
+          <w:spacing w:val="-7"/>
+          <w:sz w:val="24"/>
+          <w:szCs w:val="24"/>
+          <w:lang w:eastAsia="zh-CN"/>
+        </w:rPr>
+        <w:t>svn</w:t>
+      </w:r>
+      <w:proofErr w:type="spellEnd"/>
+      <w:r>
+        <w:rPr>
+          <w:rFonts w:ascii="Arial" w:eastAsia="Times New Roman" w:hAnsi="Arial" w:cs="Arial"/>
+          <w:color w:val="494949"/>
+          <w:spacing w:val="-7"/>
+          <w:sz w:val="24"/>
+          <w:szCs w:val="24"/>
+          <w:lang w:eastAsia="zh-CN"/>
+        </w:rPr>
+        <w:t xml:space="preserve"> – caso </w:t>
+      </w:r>
+      <w:proofErr w:type="spellStart"/>
+      <w:r>
+        <w:rPr>
+          <w:rFonts w:ascii="Arial" w:eastAsia="Times New Roman" w:hAnsi="Arial" w:cs="Arial"/>
+          <w:color w:val="494949"/>
+          <w:spacing w:val="-7"/>
+          <w:sz w:val="24"/>
+          <w:szCs w:val="24"/>
+          <w:lang w:eastAsia="zh-CN"/>
+        </w:rPr>
+        <w:t>vc</w:t>
+      </w:r>
+      <w:proofErr w:type="spellEnd"/>
+      <w:r>
+        <w:rPr>
+          <w:rFonts w:ascii="Arial" w:eastAsia="Times New Roman" w:hAnsi="Arial" w:cs="Arial"/>
+          <w:color w:val="494949"/>
+          <w:spacing w:val="-7"/>
+          <w:sz w:val="24"/>
+          <w:szCs w:val="24"/>
+          <w:lang w:eastAsia="zh-CN"/>
+        </w:rPr>
+        <w:t xml:space="preserve"> o conheça) é a possibilidade de criar, a qualquer momento, vários </w:t>
+      </w:r>
+      <w:r>
+        <w:rPr>
+          <w:rFonts w:ascii="Courier New" w:eastAsia="Times New Roman" w:hAnsi="Courier New" w:cs="Courier New"/>
+          <w:color w:val="494949"/>
+          <w:spacing w:val="-7"/>
+          <w:sz w:val="20"/>
+          <w:szCs w:val="20"/>
+          <w:lang w:eastAsia="zh-CN"/>
+        </w:rPr>
+        <w:t>snapshots</w:t>
+      </w:r>
+      <w:r>
+        <w:rPr>
+          <w:rFonts w:ascii="Arial" w:eastAsia="Times New Roman" w:hAnsi="Arial" w:cs="Arial"/>
+          <w:color w:val="494949"/>
+          <w:spacing w:val="-7"/>
+          <w:sz w:val="24"/>
+          <w:szCs w:val="24"/>
+          <w:lang w:eastAsia="zh-CN"/>
+        </w:rPr>
+        <w:t> do seu projeto, ou como chamamos mais “</w:t>
+      </w:r>
+      <w:proofErr w:type="spellStart"/>
+      <w:r>
+        <w:rPr>
+          <w:rFonts w:ascii="Arial" w:eastAsia="Times New Roman" w:hAnsi="Arial" w:cs="Arial"/>
+          <w:color w:val="494949"/>
+          <w:spacing w:val="-7"/>
+          <w:sz w:val="24"/>
+          <w:szCs w:val="24"/>
+          <w:lang w:eastAsia="zh-CN"/>
+        </w:rPr>
+        <w:t>nerdmenete</w:t>
+      </w:r>
+      <w:proofErr w:type="spellEnd"/>
+      <w:r>
+        <w:rPr>
+          <w:rFonts w:ascii="Arial" w:eastAsia="Times New Roman" w:hAnsi="Arial" w:cs="Arial"/>
+          <w:color w:val="494949"/>
+          <w:spacing w:val="-7"/>
+          <w:sz w:val="24"/>
+          <w:szCs w:val="24"/>
+          <w:lang w:eastAsia="zh-CN"/>
+        </w:rPr>
+        <w:t xml:space="preserve">”, </w:t>
+      </w:r>
+      <w:proofErr w:type="spellStart"/>
+      <w:r>
+        <w:rPr>
+          <w:rFonts w:ascii="Arial" w:eastAsia="Times New Roman" w:hAnsi="Arial" w:cs="Arial"/>
+          <w:color w:val="494949"/>
+          <w:spacing w:val="-7"/>
+          <w:sz w:val="24"/>
+          <w:szCs w:val="24"/>
+          <w:lang w:eastAsia="zh-CN"/>
+        </w:rPr>
+        <w:t>branch</w:t>
+      </w:r>
+      <w:proofErr w:type="spellEnd"/>
+      <w:r>
+        <w:rPr>
+          <w:rFonts w:ascii="Arial" w:eastAsia="Times New Roman" w:hAnsi="Arial" w:cs="Arial"/>
+          <w:color w:val="494949"/>
+          <w:spacing w:val="-7"/>
+          <w:sz w:val="24"/>
+          <w:szCs w:val="24"/>
+          <w:lang w:eastAsia="zh-CN"/>
+        </w:rPr>
+        <w:t xml:space="preserve">. Suponha que o seu projeto seja um site </w:t>
+      </w:r>
+      <w:proofErr w:type="spellStart"/>
+      <w:r>
+        <w:rPr>
+          <w:rFonts w:ascii="Arial" w:eastAsia="Times New Roman" w:hAnsi="Arial" w:cs="Arial"/>
+          <w:color w:val="494949"/>
+          <w:spacing w:val="-7"/>
+          <w:sz w:val="24"/>
+          <w:szCs w:val="24"/>
+          <w:lang w:eastAsia="zh-CN"/>
+        </w:rPr>
+        <w:t>html</w:t>
+      </w:r>
+      <w:proofErr w:type="spellEnd"/>
+      <w:r>
+        <w:rPr>
+          <w:rFonts w:ascii="Arial" w:eastAsia="Times New Roman" w:hAnsi="Arial" w:cs="Arial"/>
+          <w:color w:val="494949"/>
+          <w:spacing w:val="-7"/>
+          <w:sz w:val="24"/>
+          <w:szCs w:val="24"/>
+          <w:lang w:eastAsia="zh-CN"/>
+        </w:rPr>
+        <w:t xml:space="preserve">, e você deseja criar uma nova seção no seu código HTML, mas naquele momento você não deseja que estas alterações estejam disponíveis para mais ninguém, só para você. Isso é, você quer alterar o projeto (incluindo vários arquivos nele), mas ainda não quer que isso seja tratado como “oficial” para outras pessoas, então </w:t>
+      </w:r>
+      <w:proofErr w:type="spellStart"/>
+      <w:r>
+        <w:rPr>
+          <w:rFonts w:ascii="Arial" w:eastAsia="Times New Roman" w:hAnsi="Arial" w:cs="Arial"/>
+          <w:color w:val="494949"/>
+          <w:spacing w:val="-7"/>
+          <w:sz w:val="24"/>
+          <w:szCs w:val="24"/>
+          <w:lang w:eastAsia="zh-CN"/>
+        </w:rPr>
+        <w:t>vc</w:t>
+      </w:r>
+      <w:proofErr w:type="spellEnd"/>
+      <w:r>
+        <w:rPr>
+          <w:rFonts w:ascii="Arial" w:eastAsia="Times New Roman" w:hAnsi="Arial" w:cs="Arial"/>
+          <w:color w:val="494949"/>
+          <w:spacing w:val="-7"/>
+          <w:sz w:val="24"/>
+          <w:szCs w:val="24"/>
+          <w:lang w:eastAsia="zh-CN"/>
+        </w:rPr>
+        <w:t xml:space="preserve"> cria um </w:t>
+      </w:r>
+      <w:proofErr w:type="spellStart"/>
+      <w:r>
+        <w:rPr>
+          <w:rFonts w:ascii="Arial" w:eastAsia="Times New Roman" w:hAnsi="Arial" w:cs="Arial"/>
+          <w:color w:val="494949"/>
+          <w:spacing w:val="-7"/>
+          <w:sz w:val="24"/>
+          <w:szCs w:val="24"/>
+          <w:lang w:eastAsia="zh-CN"/>
+        </w:rPr>
+        <w:t>branch</w:t>
+      </w:r>
+      <w:proofErr w:type="spellEnd"/>
+      <w:r>
+        <w:rPr>
+          <w:rFonts w:ascii="Arial" w:eastAsia="Times New Roman" w:hAnsi="Arial" w:cs="Arial"/>
+          <w:color w:val="494949"/>
+          <w:spacing w:val="-7"/>
+          <w:sz w:val="24"/>
+          <w:szCs w:val="24"/>
+          <w:lang w:eastAsia="zh-CN"/>
+        </w:rPr>
+        <w:t xml:space="preserve"> (como se fosse uma cópia espelho) e então trabalha apenas nesse </w:t>
+      </w:r>
+      <w:proofErr w:type="spellStart"/>
+      <w:r>
+        <w:rPr>
+          <w:rFonts w:ascii="Arial" w:eastAsia="Times New Roman" w:hAnsi="Arial" w:cs="Arial"/>
+          <w:color w:val="494949"/>
+          <w:spacing w:val="-7"/>
+          <w:sz w:val="24"/>
+          <w:szCs w:val="24"/>
+          <w:lang w:eastAsia="zh-CN"/>
+        </w:rPr>
+        <w:t>branch</w:t>
+      </w:r>
+      <w:proofErr w:type="spellEnd"/>
+      <w:r>
+        <w:rPr>
+          <w:rFonts w:ascii="Arial" w:eastAsia="Times New Roman" w:hAnsi="Arial" w:cs="Arial"/>
+          <w:color w:val="494949"/>
+          <w:spacing w:val="-7"/>
+          <w:sz w:val="24"/>
+          <w:szCs w:val="24"/>
+          <w:lang w:eastAsia="zh-CN"/>
+        </w:rPr>
+        <w:t xml:space="preserve">, até acertar todos os detalhes dele. Após isso, você pode fazer um merge de volta do seu </w:t>
+      </w:r>
+      <w:proofErr w:type="spellStart"/>
+      <w:r>
+        <w:rPr>
+          <w:rFonts w:ascii="Arial" w:eastAsia="Times New Roman" w:hAnsi="Arial" w:cs="Arial"/>
+          <w:color w:val="494949"/>
+          <w:spacing w:val="-7"/>
+          <w:sz w:val="24"/>
+          <w:szCs w:val="24"/>
+          <w:lang w:eastAsia="zh-CN"/>
+        </w:rPr>
+        <w:t>branch</w:t>
+      </w:r>
+      <w:proofErr w:type="spellEnd"/>
+      <w:r>
+        <w:rPr>
+          <w:rFonts w:ascii="Arial" w:eastAsia="Times New Roman" w:hAnsi="Arial" w:cs="Arial"/>
+          <w:color w:val="494949"/>
+          <w:spacing w:val="-7"/>
+          <w:sz w:val="24"/>
+          <w:szCs w:val="24"/>
+          <w:lang w:eastAsia="zh-CN"/>
+        </w:rPr>
+        <w:t xml:space="preserve"> até o projeto original. Veja bem, se tudo isso que você leu só ajudou a te confundir mais – respire fundo – e siga em frente. Com exemplos tudo fica melhor.</w:t>
+      </w:r>
+    </w:p>
+    <w:p>
+      <w:pPr>
+        <w:rPr>
+          <w:rFonts w:ascii="Verdana" w:hAnsi="Verdana" w:cs="Verdana"/>
+          <w:sz w:val="20"/>
+          <w:szCs w:val="20"/>
+        </w:rPr>
+      </w:pPr>
+    </w:p>
+    <w:p>
+      <w:pPr>
+        <w:rPr>
+          <w:rFonts w:ascii="Verdana" w:hAnsi="Verdana" w:cs="Verdana"/>
+          <w:sz w:val="20"/>
+          <w:szCs w:val="20"/>
+        </w:rPr>
+      </w:pPr>
+      <w:proofErr w:type="spellStart"/>
+      <w:proofErr w:type="gramStart"/>
       <w:r>
         <w:rPr>
           <w:rFonts w:ascii="Verdana" w:hAnsi="Verdana" w:cs="Verdana"/>
@@ -1468,6 +1784,7 @@
         <w:t>iury</w:t>
       </w:r>
       <w:proofErr w:type="spellEnd"/>
+      <w:proofErr w:type="gramEnd"/>
     </w:p>
     <w:p>
       <w:pPr>

</xml_diff>

<commit_message>
Foi adicionado for de repositório e criação de manutenção de brances.
</commit_message>
<xml_diff>
--- a/TrabalhoGitWord.docx
+++ b/TrabalhoGitWord.docx
@@ -104,15 +104,8 @@
           <w:szCs w:val="24"/>
         </w:rPr>
       </w:pPr>
-      <w:r>
-        <w:rPr>
-          <w:rFonts w:ascii="Book Antiqua" w:hAnsi="Book Antiqua"/>
-          <w:b/>
-          <w:sz w:val="24"/>
-          <w:szCs w:val="24"/>
-        </w:rPr>
-        <w:t>s</w:t>
-      </w:r>
+      <w:bookmarkStart w:id="0" w:name="_GoBack"/>
+      <w:bookmarkEnd w:id="0"/>
     </w:p>
     <w:p>
       <w:pPr>
@@ -1144,8 +1137,6 @@
         </w:rPr>
         <w:t xml:space="preserve"> realize quaisquer alterações</w:t>
       </w:r>
-      <w:bookmarkStart w:id="0" w:name="_GoBack"/>
-      <w:bookmarkEnd w:id="0"/>
       <w:r>
         <w:rPr>
           <w:rFonts w:ascii="Book Antiqua" w:hAnsi="Book Antiqua" w:cs="Verdana"/>

</xml_diff>

<commit_message>
Finalização das informações, faltando formatar corretamente
</commit_message>
<xml_diff>
--- a/TrabalhoGitWord.docx
+++ b/TrabalhoGitWord.docx
@@ -104,15 +104,6 @@
           <w:szCs w:val="24"/>
         </w:rPr>
       </w:pPr>
-      <w:r>
-        <w:rPr>
-          <w:rFonts w:ascii="Book Antiqua" w:hAnsi="Book Antiqua"/>
-          <w:b/>
-          <w:sz w:val="24"/>
-          <w:szCs w:val="24"/>
-        </w:rPr>
-        <w:t>s</w:t>
-      </w:r>
     </w:p>
     <w:p>
       <w:pPr>
@@ -153,8 +144,8 @@
         <w:rPr>
           <w:rFonts w:ascii="Book Antiqua" w:hAnsi="Book Antiqua"/>
           <w:b/>
-          <w:sz w:val="32"/>
-          <w:szCs w:val="32"/>
+          <w:sz w:val="24"/>
+          <w:szCs w:val="24"/>
         </w:rPr>
       </w:pPr>
     </w:p>
@@ -164,8 +155,8 @@
         <w:rPr>
           <w:rFonts w:ascii="Book Antiqua" w:hAnsi="Book Antiqua"/>
           <w:b/>
-          <w:sz w:val="32"/>
-          <w:szCs w:val="32"/>
+          <w:sz w:val="24"/>
+          <w:szCs w:val="24"/>
         </w:rPr>
       </w:pPr>
     </w:p>
@@ -175,8 +166,8 @@
         <w:rPr>
           <w:rFonts w:ascii="Book Antiqua" w:hAnsi="Book Antiqua"/>
           <w:b/>
-          <w:sz w:val="32"/>
-          <w:szCs w:val="32"/>
+          <w:sz w:val="24"/>
+          <w:szCs w:val="24"/>
         </w:rPr>
       </w:pPr>
     </w:p>
@@ -186,8 +177,8 @@
         <w:rPr>
           <w:rFonts w:ascii="Book Antiqua" w:hAnsi="Book Antiqua"/>
           <w:b/>
-          <w:sz w:val="32"/>
-          <w:szCs w:val="32"/>
+          <w:sz w:val="24"/>
+          <w:szCs w:val="24"/>
         </w:rPr>
       </w:pPr>
     </w:p>
@@ -206,8 +197,8 @@
         <w:rPr>
           <w:rFonts w:ascii="Book Antiqua" w:hAnsi="Book Antiqua"/>
           <w:b/>
-          <w:sz w:val="32"/>
-          <w:szCs w:val="32"/>
+          <w:sz w:val="24"/>
+          <w:szCs w:val="24"/>
         </w:rPr>
         <w:t>Git</w:t>
       </w:r>
@@ -421,14 +412,28 @@
     <w:p>
       <w:pPr>
         <w:rPr>
-          <w:rFonts w:ascii="Arial" w:hAnsi="Arial" w:cs="Arial"/>
-          <w:b/>
-        </w:rPr>
-      </w:pPr>
-      <w:r>
-        <w:rPr>
-          <w:rFonts w:ascii="Arial" w:hAnsi="Arial" w:cs="Arial"/>
-          <w:b/>
+          <w:rFonts w:ascii="Book Antiqua" w:hAnsi="Book Antiqua" w:cs="Arial"/>
+          <w:b/>
+          <w:sz w:val="24"/>
+          <w:szCs w:val="24"/>
+        </w:rPr>
+      </w:pPr>
+    </w:p>
+    <w:p>
+      <w:pPr>
+        <w:rPr>
+          <w:rFonts w:ascii="Book Antiqua" w:hAnsi="Book Antiqua" w:cs="Arial"/>
+          <w:b/>
+          <w:sz w:val="24"/>
+          <w:szCs w:val="24"/>
+        </w:rPr>
+      </w:pPr>
+      <w:r>
+        <w:rPr>
+          <w:rFonts w:ascii="Book Antiqua" w:hAnsi="Book Antiqua" w:cs="Arial"/>
+          <w:b/>
+          <w:sz w:val="24"/>
+          <w:szCs w:val="24"/>
         </w:rPr>
         <w:lastRenderedPageBreak/>
         <w:t>INTRODUÇÃO</w:t>
@@ -437,33 +442,43 @@
     <w:p>
       <w:pPr>
         <w:rPr>
-          <w:rFonts w:ascii="Arial" w:hAnsi="Arial" w:cs="Arial"/>
-        </w:rPr>
-      </w:pPr>
-      <w:r>
-        <w:rPr>
-          <w:rFonts w:ascii="Arial" w:hAnsi="Arial" w:cs="Arial"/>
-        </w:rPr>
-        <w:t>O método preferido de controle de versão por muitas pessoas é copiar arquivos em outro diretório (talvez um diretório com data e hora, se forem espertos). Esta abordagem é muito comum por ser tão simples, mas é também muito suscetível a erros. É fácil esquecer em qua</w:t>
-      </w:r>
-      <w:bookmarkStart w:id="0" w:name="_GoBack"/>
-      <w:bookmarkEnd w:id="0"/>
-      <w:r>
-        <w:rPr>
-          <w:rFonts w:ascii="Arial" w:hAnsi="Arial" w:cs="Arial"/>
-        </w:rPr>
-        <w:t>l diretório o usuário está e gravar acidentalmente no arquivo errado ou sobrescrever arquivos sem querer.</w:t>
-      </w:r>
-    </w:p>
-    <w:p>
-      <w:pPr>
-        <w:rPr>
-          <w:rFonts w:ascii="Arial" w:hAnsi="Arial" w:cs="Arial"/>
-        </w:rPr>
-      </w:pPr>
-      <w:r>
-        <w:rPr>
-          <w:rFonts w:ascii="Arial" w:hAnsi="Arial" w:cs="Arial"/>
+          <w:rFonts w:ascii="Book Antiqua" w:hAnsi="Book Antiqua" w:cs="Arial"/>
+          <w:b/>
+          <w:sz w:val="24"/>
+          <w:szCs w:val="24"/>
+        </w:rPr>
+      </w:pPr>
+    </w:p>
+    <w:p>
+      <w:pPr>
+        <w:rPr>
+          <w:rFonts w:ascii="Book Antiqua" w:hAnsi="Book Antiqua" w:cs="Arial"/>
+          <w:sz w:val="24"/>
+          <w:szCs w:val="24"/>
+        </w:rPr>
+      </w:pPr>
+      <w:r>
+        <w:rPr>
+          <w:rFonts w:ascii="Book Antiqua" w:hAnsi="Book Antiqua" w:cs="Arial"/>
+          <w:sz w:val="24"/>
+          <w:szCs w:val="24"/>
+        </w:rPr>
+        <w:t>O método preferido de controle de versão por muitas pessoas é copiar arquivos em outro diretório (talvez um diretório com data e hora, se forem espertos). Esta abordagem é muito comum por ser tão simples, mas é também muito suscetível a erros. É fácil esquecer em qual diretório o usuário está e gravar acidentalmente no arquivo errado ou sobrescrever arquivos sem querer.</w:t>
+      </w:r>
+    </w:p>
+    <w:p>
+      <w:pPr>
+        <w:rPr>
+          <w:rFonts w:ascii="Book Antiqua" w:hAnsi="Book Antiqua" w:cs="Arial"/>
+          <w:sz w:val="24"/>
+          <w:szCs w:val="24"/>
+        </w:rPr>
+      </w:pPr>
+      <w:r>
+        <w:rPr>
+          <w:rFonts w:ascii="Book Antiqua" w:hAnsi="Book Antiqua" w:cs="Arial"/>
+          <w:sz w:val="24"/>
+          <w:szCs w:val="24"/>
         </w:rPr>
         <w:t>O controle de versão é um sistema que registra as mudanças feitas em um arquivo ou um conjunto de arquivos ao longo do tempo de forma que o usuário possa recuperar versões específicas.</w:t>
       </w:r>
@@ -472,11 +487,15 @@
       <w:pPr>
         <w:rPr>
           <w:rFonts w:ascii="Book Antiqua" w:hAnsi="Book Antiqua"/>
-        </w:rPr>
-      </w:pPr>
-      <w:r>
-        <w:rPr>
-          <w:rFonts w:ascii="Book Antiqua" w:hAnsi="Book Antiqua"/>
+          <w:sz w:val="24"/>
+          <w:szCs w:val="24"/>
+        </w:rPr>
+      </w:pPr>
+      <w:r>
+        <w:rPr>
+          <w:rFonts w:ascii="Book Antiqua" w:hAnsi="Book Antiqua"/>
+          <w:sz w:val="24"/>
+          <w:szCs w:val="24"/>
         </w:rPr>
         <w:t>1. O que é versionamento de código?</w:t>
       </w:r>
@@ -484,12 +503,16 @@
     <w:p>
       <w:pPr>
         <w:rPr>
-          <w:rFonts w:ascii="Arial" w:hAnsi="Arial" w:cs="Arial"/>
-        </w:rPr>
-      </w:pPr>
-      <w:r>
-        <w:rPr>
-          <w:rFonts w:ascii="Arial" w:hAnsi="Arial" w:cs="Arial"/>
+          <w:rFonts w:ascii="Book Antiqua" w:hAnsi="Book Antiqua" w:cs="Arial"/>
+          <w:sz w:val="24"/>
+          <w:szCs w:val="24"/>
+        </w:rPr>
+      </w:pPr>
+      <w:r>
+        <w:rPr>
+          <w:rFonts w:ascii="Book Antiqua" w:hAnsi="Book Antiqua" w:cs="Arial"/>
+          <w:sz w:val="24"/>
+          <w:szCs w:val="24"/>
         </w:rPr>
         <w:t xml:space="preserve">O controle de versão é um sistema que registra as mudanças feitas em um arquivo ou um conjunto de arquivos ao longo do tempo de forma que o usuário possa recuperar versões específicas. </w:t>
       </w:r>
@@ -497,40 +520,52 @@
     <w:p>
       <w:pPr>
         <w:rPr>
-          <w:rFonts w:ascii="Arial" w:hAnsi="Arial" w:cs="Arial"/>
-        </w:rPr>
-      </w:pPr>
-      <w:r>
-        <w:rPr>
-          <w:rFonts w:ascii="Arial" w:hAnsi="Arial" w:cs="Arial"/>
+          <w:rFonts w:ascii="Book Antiqua" w:hAnsi="Book Antiqua" w:cs="Arial"/>
+          <w:sz w:val="24"/>
+          <w:szCs w:val="24"/>
+        </w:rPr>
+      </w:pPr>
+      <w:r>
+        <w:rPr>
+          <w:rFonts w:ascii="Book Antiqua" w:hAnsi="Book Antiqua" w:cs="Arial"/>
+          <w:sz w:val="24"/>
+          <w:szCs w:val="24"/>
         </w:rPr>
         <w:t>Um designer gráfico ou um web designer e quer manter todas as versões de uma imagem ou layout, usar um Sistema de Controle de Versão (</w:t>
       </w:r>
       <w:proofErr w:type="spellStart"/>
       <w:r>
         <w:rPr>
-          <w:rFonts w:ascii="Arial" w:hAnsi="Arial" w:cs="Arial"/>
+          <w:rFonts w:ascii="Book Antiqua" w:hAnsi="Book Antiqua" w:cs="Arial"/>
+          <w:sz w:val="24"/>
+          <w:szCs w:val="24"/>
         </w:rPr>
         <w:t>Version</w:t>
       </w:r>
       <w:proofErr w:type="spellEnd"/>
       <w:r>
         <w:rPr>
-          <w:rFonts w:ascii="Arial" w:hAnsi="Arial" w:cs="Arial"/>
+          <w:rFonts w:ascii="Book Antiqua" w:hAnsi="Book Antiqua" w:cs="Arial"/>
+          <w:sz w:val="24"/>
+          <w:szCs w:val="24"/>
         </w:rPr>
         <w:t xml:space="preserve"> </w:t>
       </w:r>
       <w:proofErr w:type="spellStart"/>
       <w:r>
         <w:rPr>
-          <w:rFonts w:ascii="Arial" w:hAnsi="Arial" w:cs="Arial"/>
+          <w:rFonts w:ascii="Book Antiqua" w:hAnsi="Book Antiqua" w:cs="Arial"/>
+          <w:sz w:val="24"/>
+          <w:szCs w:val="24"/>
         </w:rPr>
         <w:t>Control</w:t>
       </w:r>
       <w:proofErr w:type="spellEnd"/>
       <w:r>
         <w:rPr>
-          <w:rFonts w:ascii="Arial" w:hAnsi="Arial" w:cs="Arial"/>
+          <w:rFonts w:ascii="Book Antiqua" w:hAnsi="Book Antiqua" w:cs="Arial"/>
+          <w:sz w:val="24"/>
+          <w:szCs w:val="24"/>
         </w:rPr>
         <w:t xml:space="preserve"> System ou VCS). Ele permite reverter arquivos para um estado anterior, reverter um projeto inteiro para um estado anterior, comparar mudanças feitas ao decorrer do tempo, ver quem foi o último a modificar algo que pode estar causando problemas, quem introduziu um bug e quando, e muito mais. Usar um VCS normalmente significa que se o usuário estragou algo ou perdeu arquivos, poderá facilmente reavê-los. Além disso, o usuário pode controlar tudo sem maiores esforços.</w:t>
       </w:r>
@@ -538,15 +573,19 @@
     <w:p>
       <w:pPr>
         <w:rPr>
-          <w:rFonts w:ascii="Arial" w:hAnsi="Arial" w:cs="Arial"/>
+          <w:rFonts w:ascii="Book Antiqua" w:hAnsi="Book Antiqua" w:cs="Arial"/>
+          <w:sz w:val="24"/>
+          <w:szCs w:val="24"/>
         </w:rPr>
       </w:pPr>
       <w:hyperlink r:id="rId5" w:anchor="Sistemas-de-Controle-de-Vers%C3%A3o-Locais" w:history="1">
         <w:r>
           <w:rPr>
             <w:rStyle w:val="Hyperlink"/>
-            <w:rFonts w:ascii="Arial" w:hAnsi="Arial" w:cs="Arial"/>
+            <w:rFonts w:ascii="Book Antiqua" w:hAnsi="Book Antiqua" w:cs="Arial"/>
             <w:color w:val="auto"/>
+            <w:sz w:val="24"/>
+            <w:szCs w:val="24"/>
             <w:u w:val="none"/>
           </w:rPr>
           <w:t>Sistemas de Controle de Versão Locais</w:t>
@@ -556,12 +595,16 @@
     <w:p>
       <w:pPr>
         <w:rPr>
-          <w:rFonts w:ascii="Arial" w:hAnsi="Arial" w:cs="Arial"/>
-        </w:rPr>
-      </w:pPr>
-      <w:r>
-        <w:rPr>
-          <w:rFonts w:ascii="Arial" w:hAnsi="Arial" w:cs="Arial"/>
+          <w:rFonts w:ascii="Book Antiqua" w:hAnsi="Book Antiqua" w:cs="Arial"/>
+          <w:sz w:val="24"/>
+          <w:szCs w:val="24"/>
+        </w:rPr>
+      </w:pPr>
+      <w:r>
+        <w:rPr>
+          <w:rFonts w:ascii="Book Antiqua" w:hAnsi="Book Antiqua" w:cs="Arial"/>
+          <w:sz w:val="24"/>
+          <w:szCs w:val="24"/>
         </w:rPr>
         <w:t>Um método muito utilizado para controle de versão por muitas pessoas é copiar arquivos em outro diretório, porém esta abordagem é muito comum por ser tão simples, mas é também muito suscetível a erros. O problema é esquecer em qual diretório o usuário está e gravar acidentalmente no arquivo errado ou sobrescrever arquivos sem querer.</w:t>
       </w:r>
@@ -569,7 +612,9 @@
     <w:p>
       <w:pPr>
         <w:rPr>
-          <w:rFonts w:ascii="Arial" w:hAnsi="Arial" w:cs="Arial"/>
+          <w:rFonts w:ascii="Book Antiqua" w:hAnsi="Book Antiqua" w:cs="Arial"/>
+          <w:sz w:val="24"/>
+          <w:szCs w:val="24"/>
         </w:rPr>
       </w:pPr>
     </w:p>
@@ -577,16 +622,21 @@
       <w:pPr>
         <w:keepNext/>
         <w:rPr>
-          <w:rFonts w:ascii="Arial" w:hAnsi="Arial" w:cs="Arial"/>
-        </w:rPr>
-      </w:pPr>
-      <w:r>
-        <w:rPr>
-          <w:rFonts w:ascii="Arial" w:hAnsi="Arial" w:cs="Arial"/>
+          <w:rFonts w:ascii="Book Antiqua" w:hAnsi="Book Antiqua" w:cs="Arial"/>
+          <w:sz w:val="24"/>
+          <w:szCs w:val="24"/>
+        </w:rPr>
+      </w:pPr>
+      <w:r>
+        <w:rPr>
+          <w:rFonts w:ascii="Book Antiqua" w:hAnsi="Book Antiqua" w:cs="Arial"/>
           <w:b/>
           <w:noProof/>
+          <w:sz w:val="24"/>
+          <w:szCs w:val="24"/>
           <w:lang w:eastAsia="pt-BR"/>
         </w:rPr>
+        <w:lastRenderedPageBreak/>
         <w:drawing>
           <wp:inline distT="0" distB="0" distL="0" distR="0" wp14:anchorId="533F8DC2" wp14:editId="482E3E0B">
             <wp:extent cx="3388445" cy="2846294"/>
@@ -641,50 +691,66 @@
       <w:pPr>
         <w:pStyle w:val="Legenda"/>
         <w:rPr>
-          <w:rFonts w:ascii="Arial" w:hAnsi="Arial" w:cs="Arial"/>
-          <w:b/>
-        </w:rPr>
-      </w:pPr>
-      <w:r>
-        <w:rPr>
-          <w:rFonts w:ascii="Arial" w:hAnsi="Arial" w:cs="Arial"/>
+          <w:rFonts w:ascii="Book Antiqua" w:hAnsi="Book Antiqua" w:cs="Arial"/>
+          <w:b/>
+          <w:sz w:val="24"/>
+          <w:szCs w:val="24"/>
+        </w:rPr>
+      </w:pPr>
+      <w:r>
+        <w:rPr>
+          <w:rFonts w:ascii="Book Antiqua" w:hAnsi="Book Antiqua" w:cs="Arial"/>
+          <w:sz w:val="24"/>
+          <w:szCs w:val="24"/>
         </w:rPr>
         <w:t xml:space="preserve">Figura </w:t>
       </w:r>
       <w:r>
         <w:rPr>
-          <w:rFonts w:ascii="Arial" w:hAnsi="Arial" w:cs="Arial"/>
+          <w:rFonts w:ascii="Book Antiqua" w:hAnsi="Book Antiqua" w:cs="Arial"/>
+          <w:sz w:val="24"/>
+          <w:szCs w:val="24"/>
         </w:rPr>
         <w:fldChar w:fldCharType="begin"/>
       </w:r>
       <w:r>
         <w:rPr>
-          <w:rFonts w:ascii="Arial" w:hAnsi="Arial" w:cs="Arial"/>
+          <w:rFonts w:ascii="Book Antiqua" w:hAnsi="Book Antiqua" w:cs="Arial"/>
+          <w:sz w:val="24"/>
+          <w:szCs w:val="24"/>
         </w:rPr>
         <w:instrText xml:space="preserve"> SEQ Figura \* ARABIC </w:instrText>
       </w:r>
       <w:r>
         <w:rPr>
-          <w:rFonts w:ascii="Arial" w:hAnsi="Arial" w:cs="Arial"/>
+          <w:rFonts w:ascii="Book Antiqua" w:hAnsi="Book Antiqua" w:cs="Arial"/>
+          <w:sz w:val="24"/>
+          <w:szCs w:val="24"/>
         </w:rPr>
         <w:fldChar w:fldCharType="separate"/>
       </w:r>
       <w:r>
         <w:rPr>
-          <w:rFonts w:ascii="Arial" w:hAnsi="Arial" w:cs="Arial"/>
+          <w:rFonts w:ascii="Book Antiqua" w:hAnsi="Book Antiqua" w:cs="Arial"/>
           <w:noProof/>
+          <w:sz w:val="24"/>
+          <w:szCs w:val="24"/>
         </w:rPr>
         <w:t>1</w:t>
       </w:r>
       <w:r>
         <w:rPr>
-          <w:rFonts w:ascii="Arial" w:hAnsi="Arial" w:cs="Arial"/>
+          <w:rFonts w:ascii="Book Antiqua" w:hAnsi="Book Antiqua" w:cs="Arial"/>
+          <w:sz w:val="24"/>
+          <w:szCs w:val="24"/>
         </w:rPr>
         <w:fldChar w:fldCharType="end"/>
       </w:r>
       <w:r>
         <w:rPr>
-          <w:rFonts w:ascii="Arial" w:hAnsi="Arial" w:cs="Arial"/>
+          <w:rFonts w:ascii="Book Antiqua" w:hAnsi="Book Antiqua" w:cs="Arial"/>
+          <w:sz w:val="24"/>
+          <w:szCs w:val="24"/>
         </w:rPr>
         <w:t xml:space="preserve"> Diagrama de controle de versão local.</w:t>
       </w:r>
@@ -692,18 +758,22 @@
     <w:p>
       <w:pPr>
         <w:rPr>
-          <w:rFonts w:ascii="Arial" w:hAnsi="Arial" w:cs="Arial"/>
+          <w:rFonts w:ascii="Book Antiqua" w:hAnsi="Book Antiqua" w:cs="Arial"/>
           <w:b/>
           <w:bCs/>
+          <w:sz w:val="24"/>
+          <w:szCs w:val="24"/>
         </w:rPr>
       </w:pPr>
       <w:hyperlink r:id="rId7" w:anchor="Sistemas-de-Controle-de-Vers%C3%A3o-Centralizados" w:history="1">
         <w:r>
           <w:rPr>
             <w:rStyle w:val="Hyperlink"/>
-            <w:rFonts w:ascii="Arial" w:hAnsi="Arial" w:cs="Arial"/>
+            <w:rFonts w:ascii="Book Antiqua" w:hAnsi="Book Antiqua" w:cs="Arial"/>
             <w:b/>
             <w:color w:val="auto"/>
+            <w:sz w:val="24"/>
+            <w:szCs w:val="24"/>
             <w:u w:val="none"/>
           </w:rPr>
           <w:t>Sistemas de Controle de Versão Centralizados</w:t>
@@ -713,110 +783,142 @@
     <w:p>
       <w:pPr>
         <w:rPr>
-          <w:rFonts w:ascii="Arial" w:hAnsi="Arial" w:cs="Arial"/>
-        </w:rPr>
-      </w:pPr>
-      <w:r>
-        <w:rPr>
-          <w:rFonts w:ascii="Arial" w:hAnsi="Arial" w:cs="Arial"/>
+          <w:rFonts w:ascii="Book Antiqua" w:hAnsi="Book Antiqua" w:cs="Arial"/>
+          <w:sz w:val="24"/>
+          <w:szCs w:val="24"/>
+        </w:rPr>
+      </w:pPr>
+      <w:r>
+        <w:rPr>
+          <w:rFonts w:ascii="Book Antiqua" w:hAnsi="Book Antiqua" w:cs="Arial"/>
+          <w:sz w:val="24"/>
+          <w:szCs w:val="24"/>
         </w:rPr>
         <w:t>Com a necessidade de trabalhar em conjunto com outros desenvolvedores, que usam outros sistemas, foram desenvolvidos Sistemas de Controle de Versão Centralizados (</w:t>
       </w:r>
       <w:proofErr w:type="spellStart"/>
       <w:r>
         <w:rPr>
-          <w:rFonts w:ascii="Arial" w:hAnsi="Arial" w:cs="Arial"/>
+          <w:rFonts w:ascii="Book Antiqua" w:hAnsi="Book Antiqua" w:cs="Arial"/>
+          <w:sz w:val="24"/>
+          <w:szCs w:val="24"/>
         </w:rPr>
         <w:t>Centralized</w:t>
       </w:r>
       <w:proofErr w:type="spellEnd"/>
       <w:r>
         <w:rPr>
-          <w:rFonts w:ascii="Arial" w:hAnsi="Arial" w:cs="Arial"/>
+          <w:rFonts w:ascii="Book Antiqua" w:hAnsi="Book Antiqua" w:cs="Arial"/>
+          <w:sz w:val="24"/>
+          <w:szCs w:val="24"/>
         </w:rPr>
         <w:t xml:space="preserve"> </w:t>
       </w:r>
       <w:proofErr w:type="spellStart"/>
       <w:r>
         <w:rPr>
-          <w:rFonts w:ascii="Arial" w:hAnsi="Arial" w:cs="Arial"/>
+          <w:rFonts w:ascii="Book Antiqua" w:hAnsi="Book Antiqua" w:cs="Arial"/>
+          <w:sz w:val="24"/>
+          <w:szCs w:val="24"/>
         </w:rPr>
         <w:t>Version</w:t>
       </w:r>
       <w:proofErr w:type="spellEnd"/>
       <w:r>
         <w:rPr>
-          <w:rFonts w:ascii="Arial" w:hAnsi="Arial" w:cs="Arial"/>
+          <w:rFonts w:ascii="Book Antiqua" w:hAnsi="Book Antiqua" w:cs="Arial"/>
+          <w:sz w:val="24"/>
+          <w:szCs w:val="24"/>
         </w:rPr>
         <w:t xml:space="preserve"> </w:t>
       </w:r>
       <w:proofErr w:type="spellStart"/>
       <w:r>
         <w:rPr>
-          <w:rFonts w:ascii="Arial" w:hAnsi="Arial" w:cs="Arial"/>
+          <w:rFonts w:ascii="Book Antiqua" w:hAnsi="Book Antiqua" w:cs="Arial"/>
+          <w:sz w:val="24"/>
+          <w:szCs w:val="24"/>
         </w:rPr>
         <w:t>Control</w:t>
       </w:r>
       <w:proofErr w:type="spellEnd"/>
       <w:r>
         <w:rPr>
-          <w:rFonts w:ascii="Arial" w:hAnsi="Arial" w:cs="Arial"/>
+          <w:rFonts w:ascii="Book Antiqua" w:hAnsi="Book Antiqua" w:cs="Arial"/>
+          <w:sz w:val="24"/>
+          <w:szCs w:val="24"/>
         </w:rPr>
         <w:t xml:space="preserve"> System ou CVCS). Esses sistemas, como por exemplo o CVS, </w:t>
       </w:r>
       <w:proofErr w:type="spellStart"/>
       <w:r>
         <w:rPr>
-          <w:rFonts w:ascii="Arial" w:hAnsi="Arial" w:cs="Arial"/>
+          <w:rFonts w:ascii="Book Antiqua" w:hAnsi="Book Antiqua" w:cs="Arial"/>
+          <w:sz w:val="24"/>
+          <w:szCs w:val="24"/>
         </w:rPr>
         <w:t>Subversion</w:t>
       </w:r>
       <w:proofErr w:type="spellEnd"/>
       <w:r>
         <w:rPr>
-          <w:rFonts w:ascii="Arial" w:hAnsi="Arial" w:cs="Arial"/>
+          <w:rFonts w:ascii="Book Antiqua" w:hAnsi="Book Antiqua" w:cs="Arial"/>
+          <w:sz w:val="24"/>
+          <w:szCs w:val="24"/>
         </w:rPr>
         <w:t xml:space="preserve"> e </w:t>
       </w:r>
       <w:proofErr w:type="spellStart"/>
       <w:r>
         <w:rPr>
-          <w:rFonts w:ascii="Arial" w:hAnsi="Arial" w:cs="Arial"/>
+          <w:rFonts w:ascii="Book Antiqua" w:hAnsi="Book Antiqua" w:cs="Arial"/>
+          <w:sz w:val="24"/>
+          <w:szCs w:val="24"/>
         </w:rPr>
         <w:t>Perforce</w:t>
       </w:r>
       <w:proofErr w:type="spellEnd"/>
       <w:r>
         <w:rPr>
-          <w:rFonts w:ascii="Arial" w:hAnsi="Arial" w:cs="Arial"/>
+          <w:rFonts w:ascii="Book Antiqua" w:hAnsi="Book Antiqua" w:cs="Arial"/>
+          <w:sz w:val="24"/>
+          <w:szCs w:val="24"/>
         </w:rPr>
         <w:t xml:space="preserve">, possuem um único servidor central que contém todos os arquivos </w:t>
       </w:r>
       <w:proofErr w:type="spellStart"/>
       <w:r>
         <w:rPr>
-          <w:rFonts w:ascii="Arial" w:hAnsi="Arial" w:cs="Arial"/>
+          <w:rFonts w:ascii="Book Antiqua" w:hAnsi="Book Antiqua" w:cs="Arial"/>
+          <w:sz w:val="24"/>
+          <w:szCs w:val="24"/>
         </w:rPr>
         <w:t>versionados</w:t>
       </w:r>
       <w:proofErr w:type="spellEnd"/>
       <w:r>
         <w:rPr>
-          <w:rFonts w:ascii="Arial" w:hAnsi="Arial" w:cs="Arial"/>
+          <w:rFonts w:ascii="Book Antiqua" w:hAnsi="Book Antiqua" w:cs="Arial"/>
+          <w:sz w:val="24"/>
+          <w:szCs w:val="24"/>
         </w:rPr>
         <w:t xml:space="preserve"> e vários usuários que podem resgatar (</w:t>
       </w:r>
       <w:proofErr w:type="spellStart"/>
       <w:r>
         <w:rPr>
-          <w:rFonts w:ascii="Arial" w:hAnsi="Arial" w:cs="Arial"/>
+          <w:rFonts w:ascii="Book Antiqua" w:hAnsi="Book Antiqua" w:cs="Arial"/>
+          <w:sz w:val="24"/>
+          <w:szCs w:val="24"/>
         </w:rPr>
         <w:t>check</w:t>
       </w:r>
       <w:proofErr w:type="spellEnd"/>
       <w:r>
         <w:rPr>
-          <w:rFonts w:ascii="Arial" w:hAnsi="Arial" w:cs="Arial"/>
+          <w:rFonts w:ascii="Book Antiqua" w:hAnsi="Book Antiqua" w:cs="Arial"/>
+          <w:sz w:val="24"/>
+          <w:szCs w:val="24"/>
         </w:rPr>
         <w:t xml:space="preserve"> out) os arquivos do servidor. Por muitos anos, esse foi o modelo padrão para controle de versão.</w:t>
       </w:r>
@@ -825,14 +927,18 @@
       <w:pPr>
         <w:keepNext/>
         <w:rPr>
-          <w:rFonts w:ascii="Arial" w:hAnsi="Arial" w:cs="Arial"/>
-        </w:rPr>
-      </w:pPr>
-      <w:r>
-        <w:rPr>
-          <w:rFonts w:ascii="Arial" w:hAnsi="Arial" w:cs="Arial"/>
+          <w:rFonts w:ascii="Book Antiqua" w:hAnsi="Book Antiqua" w:cs="Arial"/>
+          <w:sz w:val="24"/>
+          <w:szCs w:val="24"/>
+        </w:rPr>
+      </w:pPr>
+      <w:r>
+        <w:rPr>
+          <w:rFonts w:ascii="Book Antiqua" w:hAnsi="Book Antiqua" w:cs="Arial"/>
           <w:b/>
           <w:noProof/>
+          <w:sz w:val="24"/>
+          <w:szCs w:val="24"/>
           <w:lang w:eastAsia="pt-BR"/>
         </w:rPr>
         <w:drawing>
@@ -889,50 +995,66 @@
       <w:pPr>
         <w:pStyle w:val="Legenda"/>
         <w:rPr>
-          <w:rFonts w:ascii="Arial" w:hAnsi="Arial" w:cs="Arial"/>
-          <w:b/>
-        </w:rPr>
-      </w:pPr>
-      <w:r>
-        <w:rPr>
-          <w:rFonts w:ascii="Arial" w:hAnsi="Arial" w:cs="Arial"/>
+          <w:rFonts w:ascii="Book Antiqua" w:hAnsi="Book Antiqua" w:cs="Arial"/>
+          <w:b/>
+          <w:sz w:val="24"/>
+          <w:szCs w:val="24"/>
+        </w:rPr>
+      </w:pPr>
+      <w:r>
+        <w:rPr>
+          <w:rFonts w:ascii="Book Antiqua" w:hAnsi="Book Antiqua" w:cs="Arial"/>
+          <w:sz w:val="24"/>
+          <w:szCs w:val="24"/>
         </w:rPr>
         <w:t xml:space="preserve">Figura </w:t>
       </w:r>
       <w:r>
         <w:rPr>
-          <w:rFonts w:ascii="Arial" w:hAnsi="Arial" w:cs="Arial"/>
+          <w:rFonts w:ascii="Book Antiqua" w:hAnsi="Book Antiqua" w:cs="Arial"/>
+          <w:sz w:val="24"/>
+          <w:szCs w:val="24"/>
         </w:rPr>
         <w:fldChar w:fldCharType="begin"/>
       </w:r>
       <w:r>
         <w:rPr>
-          <w:rFonts w:ascii="Arial" w:hAnsi="Arial" w:cs="Arial"/>
+          <w:rFonts w:ascii="Book Antiqua" w:hAnsi="Book Antiqua" w:cs="Arial"/>
+          <w:sz w:val="24"/>
+          <w:szCs w:val="24"/>
         </w:rPr>
         <w:instrText xml:space="preserve"> SEQ Figura \* ARABIC </w:instrText>
       </w:r>
       <w:r>
         <w:rPr>
-          <w:rFonts w:ascii="Arial" w:hAnsi="Arial" w:cs="Arial"/>
+          <w:rFonts w:ascii="Book Antiqua" w:hAnsi="Book Antiqua" w:cs="Arial"/>
+          <w:sz w:val="24"/>
+          <w:szCs w:val="24"/>
         </w:rPr>
         <w:fldChar w:fldCharType="separate"/>
       </w:r>
       <w:r>
         <w:rPr>
-          <w:rFonts w:ascii="Arial" w:hAnsi="Arial" w:cs="Arial"/>
+          <w:rFonts w:ascii="Book Antiqua" w:hAnsi="Book Antiqua" w:cs="Arial"/>
           <w:noProof/>
+          <w:sz w:val="24"/>
+          <w:szCs w:val="24"/>
         </w:rPr>
         <w:t>2</w:t>
       </w:r>
       <w:r>
         <w:rPr>
-          <w:rFonts w:ascii="Arial" w:hAnsi="Arial" w:cs="Arial"/>
+          <w:rFonts w:ascii="Book Antiqua" w:hAnsi="Book Antiqua" w:cs="Arial"/>
+          <w:sz w:val="24"/>
+          <w:szCs w:val="24"/>
         </w:rPr>
         <w:fldChar w:fldCharType="end"/>
       </w:r>
       <w:r>
         <w:rPr>
-          <w:rFonts w:ascii="Arial" w:hAnsi="Arial" w:cs="Arial"/>
+          <w:rFonts w:ascii="Book Antiqua" w:hAnsi="Book Antiqua" w:cs="Arial"/>
+          <w:sz w:val="24"/>
+          <w:szCs w:val="24"/>
         </w:rPr>
         <w:t xml:space="preserve"> Diagrama de Controle de Versão Centralizado.</w:t>
       </w:r>
@@ -940,40 +1062,61 @@
     <w:p>
       <w:pPr>
         <w:rPr>
-          <w:rFonts w:ascii="Arial" w:hAnsi="Arial" w:cs="Arial"/>
-        </w:rPr>
-      </w:pPr>
-      <w:r>
-        <w:rPr>
-          <w:rFonts w:ascii="Arial" w:hAnsi="Arial" w:cs="Arial"/>
-        </w:rPr>
-        <w:t xml:space="preserve">Os usuários podem ter conhecimento razoável sobre o que os outros desenvolvedores estão fazendo no projeto. Administradores têm controle específico sobre quem faz o quê. Entretanto, esse arranjo também possui grandes desvantagens. O mais óbvio é que o servidor central é um ponto único de falha. Se o servidor ficar fora do ar por uma hora, ninguém pode trabalhar em conjunto ou salvar novas versões dos arquivos durante esse período. Se o disco do servidor do banco de dados for corrompido e não existir um backup adequado, perde-se tudo. </w:t>
-      </w:r>
-      <w:proofErr w:type="spellStart"/>
-      <w:r>
-        <w:rPr>
-          <w:rFonts w:ascii="Arial" w:hAnsi="Arial" w:cs="Arial"/>
+          <w:rFonts w:ascii="Book Antiqua" w:hAnsi="Book Antiqua" w:cs="Arial"/>
+          <w:sz w:val="24"/>
+          <w:szCs w:val="24"/>
+        </w:rPr>
+      </w:pPr>
+      <w:r>
+        <w:rPr>
+          <w:rFonts w:ascii="Book Antiqua" w:hAnsi="Book Antiqua" w:cs="Arial"/>
+          <w:sz w:val="24"/>
+          <w:szCs w:val="24"/>
+        </w:rPr>
+        <w:t xml:space="preserve">Os usuários podem ter conhecimento razoável sobre o que os outros desenvolvedores estão fazendo no projeto. Administradores têm controle </w:t>
+      </w:r>
+      <w:r>
+        <w:rPr>
+          <w:rFonts w:ascii="Book Antiqua" w:hAnsi="Book Antiqua" w:cs="Arial"/>
+          <w:sz w:val="24"/>
+          <w:szCs w:val="24"/>
+        </w:rPr>
+        <w:lastRenderedPageBreak/>
+        <w:t xml:space="preserve">específico sobre quem faz o quê. Entretanto, esse arranjo também possui grandes desvantagens. O mais óbvio é que o servidor central é um ponto único de falha. Se o servidor ficar fora do ar por uma hora, ninguém pode trabalhar em conjunto ou salvar novas versões dos arquivos durante esse período. Se o disco do servidor do banco de dados for corrompido e não existir um backup adequado, perde-se tudo. </w:t>
+      </w:r>
+      <w:proofErr w:type="spellStart"/>
+      <w:r>
+        <w:rPr>
+          <w:rFonts w:ascii="Book Antiqua" w:hAnsi="Book Antiqua" w:cs="Arial"/>
+          <w:sz w:val="24"/>
+          <w:szCs w:val="24"/>
         </w:rPr>
         <w:t>VCSs</w:t>
       </w:r>
       <w:proofErr w:type="spellEnd"/>
       <w:r>
         <w:rPr>
-          <w:rFonts w:ascii="Arial" w:hAnsi="Arial" w:cs="Arial"/>
+          <w:rFonts w:ascii="Book Antiqua" w:hAnsi="Book Antiqua" w:cs="Arial"/>
+          <w:sz w:val="24"/>
+          <w:szCs w:val="24"/>
         </w:rPr>
         <w:t xml:space="preserve"> locais também sofrem desse </w:t>
       </w:r>
       <w:proofErr w:type="spellStart"/>
       <w:r>
         <w:rPr>
-          <w:rFonts w:ascii="Arial" w:hAnsi="Arial" w:cs="Arial"/>
+          <w:rFonts w:ascii="Book Antiqua" w:hAnsi="Book Antiqua" w:cs="Arial"/>
+          <w:sz w:val="24"/>
+          <w:szCs w:val="24"/>
         </w:rPr>
         <w:t>problema,sempre</w:t>
       </w:r>
       <w:proofErr w:type="spellEnd"/>
       <w:r>
         <w:rPr>
-          <w:rFonts w:ascii="Arial" w:hAnsi="Arial" w:cs="Arial"/>
+          <w:rFonts w:ascii="Book Antiqua" w:hAnsi="Book Antiqua" w:cs="Arial"/>
+          <w:sz w:val="24"/>
+          <w:szCs w:val="24"/>
         </w:rPr>
         <w:t xml:space="preserve"> que se tem o histórico em um único local, corre-se o risco de perder tudo.</w:t>
       </w:r>
@@ -981,18 +1124,22 @@
     <w:p>
       <w:pPr>
         <w:rPr>
-          <w:rFonts w:ascii="Arial" w:hAnsi="Arial" w:cs="Arial"/>
+          <w:rFonts w:ascii="Book Antiqua" w:hAnsi="Book Antiqua" w:cs="Arial"/>
           <w:b/>
           <w:bCs/>
+          <w:sz w:val="24"/>
+          <w:szCs w:val="24"/>
         </w:rPr>
       </w:pPr>
       <w:hyperlink r:id="rId9" w:anchor="Sistemas-de-Controle-de-Vers%C3%A3o-Distribu%C3%ADdos" w:history="1">
         <w:r>
           <w:rPr>
             <w:rStyle w:val="Hyperlink"/>
-            <w:rFonts w:ascii="Arial" w:hAnsi="Arial" w:cs="Arial"/>
+            <w:rFonts w:ascii="Book Antiqua" w:hAnsi="Book Antiqua" w:cs="Arial"/>
             <w:b/>
             <w:color w:val="auto"/>
+            <w:sz w:val="24"/>
+            <w:szCs w:val="24"/>
             <w:u w:val="none"/>
           </w:rPr>
           <w:t>Sistemas de Controle de Versão Distribuídos</w:t>
@@ -1002,96 +1149,124 @@
     <w:p>
       <w:pPr>
         <w:rPr>
-          <w:rFonts w:ascii="Arial" w:hAnsi="Arial" w:cs="Arial"/>
-        </w:rPr>
-      </w:pPr>
-      <w:r>
-        <w:rPr>
-          <w:rFonts w:ascii="Arial" w:hAnsi="Arial" w:cs="Arial"/>
+          <w:rFonts w:ascii="Book Antiqua" w:hAnsi="Book Antiqua" w:cs="Arial"/>
+          <w:sz w:val="24"/>
+          <w:szCs w:val="24"/>
+        </w:rPr>
+      </w:pPr>
+      <w:r>
+        <w:rPr>
+          <w:rFonts w:ascii="Book Antiqua" w:hAnsi="Book Antiqua" w:cs="Arial"/>
+          <w:sz w:val="24"/>
+          <w:szCs w:val="24"/>
         </w:rPr>
         <w:t>Os Sistemas de Controle de Versão Distribuídos (</w:t>
       </w:r>
       <w:proofErr w:type="spellStart"/>
       <w:r>
         <w:rPr>
-          <w:rFonts w:ascii="Arial" w:hAnsi="Arial" w:cs="Arial"/>
+          <w:rFonts w:ascii="Book Antiqua" w:hAnsi="Book Antiqua" w:cs="Arial"/>
+          <w:sz w:val="24"/>
+          <w:szCs w:val="24"/>
         </w:rPr>
         <w:t>Distributed</w:t>
       </w:r>
       <w:proofErr w:type="spellEnd"/>
       <w:r>
         <w:rPr>
-          <w:rFonts w:ascii="Arial" w:hAnsi="Arial" w:cs="Arial"/>
+          <w:rFonts w:ascii="Book Antiqua" w:hAnsi="Book Antiqua" w:cs="Arial"/>
+          <w:sz w:val="24"/>
+          <w:szCs w:val="24"/>
         </w:rPr>
         <w:t xml:space="preserve"> </w:t>
       </w:r>
       <w:proofErr w:type="spellStart"/>
       <w:r>
         <w:rPr>
-          <w:rFonts w:ascii="Arial" w:hAnsi="Arial" w:cs="Arial"/>
+          <w:rFonts w:ascii="Book Antiqua" w:hAnsi="Book Antiqua" w:cs="Arial"/>
+          <w:sz w:val="24"/>
+          <w:szCs w:val="24"/>
         </w:rPr>
         <w:t>Version</w:t>
       </w:r>
       <w:proofErr w:type="spellEnd"/>
       <w:r>
         <w:rPr>
-          <w:rFonts w:ascii="Arial" w:hAnsi="Arial" w:cs="Arial"/>
+          <w:rFonts w:ascii="Book Antiqua" w:hAnsi="Book Antiqua" w:cs="Arial"/>
+          <w:sz w:val="24"/>
+          <w:szCs w:val="24"/>
         </w:rPr>
         <w:t xml:space="preserve"> </w:t>
       </w:r>
       <w:proofErr w:type="spellStart"/>
       <w:r>
         <w:rPr>
-          <w:rFonts w:ascii="Arial" w:hAnsi="Arial" w:cs="Arial"/>
+          <w:rFonts w:ascii="Book Antiqua" w:hAnsi="Book Antiqua" w:cs="Arial"/>
+          <w:sz w:val="24"/>
+          <w:szCs w:val="24"/>
         </w:rPr>
         <w:t>Control</w:t>
       </w:r>
       <w:proofErr w:type="spellEnd"/>
       <w:r>
         <w:rPr>
-          <w:rFonts w:ascii="Arial" w:hAnsi="Arial" w:cs="Arial"/>
+          <w:rFonts w:ascii="Book Antiqua" w:hAnsi="Book Antiqua" w:cs="Arial"/>
+          <w:sz w:val="24"/>
+          <w:szCs w:val="24"/>
         </w:rPr>
         <w:t xml:space="preserve"> System ou DVCS). Em um DVCS (tais como </w:t>
       </w:r>
       <w:proofErr w:type="spellStart"/>
       <w:r>
         <w:rPr>
-          <w:rFonts w:ascii="Arial" w:hAnsi="Arial" w:cs="Arial"/>
+          <w:rFonts w:ascii="Book Antiqua" w:hAnsi="Book Antiqua" w:cs="Arial"/>
+          <w:sz w:val="24"/>
+          <w:szCs w:val="24"/>
         </w:rPr>
         <w:t>Git</w:t>
       </w:r>
       <w:proofErr w:type="spellEnd"/>
       <w:r>
         <w:rPr>
-          <w:rFonts w:ascii="Arial" w:hAnsi="Arial" w:cs="Arial"/>
+          <w:rFonts w:ascii="Book Antiqua" w:hAnsi="Book Antiqua" w:cs="Arial"/>
+          <w:sz w:val="24"/>
+          <w:szCs w:val="24"/>
         </w:rPr>
         <w:t xml:space="preserve">, Mercurial, </w:t>
       </w:r>
       <w:proofErr w:type="spellStart"/>
       <w:r>
         <w:rPr>
-          <w:rFonts w:ascii="Arial" w:hAnsi="Arial" w:cs="Arial"/>
+          <w:rFonts w:ascii="Book Antiqua" w:hAnsi="Book Antiqua" w:cs="Arial"/>
+          <w:sz w:val="24"/>
+          <w:szCs w:val="24"/>
         </w:rPr>
         <w:t>Bazaar</w:t>
       </w:r>
       <w:proofErr w:type="spellEnd"/>
       <w:r>
         <w:rPr>
-          <w:rFonts w:ascii="Arial" w:hAnsi="Arial" w:cs="Arial"/>
+          <w:rFonts w:ascii="Book Antiqua" w:hAnsi="Book Antiqua" w:cs="Arial"/>
+          <w:sz w:val="24"/>
+          <w:szCs w:val="24"/>
         </w:rPr>
         <w:t xml:space="preserve"> ou </w:t>
       </w:r>
       <w:proofErr w:type="spellStart"/>
       <w:r>
         <w:rPr>
-          <w:rFonts w:ascii="Arial" w:hAnsi="Arial" w:cs="Arial"/>
+          <w:rFonts w:ascii="Book Antiqua" w:hAnsi="Book Antiqua" w:cs="Arial"/>
+          <w:sz w:val="24"/>
+          <w:szCs w:val="24"/>
         </w:rPr>
         <w:t>Darcs</w:t>
       </w:r>
       <w:proofErr w:type="spellEnd"/>
       <w:r>
         <w:rPr>
-          <w:rFonts w:ascii="Arial" w:hAnsi="Arial" w:cs="Arial"/>
+          <w:rFonts w:ascii="Book Antiqua" w:hAnsi="Book Antiqua" w:cs="Arial"/>
+          <w:sz w:val="24"/>
+          <w:szCs w:val="24"/>
         </w:rPr>
         <w:t>), os usuários não apenas fazem cópias das últimas versões dos arquivos: eles são cópias completas do repositório. Assim, se um servidor falhar, qualquer um dos repositórios dos usuários pode ser copiado de volta para o servidor para restaurá-lo. Cada checkout (resgate) é na prática um backup completo de todos os dados.</w:t>
       </w:r>
@@ -1099,7 +1274,9 @@
     <w:p>
       <w:pPr>
         <w:rPr>
-          <w:rFonts w:ascii="Arial" w:hAnsi="Arial" w:cs="Arial"/>
+          <w:rFonts w:ascii="Book Antiqua" w:hAnsi="Book Antiqua" w:cs="Arial"/>
+          <w:sz w:val="24"/>
+          <w:szCs w:val="24"/>
         </w:rPr>
       </w:pPr>
     </w:p>
@@ -1107,17 +1284,20 @@
       <w:pPr>
         <w:keepNext/>
         <w:rPr>
-          <w:rFonts w:ascii="Arial" w:hAnsi="Arial" w:cs="Arial"/>
-        </w:rPr>
-      </w:pPr>
-      <w:r>
-        <w:rPr>
-          <w:rFonts w:ascii="Arial" w:hAnsi="Arial" w:cs="Arial"/>
+          <w:rFonts w:ascii="Book Antiqua" w:hAnsi="Book Antiqua" w:cs="Arial"/>
+          <w:sz w:val="24"/>
+          <w:szCs w:val="24"/>
+        </w:rPr>
+      </w:pPr>
+      <w:r>
+        <w:rPr>
+          <w:rFonts w:ascii="Book Antiqua" w:hAnsi="Book Antiqua" w:cs="Arial"/>
           <w:b/>
           <w:noProof/>
+          <w:sz w:val="24"/>
+          <w:szCs w:val="24"/>
           <w:lang w:eastAsia="pt-BR"/>
         </w:rPr>
-        <w:lastRenderedPageBreak/>
         <w:drawing>
           <wp:inline distT="0" distB="0" distL="0" distR="0" wp14:anchorId="1A5DA119" wp14:editId="14F9FC99">
             <wp:extent cx="3603812" cy="4057893"/>
@@ -1172,50 +1352,66 @@
       <w:pPr>
         <w:pStyle w:val="Legenda"/>
         <w:rPr>
-          <w:rFonts w:ascii="Arial" w:hAnsi="Arial" w:cs="Arial"/>
-          <w:b/>
-        </w:rPr>
-      </w:pPr>
-      <w:r>
-        <w:rPr>
-          <w:rFonts w:ascii="Arial" w:hAnsi="Arial" w:cs="Arial"/>
+          <w:rFonts w:ascii="Book Antiqua" w:hAnsi="Book Antiqua" w:cs="Arial"/>
+          <w:b/>
+          <w:sz w:val="24"/>
+          <w:szCs w:val="24"/>
+        </w:rPr>
+      </w:pPr>
+      <w:r>
+        <w:rPr>
+          <w:rFonts w:ascii="Book Antiqua" w:hAnsi="Book Antiqua" w:cs="Arial"/>
+          <w:sz w:val="24"/>
+          <w:szCs w:val="24"/>
         </w:rPr>
         <w:t xml:space="preserve">Figura </w:t>
       </w:r>
       <w:r>
         <w:rPr>
-          <w:rFonts w:ascii="Arial" w:hAnsi="Arial" w:cs="Arial"/>
+          <w:rFonts w:ascii="Book Antiqua" w:hAnsi="Book Antiqua" w:cs="Arial"/>
+          <w:sz w:val="24"/>
+          <w:szCs w:val="24"/>
         </w:rPr>
         <w:fldChar w:fldCharType="begin"/>
       </w:r>
       <w:r>
         <w:rPr>
-          <w:rFonts w:ascii="Arial" w:hAnsi="Arial" w:cs="Arial"/>
+          <w:rFonts w:ascii="Book Antiqua" w:hAnsi="Book Antiqua" w:cs="Arial"/>
+          <w:sz w:val="24"/>
+          <w:szCs w:val="24"/>
         </w:rPr>
         <w:instrText xml:space="preserve"> SEQ Figura \* ARABIC </w:instrText>
       </w:r>
       <w:r>
         <w:rPr>
-          <w:rFonts w:ascii="Arial" w:hAnsi="Arial" w:cs="Arial"/>
+          <w:rFonts w:ascii="Book Antiqua" w:hAnsi="Book Antiqua" w:cs="Arial"/>
+          <w:sz w:val="24"/>
+          <w:szCs w:val="24"/>
         </w:rPr>
         <w:fldChar w:fldCharType="separate"/>
       </w:r>
       <w:r>
         <w:rPr>
-          <w:rFonts w:ascii="Arial" w:hAnsi="Arial" w:cs="Arial"/>
+          <w:rFonts w:ascii="Book Antiqua" w:hAnsi="Book Antiqua" w:cs="Arial"/>
           <w:noProof/>
+          <w:sz w:val="24"/>
+          <w:szCs w:val="24"/>
         </w:rPr>
         <w:t>3</w:t>
       </w:r>
       <w:r>
         <w:rPr>
-          <w:rFonts w:ascii="Arial" w:hAnsi="Arial" w:cs="Arial"/>
+          <w:rFonts w:ascii="Book Antiqua" w:hAnsi="Book Antiqua" w:cs="Arial"/>
+          <w:sz w:val="24"/>
+          <w:szCs w:val="24"/>
         </w:rPr>
         <w:fldChar w:fldCharType="end"/>
       </w:r>
       <w:r>
         <w:rPr>
-          <w:rFonts w:ascii="Arial" w:hAnsi="Arial" w:cs="Arial"/>
+          <w:rFonts w:ascii="Book Antiqua" w:hAnsi="Book Antiqua" w:cs="Arial"/>
+          <w:sz w:val="24"/>
+          <w:szCs w:val="24"/>
         </w:rPr>
         <w:t xml:space="preserve"> Diagrama de Controle de Versão Distribuído.</w:t>
       </w:r>
@@ -1223,32 +1419,51 @@
     <w:p>
       <w:pPr>
         <w:rPr>
-          <w:rFonts w:ascii="Arial" w:hAnsi="Arial" w:cs="Arial"/>
-        </w:rPr>
-      </w:pPr>
-      <w:r>
-        <w:rPr>
-          <w:rFonts w:ascii="Arial" w:hAnsi="Arial" w:cs="Arial"/>
-        </w:rPr>
-        <w:t>Muitos desses sistemas trabalham bem com vários repositórios remotos com os quais eles podem colaborar, permitindo que o usuário trabalhe em conjunto com diferentes grupos de pessoas, de diversas maneiras, simultaneamente no mesmo projeto. Isso permite que o usuário estabeleça diferentes tipos de workflow (fluxo de trabalho) que não são possíveis em sistemas centralizados, como por exemplo o uso de modelos hierárquicos.</w:t>
-      </w:r>
-    </w:p>
-    <w:p>
-      <w:pPr>
-        <w:rPr>
-          <w:rFonts w:ascii="Book Antiqua" w:hAnsi="Book Antiqua"/>
-        </w:rPr>
-      </w:pPr>
-    </w:p>
-    <w:p>
-      <w:pPr>
-        <w:rPr>
-          <w:rFonts w:ascii="Book Antiqua" w:hAnsi="Book Antiqua"/>
-        </w:rPr>
-      </w:pPr>
-      <w:r>
-        <w:rPr>
-          <w:rFonts w:ascii="Book Antiqua" w:hAnsi="Book Antiqua"/>
+          <w:rFonts w:ascii="Book Antiqua" w:hAnsi="Book Antiqua" w:cs="Arial"/>
+          <w:sz w:val="24"/>
+          <w:szCs w:val="24"/>
+        </w:rPr>
+      </w:pPr>
+      <w:r>
+        <w:rPr>
+          <w:rFonts w:ascii="Book Antiqua" w:hAnsi="Book Antiqua" w:cs="Arial"/>
+          <w:sz w:val="24"/>
+          <w:szCs w:val="24"/>
+        </w:rPr>
+        <w:t xml:space="preserve">Muitos desses sistemas trabalham bem com vários repositórios remotos com os quais eles podem colaborar, permitindo que o usuário trabalhe em conjunto com diferentes grupos de pessoas, de diversas maneiras, simultaneamente no </w:t>
+      </w:r>
+      <w:r>
+        <w:rPr>
+          <w:rFonts w:ascii="Book Antiqua" w:hAnsi="Book Antiqua" w:cs="Arial"/>
+          <w:sz w:val="24"/>
+          <w:szCs w:val="24"/>
+        </w:rPr>
+        <w:lastRenderedPageBreak/>
+        <w:t>mesmo projeto. Isso permite que o usuário estabeleça diferentes tipos de workflow (fluxo de trabalho) que não são possíveis em sistemas centralizados, como por exemplo o uso de modelos hierárquicos.</w:t>
+      </w:r>
+    </w:p>
+    <w:p>
+      <w:pPr>
+        <w:rPr>
+          <w:rFonts w:ascii="Book Antiqua" w:hAnsi="Book Antiqua"/>
+          <w:sz w:val="24"/>
+          <w:szCs w:val="24"/>
+        </w:rPr>
+      </w:pPr>
+    </w:p>
+    <w:p>
+      <w:pPr>
+        <w:rPr>
+          <w:rFonts w:ascii="Book Antiqua" w:hAnsi="Book Antiqua"/>
+          <w:sz w:val="24"/>
+          <w:szCs w:val="24"/>
+        </w:rPr>
+      </w:pPr>
+      <w:r>
+        <w:rPr>
+          <w:rFonts w:ascii="Book Antiqua" w:hAnsi="Book Antiqua"/>
+          <w:sz w:val="24"/>
+          <w:szCs w:val="24"/>
         </w:rPr>
         <w:t>2.Quais as vantagens da utilização do versionamento de código?</w:t>
       </w:r>
@@ -1257,7 +1472,7 @@
       <w:pPr>
         <w:spacing w:before="100" w:beforeAutospacing="1" w:after="100" w:afterAutospacing="1" w:line="240" w:lineRule="auto"/>
         <w:rPr>
-          <w:rFonts w:ascii="Arial" w:eastAsia="Times New Roman" w:hAnsi="Arial" w:cs="Arial"/>
+          <w:rFonts w:ascii="Book Antiqua" w:eastAsia="Times New Roman" w:hAnsi="Book Antiqua" w:cs="Arial"/>
           <w:sz w:val="24"/>
           <w:szCs w:val="24"/>
           <w:lang w:eastAsia="pt-BR"/>
@@ -1265,7 +1480,7 @@
       </w:pPr>
       <w:r>
         <w:rPr>
-          <w:rFonts w:ascii="Arial" w:eastAsia="Times New Roman" w:hAnsi="Arial" w:cs="Arial"/>
+          <w:rFonts w:ascii="Book Antiqua" w:eastAsia="Times New Roman" w:hAnsi="Book Antiqua" w:cs="Arial"/>
           <w:sz w:val="24"/>
           <w:szCs w:val="24"/>
           <w:lang w:eastAsia="pt-BR"/>
@@ -1274,94 +1489,66 @@
       </w:r>
       <w:r>
         <w:rPr>
-          <w:rFonts w:ascii="Arial" w:eastAsia="Times New Roman" w:hAnsi="Arial" w:cs="Arial"/>
+          <w:rFonts w:ascii="Book Antiqua" w:eastAsia="Times New Roman" w:hAnsi="Book Antiqua" w:cs="Arial"/>
           <w:bCs/>
           <w:sz w:val="24"/>
           <w:szCs w:val="24"/>
           <w:lang w:eastAsia="pt-BR"/>
         </w:rPr>
-        <w:t>facilitar a missão das equipe</w:t>
-      </w:r>
-      <w:r>
-        <w:rPr>
-          <w:rFonts w:ascii="Arial" w:eastAsia="Times New Roman" w:hAnsi="Arial" w:cs="Arial"/>
+        <w:t>facilitar a missão das equipes de trabalho</w:t>
+      </w:r>
+      <w:r>
+        <w:rPr>
+          <w:rFonts w:ascii="Book Antiqua" w:eastAsia="Times New Roman" w:hAnsi="Book Antiqua" w:cs="Arial"/>
+          <w:sz w:val="24"/>
+          <w:szCs w:val="24"/>
+          <w:lang w:eastAsia="pt-BR"/>
+        </w:rPr>
+        <w:t>, de modo a que exerçam as suas tarefas da melhor forma, e vêm ajudar à redução de custos.</w:t>
+      </w:r>
+      <w:r>
+        <w:rPr>
+          <w:rFonts w:ascii="Book Antiqua" w:eastAsia="Times New Roman" w:hAnsi="Book Antiqua" w:cs="Arial"/>
+          <w:sz w:val="24"/>
+          <w:szCs w:val="24"/>
+          <w:lang w:eastAsia="pt-BR"/>
+        </w:rPr>
+        <w:br/>
+        <w:t xml:space="preserve">Os principais benefícios deste tipo de opção estão relacionados com a </w:t>
+      </w:r>
+      <w:r>
+        <w:rPr>
+          <w:rFonts w:ascii="Book Antiqua" w:eastAsia="Times New Roman" w:hAnsi="Book Antiqua" w:cs="Arial"/>
           <w:bCs/>
           <w:sz w:val="24"/>
           <w:szCs w:val="24"/>
           <w:lang w:eastAsia="pt-BR"/>
         </w:rPr>
-        <w:t>s de trabalho</w:t>
-      </w:r>
-      <w:r>
-        <w:rPr>
-          <w:rFonts w:ascii="Arial" w:eastAsia="Times New Roman" w:hAnsi="Arial" w:cs="Arial"/>
+        <w:t>distribuição do processamento</w:t>
+      </w:r>
+      <w:r>
+        <w:rPr>
+          <w:rFonts w:ascii="Book Antiqua" w:eastAsia="Times New Roman" w:hAnsi="Book Antiqua" w:cs="Arial"/>
           <w:sz w:val="24"/>
           <w:szCs w:val="24"/>
           <w:lang w:eastAsia="pt-BR"/>
         </w:rPr>
-        <w:t>, de modo a que exerçam as suas tarefas da melhor forma, e vêm a</w:t>
-      </w:r>
-      <w:r>
-        <w:rPr>
-          <w:rFonts w:ascii="Arial" w:eastAsia="Times New Roman" w:hAnsi="Arial" w:cs="Arial"/>
+        <w:t>, acarretando vantagens em termos de redundância e/ou replicação de repositórios e permitindo alargar as possibilidades de colaboração e parceria entre programadores.</w:t>
+      </w:r>
+    </w:p>
+    <w:p>
+      <w:pPr>
+        <w:spacing w:before="100" w:beforeAutospacing="1" w:after="100" w:afterAutospacing="1" w:line="240" w:lineRule="auto"/>
+        <w:rPr>
+          <w:rFonts w:ascii="Book Antiqua" w:eastAsia="Times New Roman" w:hAnsi="Book Antiqua" w:cs="Arial"/>
           <w:sz w:val="24"/>
           <w:szCs w:val="24"/>
           <w:lang w:eastAsia="pt-BR"/>
         </w:rPr>
-        <w:t>judar à redução de custos.</w:t>
-      </w:r>
-      <w:r>
-        <w:rPr>
-          <w:rFonts w:ascii="Arial" w:eastAsia="Times New Roman" w:hAnsi="Arial" w:cs="Arial"/>
-          <w:sz w:val="24"/>
-          <w:szCs w:val="24"/>
-          <w:lang w:eastAsia="pt-BR"/>
-        </w:rPr>
-        <w:br/>
-        <w:t>O</w:t>
-      </w:r>
-      <w:r>
-        <w:rPr>
-          <w:rFonts w:ascii="Arial" w:eastAsia="Times New Roman" w:hAnsi="Arial" w:cs="Arial"/>
-          <w:sz w:val="24"/>
-          <w:szCs w:val="24"/>
-          <w:lang w:eastAsia="pt-BR"/>
-        </w:rPr>
-        <w:t xml:space="preserve">s principais benefícios deste tipo de opção estão relacionados com a </w:t>
-      </w:r>
-      <w:r>
-        <w:rPr>
-          <w:rFonts w:ascii="Arial" w:eastAsia="Times New Roman" w:hAnsi="Arial" w:cs="Arial"/>
-          <w:bCs/>
-          <w:sz w:val="24"/>
-          <w:szCs w:val="24"/>
-          <w:lang w:eastAsia="pt-BR"/>
-        </w:rPr>
-        <w:t>distribuição do processamento</w:t>
-      </w:r>
-      <w:r>
-        <w:rPr>
-          <w:rFonts w:ascii="Arial" w:eastAsia="Times New Roman" w:hAnsi="Arial" w:cs="Arial"/>
-          <w:sz w:val="24"/>
-          <w:szCs w:val="24"/>
-          <w:lang w:eastAsia="pt-BR"/>
-        </w:rPr>
-        <w:t>, acarretando vantagens em termos de redundância e/ou replicação de repositórios e permitindo alargar as possibilidades de colaboração e parceria entre programadores.</w:t>
-      </w:r>
-    </w:p>
-    <w:p>
-      <w:pPr>
-        <w:spacing w:before="100" w:beforeAutospacing="1" w:after="100" w:afterAutospacing="1" w:line="240" w:lineRule="auto"/>
-        <w:rPr>
-          <w:rFonts w:ascii="Arial" w:eastAsia="Times New Roman" w:hAnsi="Arial" w:cs="Arial"/>
-          <w:sz w:val="24"/>
-          <w:szCs w:val="24"/>
-          <w:lang w:eastAsia="pt-BR"/>
-        </w:rPr>
-      </w:pPr>
-      <w:r>
-        <w:rPr>
-          <w:rFonts w:ascii="Arial" w:eastAsia="Times New Roman" w:hAnsi="Arial" w:cs="Arial"/>
+      </w:pPr>
+      <w:r>
+        <w:rPr>
+          <w:rFonts w:ascii="Book Antiqua" w:eastAsia="Times New Roman" w:hAnsi="Book Antiqua" w:cs="Arial"/>
           <w:bCs/>
           <w:sz w:val="24"/>
           <w:szCs w:val="24"/>
@@ -1378,7 +1565,7 @@
         </w:numPr>
         <w:spacing w:before="100" w:beforeAutospacing="1" w:after="100" w:afterAutospacing="1" w:line="240" w:lineRule="auto"/>
         <w:rPr>
-          <w:rFonts w:ascii="Arial" w:eastAsia="Times New Roman" w:hAnsi="Arial" w:cs="Arial"/>
+          <w:rFonts w:ascii="Book Antiqua" w:eastAsia="Times New Roman" w:hAnsi="Book Antiqua" w:cs="Arial"/>
           <w:sz w:val="24"/>
           <w:szCs w:val="24"/>
           <w:lang w:eastAsia="pt-BR"/>
@@ -1386,7 +1573,7 @@
       </w:pPr>
       <w:r>
         <w:rPr>
-          <w:rFonts w:ascii="Arial" w:eastAsia="Times New Roman" w:hAnsi="Arial" w:cs="Arial"/>
+          <w:rFonts w:ascii="Book Antiqua" w:eastAsia="Times New Roman" w:hAnsi="Book Antiqua" w:cs="Arial"/>
           <w:bCs/>
           <w:sz w:val="24"/>
           <w:szCs w:val="24"/>
@@ -1396,7 +1583,7 @@
       </w:r>
       <w:r>
         <w:rPr>
-          <w:rFonts w:ascii="Arial" w:eastAsia="Times New Roman" w:hAnsi="Arial" w:cs="Arial"/>
+          <w:rFonts w:ascii="Book Antiqua" w:eastAsia="Times New Roman" w:hAnsi="Book Antiqua" w:cs="Arial"/>
           <w:sz w:val="24"/>
           <w:szCs w:val="24"/>
           <w:lang w:eastAsia="pt-BR"/>
@@ -1406,7 +1593,7 @@
       <w:proofErr w:type="spellStart"/>
       <w:r>
         <w:rPr>
-          <w:rFonts w:ascii="Arial" w:eastAsia="Times New Roman" w:hAnsi="Arial" w:cs="Arial"/>
+          <w:rFonts w:ascii="Book Antiqua" w:eastAsia="Times New Roman" w:hAnsi="Book Antiqua" w:cs="Arial"/>
           <w:sz w:val="24"/>
           <w:szCs w:val="24"/>
           <w:lang w:eastAsia="pt-BR"/>
@@ -1416,7 +1603,7 @@
       <w:proofErr w:type="spellEnd"/>
       <w:r>
         <w:rPr>
-          <w:rFonts w:ascii="Arial" w:eastAsia="Times New Roman" w:hAnsi="Arial" w:cs="Arial"/>
+          <w:rFonts w:ascii="Book Antiqua" w:eastAsia="Times New Roman" w:hAnsi="Book Antiqua" w:cs="Arial"/>
           <w:sz w:val="24"/>
           <w:szCs w:val="24"/>
           <w:lang w:eastAsia="pt-BR"/>
@@ -1426,7 +1613,7 @@
       <w:proofErr w:type="spellStart"/>
       <w:r>
         <w:rPr>
-          <w:rFonts w:ascii="Arial" w:eastAsia="Times New Roman" w:hAnsi="Arial" w:cs="Arial"/>
+          <w:rFonts w:ascii="Book Antiqua" w:eastAsia="Times New Roman" w:hAnsi="Book Antiqua" w:cs="Arial"/>
           <w:i/>
           <w:iCs/>
           <w:sz w:val="24"/>
@@ -1438,7 +1625,7 @@
       <w:proofErr w:type="spellEnd"/>
       <w:r>
         <w:rPr>
-          <w:rFonts w:ascii="Arial" w:eastAsia="Times New Roman" w:hAnsi="Arial" w:cs="Arial"/>
+          <w:rFonts w:ascii="Book Antiqua" w:eastAsia="Times New Roman" w:hAnsi="Book Antiqua" w:cs="Arial"/>
           <w:sz w:val="24"/>
           <w:szCs w:val="24"/>
           <w:lang w:eastAsia="pt-BR"/>
@@ -1447,7 +1634,7 @@
       </w:r>
       <w:r>
         <w:rPr>
-          <w:rFonts w:ascii="Arial" w:eastAsia="Times New Roman" w:hAnsi="Arial" w:cs="Arial"/>
+          <w:rFonts w:ascii="Book Antiqua" w:eastAsia="Times New Roman" w:hAnsi="Book Antiqua" w:cs="Arial"/>
           <w:i/>
           <w:iCs/>
           <w:sz w:val="24"/>
@@ -1458,7 +1645,7 @@
       </w:r>
       <w:r>
         <w:rPr>
-          <w:rFonts w:ascii="Arial" w:eastAsia="Times New Roman" w:hAnsi="Arial" w:cs="Arial"/>
+          <w:rFonts w:ascii="Book Antiqua" w:eastAsia="Times New Roman" w:hAnsi="Book Antiqua" w:cs="Arial"/>
           <w:sz w:val="24"/>
           <w:szCs w:val="24"/>
           <w:lang w:eastAsia="pt-BR"/>
@@ -1468,7 +1655,7 @@
       <w:proofErr w:type="spellStart"/>
       <w:r>
         <w:rPr>
-          <w:rFonts w:ascii="Arial" w:eastAsia="Times New Roman" w:hAnsi="Arial" w:cs="Arial"/>
+          <w:rFonts w:ascii="Book Antiqua" w:eastAsia="Times New Roman" w:hAnsi="Book Antiqua" w:cs="Arial"/>
           <w:i/>
           <w:iCs/>
           <w:sz w:val="24"/>
@@ -1480,7 +1667,7 @@
       <w:proofErr w:type="spellEnd"/>
       <w:r>
         <w:rPr>
-          <w:rFonts w:ascii="Arial" w:eastAsia="Times New Roman" w:hAnsi="Arial" w:cs="Arial"/>
+          <w:rFonts w:ascii="Book Antiqua" w:eastAsia="Times New Roman" w:hAnsi="Book Antiqua" w:cs="Arial"/>
           <w:sz w:val="24"/>
           <w:szCs w:val="24"/>
           <w:lang w:eastAsia="pt-BR"/>
@@ -1496,7 +1683,7 @@
         </w:numPr>
         <w:spacing w:before="100" w:beforeAutospacing="1" w:after="100" w:afterAutospacing="1" w:line="240" w:lineRule="auto"/>
         <w:rPr>
-          <w:rFonts w:ascii="Arial" w:eastAsia="Times New Roman" w:hAnsi="Arial" w:cs="Arial"/>
+          <w:rFonts w:ascii="Book Antiqua" w:eastAsia="Times New Roman" w:hAnsi="Book Antiqua" w:cs="Arial"/>
           <w:sz w:val="24"/>
           <w:szCs w:val="24"/>
           <w:lang w:eastAsia="pt-BR"/>
@@ -1504,18 +1691,17 @@
       </w:pPr>
       <w:r>
         <w:rPr>
-          <w:rFonts w:ascii="Arial" w:eastAsia="Times New Roman" w:hAnsi="Arial" w:cs="Arial"/>
+          <w:rFonts w:ascii="Book Antiqua" w:eastAsia="Times New Roman" w:hAnsi="Book Antiqua" w:cs="Arial"/>
           <w:bCs/>
           <w:sz w:val="24"/>
           <w:szCs w:val="24"/>
           <w:lang w:eastAsia="pt-BR"/>
         </w:rPr>
-        <w:lastRenderedPageBreak/>
         <w:t>Autonomia</w:t>
       </w:r>
       <w:r>
         <w:rPr>
-          <w:rFonts w:ascii="Arial" w:eastAsia="Times New Roman" w:hAnsi="Arial" w:cs="Arial"/>
+          <w:rFonts w:ascii="Book Antiqua" w:eastAsia="Times New Roman" w:hAnsi="Book Antiqua" w:cs="Arial"/>
           <w:sz w:val="24"/>
           <w:szCs w:val="24"/>
           <w:lang w:eastAsia="pt-BR"/>
@@ -1531,7 +1717,7 @@
         </w:numPr>
         <w:spacing w:before="100" w:beforeAutospacing="1" w:after="100" w:afterAutospacing="1" w:line="240" w:lineRule="auto"/>
         <w:rPr>
-          <w:rFonts w:ascii="Arial" w:eastAsia="Times New Roman" w:hAnsi="Arial" w:cs="Arial"/>
+          <w:rFonts w:ascii="Book Antiqua" w:eastAsia="Times New Roman" w:hAnsi="Book Antiqua" w:cs="Arial"/>
           <w:sz w:val="24"/>
           <w:szCs w:val="24"/>
           <w:lang w:eastAsia="pt-BR"/>
@@ -1539,7 +1725,7 @@
       </w:pPr>
       <w:r>
         <w:rPr>
-          <w:rFonts w:ascii="Arial" w:eastAsia="Times New Roman" w:hAnsi="Arial" w:cs="Arial"/>
+          <w:rFonts w:ascii="Book Antiqua" w:eastAsia="Times New Roman" w:hAnsi="Book Antiqua" w:cs="Arial"/>
           <w:bCs/>
           <w:sz w:val="24"/>
           <w:szCs w:val="24"/>
@@ -1549,7 +1735,7 @@
       </w:r>
       <w:r>
         <w:rPr>
-          <w:rFonts w:ascii="Arial" w:eastAsia="Times New Roman" w:hAnsi="Arial" w:cs="Arial"/>
+          <w:rFonts w:ascii="Book Antiqua" w:eastAsia="Times New Roman" w:hAnsi="Book Antiqua" w:cs="Arial"/>
           <w:sz w:val="24"/>
           <w:szCs w:val="24"/>
           <w:lang w:eastAsia="pt-BR"/>
@@ -1559,7 +1745,7 @@
       <w:proofErr w:type="spellStart"/>
       <w:r>
         <w:rPr>
-          <w:rFonts w:ascii="Arial" w:eastAsia="Times New Roman" w:hAnsi="Arial" w:cs="Arial"/>
+          <w:rFonts w:ascii="Book Antiqua" w:eastAsia="Times New Roman" w:hAnsi="Book Antiqua" w:cs="Arial"/>
           <w:i/>
           <w:iCs/>
           <w:sz w:val="24"/>
@@ -1571,7 +1757,7 @@
       <w:proofErr w:type="spellEnd"/>
       <w:r>
         <w:rPr>
-          <w:rFonts w:ascii="Arial" w:eastAsia="Times New Roman" w:hAnsi="Arial" w:cs="Arial"/>
+          <w:rFonts w:ascii="Book Antiqua" w:eastAsia="Times New Roman" w:hAnsi="Book Antiqua" w:cs="Arial"/>
           <w:sz w:val="24"/>
           <w:szCs w:val="24"/>
           <w:lang w:eastAsia="pt-BR"/>
@@ -1587,7 +1773,7 @@
         </w:numPr>
         <w:spacing w:before="100" w:beforeAutospacing="1" w:after="100" w:afterAutospacing="1" w:line="240" w:lineRule="auto"/>
         <w:rPr>
-          <w:rFonts w:ascii="Arial" w:eastAsia="Times New Roman" w:hAnsi="Arial" w:cs="Arial"/>
+          <w:rFonts w:ascii="Book Antiqua" w:eastAsia="Times New Roman" w:hAnsi="Book Antiqua" w:cs="Arial"/>
           <w:sz w:val="24"/>
           <w:szCs w:val="24"/>
           <w:lang w:eastAsia="pt-BR"/>
@@ -1595,7 +1781,7 @@
       </w:pPr>
       <w:r>
         <w:rPr>
-          <w:rFonts w:ascii="Arial" w:eastAsia="Times New Roman" w:hAnsi="Arial" w:cs="Arial"/>
+          <w:rFonts w:ascii="Book Antiqua" w:eastAsia="Times New Roman" w:hAnsi="Book Antiqua" w:cs="Arial"/>
           <w:bCs/>
           <w:sz w:val="24"/>
           <w:szCs w:val="24"/>
@@ -1605,7 +1791,7 @@
       </w:r>
       <w:r>
         <w:rPr>
-          <w:rFonts w:ascii="Arial" w:eastAsia="Times New Roman" w:hAnsi="Arial" w:cs="Arial"/>
+          <w:rFonts w:ascii="Book Antiqua" w:eastAsia="Times New Roman" w:hAnsi="Book Antiqua" w:cs="Arial"/>
           <w:sz w:val="24"/>
           <w:szCs w:val="24"/>
           <w:lang w:eastAsia="pt-BR"/>
@@ -1618,7 +1804,7 @@
         <w:spacing w:before="100" w:beforeAutospacing="1" w:after="100" w:afterAutospacing="1" w:line="240" w:lineRule="auto"/>
         <w:ind w:left="720"/>
         <w:rPr>
-          <w:rFonts w:ascii="Arial" w:eastAsia="Times New Roman" w:hAnsi="Arial" w:cs="Arial"/>
+          <w:rFonts w:ascii="Book Antiqua" w:eastAsia="Times New Roman" w:hAnsi="Book Antiqua" w:cs="Arial"/>
           <w:sz w:val="24"/>
           <w:szCs w:val="24"/>
           <w:lang w:eastAsia="pt-BR"/>
@@ -1626,23 +1812,13 @@
       </w:pPr>
       <w:r>
         <w:rPr>
-          <w:rFonts w:ascii="Arial" w:eastAsia="Times New Roman" w:hAnsi="Arial" w:cs="Arial"/>
+          <w:rFonts w:ascii="Book Antiqua" w:eastAsia="Times New Roman" w:hAnsi="Book Antiqua" w:cs="Arial"/>
           <w:bCs/>
           <w:sz w:val="24"/>
           <w:szCs w:val="24"/>
           <w:lang w:eastAsia="pt-BR"/>
         </w:rPr>
-        <w:t>Benefícios para</w:t>
-      </w:r>
-      <w:r>
-        <w:rPr>
-          <w:rFonts w:ascii="Arial" w:eastAsia="Times New Roman" w:hAnsi="Arial" w:cs="Arial"/>
-          <w:bCs/>
-          <w:sz w:val="24"/>
-          <w:szCs w:val="24"/>
-          <w:lang w:eastAsia="pt-BR"/>
-        </w:rPr>
-        <w:t xml:space="preserve"> Gestão/Coordenação</w:t>
+        <w:t>Benefícios para Gestão/Coordenação</w:t>
       </w:r>
     </w:p>
     <w:p>
@@ -1653,7 +1829,7 @@
         </w:numPr>
         <w:spacing w:before="100" w:beforeAutospacing="1" w:after="100" w:afterAutospacing="1" w:line="240" w:lineRule="auto"/>
         <w:rPr>
-          <w:rFonts w:ascii="Arial" w:eastAsia="Times New Roman" w:hAnsi="Arial" w:cs="Arial"/>
+          <w:rFonts w:ascii="Book Antiqua" w:eastAsia="Times New Roman" w:hAnsi="Book Antiqua" w:cs="Arial"/>
           <w:sz w:val="24"/>
           <w:szCs w:val="24"/>
           <w:lang w:eastAsia="pt-BR"/>
@@ -1661,7 +1837,7 @@
       </w:pPr>
       <w:r>
         <w:rPr>
-          <w:rFonts w:ascii="Arial" w:eastAsia="Times New Roman" w:hAnsi="Arial" w:cs="Arial"/>
+          <w:rFonts w:ascii="Book Antiqua" w:eastAsia="Times New Roman" w:hAnsi="Book Antiqua" w:cs="Arial"/>
           <w:bCs/>
           <w:sz w:val="24"/>
           <w:szCs w:val="24"/>
@@ -1671,7 +1847,7 @@
       </w:r>
       <w:r>
         <w:rPr>
-          <w:rFonts w:ascii="Arial" w:eastAsia="Times New Roman" w:hAnsi="Arial" w:cs="Arial"/>
+          <w:rFonts w:ascii="Book Antiqua" w:eastAsia="Times New Roman" w:hAnsi="Book Antiqua" w:cs="Arial"/>
           <w:sz w:val="24"/>
           <w:szCs w:val="24"/>
           <w:lang w:eastAsia="pt-BR"/>
@@ -1680,7 +1856,7 @@
       </w:r>
       <w:r>
         <w:rPr>
-          <w:rFonts w:ascii="Arial" w:eastAsia="Times New Roman" w:hAnsi="Arial" w:cs="Arial"/>
+          <w:rFonts w:ascii="Book Antiqua" w:eastAsia="Times New Roman" w:hAnsi="Book Antiqua" w:cs="Arial"/>
           <w:i/>
           <w:iCs/>
           <w:sz w:val="24"/>
@@ -1691,7 +1867,7 @@
       </w:r>
       <w:r>
         <w:rPr>
-          <w:rFonts w:ascii="Arial" w:eastAsia="Times New Roman" w:hAnsi="Arial" w:cs="Arial"/>
+          <w:rFonts w:ascii="Book Antiqua" w:eastAsia="Times New Roman" w:hAnsi="Book Antiqua" w:cs="Arial"/>
           <w:sz w:val="24"/>
           <w:szCs w:val="24"/>
           <w:lang w:eastAsia="pt-BR"/>
@@ -1701,7 +1877,7 @@
       <w:proofErr w:type="spellStart"/>
       <w:r>
         <w:rPr>
-          <w:rFonts w:ascii="Arial" w:eastAsia="Times New Roman" w:hAnsi="Arial" w:cs="Arial"/>
+          <w:rFonts w:ascii="Book Antiqua" w:eastAsia="Times New Roman" w:hAnsi="Book Antiqua" w:cs="Arial"/>
           <w:sz w:val="24"/>
           <w:szCs w:val="24"/>
           <w:lang w:eastAsia="pt-BR"/>
@@ -1711,7 +1887,7 @@
       <w:proofErr w:type="spellEnd"/>
       <w:r>
         <w:rPr>
-          <w:rFonts w:ascii="Arial" w:eastAsia="Times New Roman" w:hAnsi="Arial" w:cs="Arial"/>
+          <w:rFonts w:ascii="Book Antiqua" w:eastAsia="Times New Roman" w:hAnsi="Book Antiqua" w:cs="Arial"/>
           <w:sz w:val="24"/>
           <w:szCs w:val="24"/>
           <w:lang w:eastAsia="pt-BR"/>
@@ -1727,7 +1903,7 @@
         </w:numPr>
         <w:spacing w:before="100" w:beforeAutospacing="1" w:after="100" w:afterAutospacing="1" w:line="240" w:lineRule="auto"/>
         <w:rPr>
-          <w:rFonts w:ascii="Arial" w:eastAsia="Times New Roman" w:hAnsi="Arial" w:cs="Arial"/>
+          <w:rFonts w:ascii="Book Antiqua" w:eastAsia="Times New Roman" w:hAnsi="Book Antiqua" w:cs="Arial"/>
           <w:sz w:val="24"/>
           <w:szCs w:val="24"/>
           <w:lang w:eastAsia="pt-BR"/>
@@ -1735,7 +1911,7 @@
       </w:pPr>
       <w:r>
         <w:rPr>
-          <w:rFonts w:ascii="Arial" w:eastAsia="Times New Roman" w:hAnsi="Arial" w:cs="Arial"/>
+          <w:rFonts w:ascii="Book Antiqua" w:eastAsia="Times New Roman" w:hAnsi="Book Antiqua" w:cs="Arial"/>
           <w:bCs/>
           <w:sz w:val="24"/>
           <w:szCs w:val="24"/>
@@ -1745,7 +1921,7 @@
       </w:r>
       <w:r>
         <w:rPr>
-          <w:rFonts w:ascii="Arial" w:eastAsia="Times New Roman" w:hAnsi="Arial" w:cs="Arial"/>
+          <w:rFonts w:ascii="Book Antiqua" w:eastAsia="Times New Roman" w:hAnsi="Book Antiqua" w:cs="Arial"/>
           <w:sz w:val="24"/>
           <w:szCs w:val="24"/>
           <w:lang w:eastAsia="pt-BR"/>
@@ -1757,20 +1933,26 @@
       <w:pPr>
         <w:rPr>
           <w:rFonts w:ascii="Book Antiqua" w:hAnsi="Book Antiqua"/>
-        </w:rPr>
-      </w:pPr>
-    </w:p>
-    <w:p>
-      <w:pPr>
-        <w:rPr>
-          <w:rFonts w:ascii="Book Antiqua" w:hAnsi="Book Antiqua"/>
-          <w:b/>
-        </w:rPr>
-      </w:pPr>
-      <w:r>
-        <w:rPr>
-          <w:rFonts w:ascii="Book Antiqua" w:hAnsi="Book Antiqua"/>
-          <w:b/>
+          <w:sz w:val="24"/>
+          <w:szCs w:val="24"/>
+        </w:rPr>
+      </w:pPr>
+    </w:p>
+    <w:p>
+      <w:pPr>
+        <w:rPr>
+          <w:rFonts w:ascii="Book Antiqua" w:hAnsi="Book Antiqua"/>
+          <w:b/>
+          <w:sz w:val="24"/>
+          <w:szCs w:val="24"/>
+        </w:rPr>
+      </w:pPr>
+      <w:r>
+        <w:rPr>
+          <w:rFonts w:ascii="Book Antiqua" w:hAnsi="Book Antiqua"/>
+          <w:b/>
+          <w:sz w:val="24"/>
+          <w:szCs w:val="24"/>
         </w:rPr>
         <w:t xml:space="preserve">3.O que é o </w:t>
       </w:r>
@@ -1779,6 +1961,8 @@
         <w:rPr>
           <w:rFonts w:ascii="Book Antiqua" w:hAnsi="Book Antiqua"/>
           <w:b/>
+          <w:sz w:val="24"/>
+          <w:szCs w:val="24"/>
         </w:rPr>
         <w:t>Git</w:t>
       </w:r>
@@ -1787,6 +1971,8 @@
         <w:rPr>
           <w:rFonts w:ascii="Book Antiqua" w:hAnsi="Book Antiqua"/>
           <w:b/>
+          <w:sz w:val="24"/>
+          <w:szCs w:val="24"/>
         </w:rPr>
         <w:t>?</w:t>
       </w:r>
@@ -1795,13 +1981,18 @@
       <w:pPr>
         <w:rPr>
           <w:rFonts w:ascii="Book Antiqua" w:hAnsi="Book Antiqua"/>
-        </w:rPr>
-      </w:pPr>
-      <w:proofErr w:type="spellStart"/>
-      <w:r>
-        <w:rPr>
-          <w:rFonts w:ascii="Book Antiqua" w:hAnsi="Book Antiqua"/>
-        </w:rPr>
+          <w:sz w:val="24"/>
+          <w:szCs w:val="24"/>
+        </w:rPr>
+      </w:pPr>
+      <w:proofErr w:type="spellStart"/>
+      <w:r>
+        <w:rPr>
+          <w:rFonts w:ascii="Book Antiqua" w:hAnsi="Book Antiqua"/>
+          <w:sz w:val="24"/>
+          <w:szCs w:val="24"/>
+        </w:rPr>
+        <w:lastRenderedPageBreak/>
         <w:t>Iury</w:t>
       </w:r>
       <w:proofErr w:type="spellEnd"/>
@@ -1813,40 +2004,42 @@
         <w:adjustRightInd w:val="0"/>
         <w:spacing w:after="0" w:line="240" w:lineRule="auto"/>
         <w:rPr>
-          <w:rFonts w:ascii="Verdana" w:hAnsi="Verdana" w:cs="Verdana"/>
-          <w:sz w:val="20"/>
-          <w:szCs w:val="20"/>
-        </w:rPr>
-      </w:pPr>
-      <w:r>
-        <w:rPr>
-          <w:rFonts w:ascii="Book Antiqua" w:hAnsi="Book Antiqua"/>
+          <w:rFonts w:ascii="Book Antiqua" w:hAnsi="Book Antiqua" w:cs="Verdana"/>
+          <w:sz w:val="24"/>
+          <w:szCs w:val="24"/>
+        </w:rPr>
+      </w:pPr>
+      <w:r>
+        <w:rPr>
+          <w:rFonts w:ascii="Book Antiqua" w:hAnsi="Book Antiqua"/>
+          <w:sz w:val="24"/>
+          <w:szCs w:val="24"/>
         </w:rPr>
         <w:t xml:space="preserve">4. </w:t>
       </w:r>
       <w:r>
         <w:rPr>
-          <w:rFonts w:ascii="Verdana" w:hAnsi="Verdana" w:cs="Verdana"/>
-          <w:sz w:val="20"/>
-          <w:szCs w:val="20"/>
+          <w:rFonts w:ascii="Book Antiqua" w:hAnsi="Book Antiqua" w:cs="Verdana"/>
+          <w:sz w:val="24"/>
+          <w:szCs w:val="24"/>
         </w:rPr>
         <w:t xml:space="preserve">Qual o fluxo de trabalho e os principais comandos utilizados no </w:t>
       </w:r>
       <w:proofErr w:type="spellStart"/>
       <w:r>
         <w:rPr>
-          <w:rFonts w:ascii="Verdana" w:hAnsi="Verdana" w:cs="Verdana"/>
-          <w:sz w:val="20"/>
-          <w:szCs w:val="20"/>
+          <w:rFonts w:ascii="Book Antiqua" w:hAnsi="Book Antiqua" w:cs="Verdana"/>
+          <w:sz w:val="24"/>
+          <w:szCs w:val="24"/>
         </w:rPr>
         <w:t>git</w:t>
       </w:r>
       <w:proofErr w:type="spellEnd"/>
       <w:r>
         <w:rPr>
-          <w:rFonts w:ascii="Verdana" w:hAnsi="Verdana" w:cs="Verdana"/>
-          <w:sz w:val="20"/>
-          <w:szCs w:val="20"/>
+          <w:rFonts w:ascii="Book Antiqua" w:hAnsi="Book Antiqua" w:cs="Verdana"/>
+          <w:sz w:val="24"/>
+          <w:szCs w:val="24"/>
         </w:rPr>
         <w:t xml:space="preserve"> durante o</w:t>
       </w:r>
@@ -1855,13 +2048,15 @@
       <w:pPr>
         <w:rPr>
           <w:rFonts w:ascii="Book Antiqua" w:hAnsi="Book Antiqua"/>
-        </w:rPr>
-      </w:pPr>
-      <w:r>
-        <w:rPr>
-          <w:rFonts w:ascii="Verdana" w:hAnsi="Verdana" w:cs="Verdana"/>
-          <w:sz w:val="20"/>
-          <w:szCs w:val="20"/>
+          <w:sz w:val="24"/>
+          <w:szCs w:val="24"/>
+        </w:rPr>
+      </w:pPr>
+      <w:r>
+        <w:rPr>
+          <w:rFonts w:ascii="Book Antiqua" w:hAnsi="Book Antiqua" w:cs="Verdana"/>
+          <w:sz w:val="24"/>
+          <w:szCs w:val="24"/>
         </w:rPr>
         <w:t>processo de versionamento de código, especialmente nas tarefas de:</w:t>
       </w:r>
@@ -1870,11 +2065,15 @@
       <w:pPr>
         <w:rPr>
           <w:rFonts w:ascii="Book Antiqua" w:hAnsi="Book Antiqua"/>
-        </w:rPr>
-      </w:pPr>
-      <w:r>
-        <w:rPr>
-          <w:rFonts w:ascii="Book Antiqua" w:hAnsi="Book Antiqua"/>
+          <w:sz w:val="24"/>
+          <w:szCs w:val="24"/>
+        </w:rPr>
+      </w:pPr>
+      <w:r>
+        <w:rPr>
+          <w:rFonts w:ascii="Book Antiqua" w:hAnsi="Book Antiqua"/>
+          <w:sz w:val="24"/>
+          <w:szCs w:val="24"/>
         </w:rPr>
         <w:t xml:space="preserve">4.1. inicialização de </w:t>
       </w:r>
@@ -1882,6 +2081,8 @@
       <w:r>
         <w:rPr>
           <w:rFonts w:ascii="Book Antiqua" w:hAnsi="Book Antiqua"/>
+          <w:sz w:val="24"/>
+          <w:szCs w:val="24"/>
         </w:rPr>
         <w:t>repositorio</w:t>
       </w:r>
@@ -1891,12 +2092,16 @@
       <w:pPr>
         <w:rPr>
           <w:rFonts w:ascii="Book Antiqua" w:hAnsi="Book Antiqua"/>
-        </w:rPr>
-      </w:pPr>
-      <w:proofErr w:type="spellStart"/>
-      <w:r>
-        <w:rPr>
-          <w:rFonts w:ascii="Book Antiqua" w:hAnsi="Book Antiqua"/>
+          <w:sz w:val="24"/>
+          <w:szCs w:val="24"/>
+        </w:rPr>
+      </w:pPr>
+      <w:proofErr w:type="spellStart"/>
+      <w:r>
+        <w:rPr>
+          <w:rFonts w:ascii="Book Antiqua" w:hAnsi="Book Antiqua"/>
+          <w:sz w:val="24"/>
+          <w:szCs w:val="24"/>
         </w:rPr>
         <w:t>Iury</w:t>
       </w:r>
@@ -1906,11 +2111,15 @@
       <w:pPr>
         <w:rPr>
           <w:rFonts w:ascii="Book Antiqua" w:hAnsi="Book Antiqua"/>
-        </w:rPr>
-      </w:pPr>
-      <w:r>
-        <w:rPr>
-          <w:rFonts w:ascii="Book Antiqua" w:hAnsi="Book Antiqua"/>
+          <w:sz w:val="24"/>
+          <w:szCs w:val="24"/>
+        </w:rPr>
+      </w:pPr>
+      <w:r>
+        <w:rPr>
+          <w:rFonts w:ascii="Book Antiqua" w:hAnsi="Book Antiqua"/>
+          <w:sz w:val="24"/>
+          <w:szCs w:val="24"/>
         </w:rPr>
         <w:t xml:space="preserve">4.2. Clonagem de um </w:t>
       </w:r>
@@ -1918,6 +2127,8 @@
       <w:r>
         <w:rPr>
           <w:rFonts w:ascii="Book Antiqua" w:hAnsi="Book Antiqua"/>
+          <w:sz w:val="24"/>
+          <w:szCs w:val="24"/>
         </w:rPr>
         <w:t>repositorio</w:t>
       </w:r>
@@ -1925,6 +2136,8 @@
       <w:r>
         <w:rPr>
           <w:rFonts w:ascii="Book Antiqua" w:hAnsi="Book Antiqua"/>
+          <w:sz w:val="24"/>
+          <w:szCs w:val="24"/>
         </w:rPr>
         <w:t xml:space="preserve"> já existente</w:t>
       </w:r>
@@ -1933,18 +2146,16 @@
       <w:pPr>
         <w:rPr>
           <w:rFonts w:ascii="Book Antiqua" w:hAnsi="Book Antiqua"/>
-        </w:rPr>
-      </w:pPr>
-      <w:r>
-        <w:rPr>
-          <w:rFonts w:ascii="Book Antiqua" w:hAnsi="Book Antiqua"/>
-        </w:rPr>
-        <w:tab/>
-      </w:r>
-      <w:proofErr w:type="spellStart"/>
-      <w:r>
-        <w:rPr>
-          <w:rFonts w:ascii="Book Antiqua" w:hAnsi="Book Antiqua"/>
+          <w:sz w:val="24"/>
+          <w:szCs w:val="24"/>
+        </w:rPr>
+      </w:pPr>
+      <w:proofErr w:type="spellStart"/>
+      <w:r>
+        <w:rPr>
+          <w:rFonts w:ascii="Book Antiqua" w:hAnsi="Book Antiqua"/>
+          <w:sz w:val="24"/>
+          <w:szCs w:val="24"/>
         </w:rPr>
         <w:t>Iury</w:t>
       </w:r>
@@ -1953,44 +2164,46 @@
     <w:p>
       <w:pPr>
         <w:rPr>
-          <w:rFonts w:ascii="Verdana" w:hAnsi="Verdana" w:cs="Verdana"/>
-          <w:sz w:val="20"/>
-          <w:szCs w:val="20"/>
-        </w:rPr>
-      </w:pPr>
-      <w:r>
-        <w:rPr>
-          <w:rFonts w:ascii="Book Antiqua" w:hAnsi="Book Antiqua"/>
+          <w:rFonts w:ascii="Book Antiqua" w:hAnsi="Book Antiqua" w:cs="Verdana"/>
+          <w:sz w:val="24"/>
+          <w:szCs w:val="24"/>
+        </w:rPr>
+      </w:pPr>
+      <w:r>
+        <w:rPr>
+          <w:rFonts w:ascii="Book Antiqua" w:hAnsi="Book Antiqua"/>
+          <w:sz w:val="24"/>
+          <w:szCs w:val="24"/>
         </w:rPr>
         <w:t xml:space="preserve">4.3. </w:t>
       </w:r>
       <w:proofErr w:type="spellStart"/>
       <w:r>
         <w:rPr>
-          <w:rFonts w:ascii="Verdana-Italic" w:hAnsi="Verdana-Italic" w:cs="Verdana-Italic"/>
+          <w:rFonts w:ascii="Book Antiqua" w:hAnsi="Book Antiqua" w:cs="Verdana-Italic"/>
           <w:i/>
           <w:iCs/>
-          <w:sz w:val="20"/>
-          <w:szCs w:val="20"/>
+          <w:sz w:val="24"/>
+          <w:szCs w:val="24"/>
         </w:rPr>
         <w:t>Commit</w:t>
       </w:r>
       <w:proofErr w:type="spellEnd"/>
       <w:r>
         <w:rPr>
-          <w:rFonts w:ascii="Verdana-Italic" w:hAnsi="Verdana-Italic" w:cs="Verdana-Italic"/>
+          <w:rFonts w:ascii="Book Antiqua" w:hAnsi="Book Antiqua" w:cs="Verdana-Italic"/>
           <w:i/>
           <w:iCs/>
-          <w:sz w:val="20"/>
-          <w:szCs w:val="20"/>
+          <w:sz w:val="24"/>
+          <w:szCs w:val="24"/>
         </w:rPr>
         <w:t xml:space="preserve"> </w:t>
       </w:r>
       <w:r>
         <w:rPr>
-          <w:rFonts w:ascii="Verdana" w:hAnsi="Verdana" w:cs="Verdana"/>
-          <w:sz w:val="20"/>
-          <w:szCs w:val="20"/>
+          <w:rFonts w:ascii="Book Antiqua" w:hAnsi="Book Antiqua" w:cs="Verdana"/>
+          <w:sz w:val="24"/>
+          <w:szCs w:val="24"/>
         </w:rPr>
         <w:t>de código da estação local para o repositório remoto</w:t>
       </w:r>
@@ -2002,18 +2215,26 @@
         <w:adjustRightInd w:val="0"/>
         <w:spacing w:after="0" w:line="240" w:lineRule="auto"/>
         <w:rPr>
-          <w:rFonts w:ascii="Verdana" w:hAnsi="Verdana" w:cs="Verdana"/>
-          <w:sz w:val="20"/>
-          <w:szCs w:val="20"/>
-        </w:rPr>
-      </w:pPr>
-      <w:r>
-        <w:rPr>
-          <w:rFonts w:ascii="Verdana" w:hAnsi="Verdana" w:cs="Verdana"/>
-          <w:sz w:val="20"/>
-          <w:szCs w:val="20"/>
-        </w:rPr>
-        <w:t>Socrates</w:t>
+          <w:rFonts w:ascii="Book Antiqua" w:hAnsi="Book Antiqua" w:cs="Verdana"/>
+          <w:sz w:val="24"/>
+          <w:szCs w:val="24"/>
+        </w:rPr>
+      </w:pPr>
+      <w:r>
+        <w:rPr>
+          <w:rFonts w:ascii="Book Antiqua" w:hAnsi="Book Antiqua" w:cs="Verdana"/>
+          <w:sz w:val="24"/>
+          <w:szCs w:val="24"/>
+        </w:rPr>
+        <w:t>Você pode propor mudanças (adicioná-las ao Index) usando</w:t>
+      </w:r>
+      <w:r>
+        <w:rPr>
+          <w:rFonts w:ascii="Book Antiqua" w:hAnsi="Book Antiqua" w:cs="Verdana"/>
+          <w:sz w:val="24"/>
+          <w:szCs w:val="24"/>
+        </w:rPr>
+        <w:t xml:space="preserve"> os seguintes comandos:</w:t>
       </w:r>
     </w:p>
     <w:p>
@@ -2022,12 +2243,54 @@
         <w:autoSpaceDN w:val="0"/>
         <w:adjustRightInd w:val="0"/>
         <w:spacing w:after="0" w:line="240" w:lineRule="auto"/>
-        <w:rPr>
-          <w:rFonts w:ascii="Verdana" w:hAnsi="Verdana" w:cs="Verdana"/>
-          <w:sz w:val="20"/>
-          <w:szCs w:val="20"/>
-        </w:rPr>
-      </w:pPr>
+        <w:ind w:firstLine="708"/>
+        <w:rPr>
+          <w:rFonts w:ascii="Book Antiqua" w:hAnsi="Book Antiqua" w:cs="Verdana"/>
+          <w:sz w:val="24"/>
+          <w:szCs w:val="24"/>
+          <w:lang w:val="en-US"/>
+        </w:rPr>
+      </w:pPr>
+      <w:proofErr w:type="spellStart"/>
+      <w:r>
+        <w:rPr>
+          <w:rFonts w:ascii="Book Antiqua" w:hAnsi="Book Antiqua" w:cs="Verdana"/>
+          <w:sz w:val="24"/>
+          <w:szCs w:val="24"/>
+          <w:lang w:val="en-US"/>
+        </w:rPr>
+        <w:t>git</w:t>
+      </w:r>
+      <w:proofErr w:type="spellEnd"/>
+      <w:r>
+        <w:rPr>
+          <w:rFonts w:ascii="Book Antiqua" w:hAnsi="Book Antiqua" w:cs="Verdana"/>
+          <w:sz w:val="24"/>
+          <w:szCs w:val="24"/>
+          <w:lang w:val="en-US"/>
+        </w:rPr>
+        <w:t xml:space="preserve"> add &lt;</w:t>
+      </w:r>
+      <w:proofErr w:type="spellStart"/>
+      <w:r>
+        <w:rPr>
+          <w:rFonts w:ascii="Book Antiqua" w:hAnsi="Book Antiqua" w:cs="Verdana"/>
+          <w:sz w:val="24"/>
+          <w:szCs w:val="24"/>
+          <w:lang w:val="en-US"/>
+        </w:rPr>
+        <w:t>arquivo</w:t>
+      </w:r>
+      <w:proofErr w:type="spellEnd"/>
+      <w:r>
+        <w:rPr>
+          <w:rFonts w:ascii="Book Antiqua" w:hAnsi="Book Antiqua" w:cs="Verdana"/>
+          <w:sz w:val="24"/>
+          <w:szCs w:val="24"/>
+          <w:lang w:val="en-US"/>
+        </w:rPr>
+        <w:t>&gt;</w:t>
+      </w:r>
     </w:p>
     <w:p>
       <w:pPr>
@@ -2035,50 +2298,225 @@
         <w:autoSpaceDN w:val="0"/>
         <w:adjustRightInd w:val="0"/>
         <w:spacing w:after="0" w:line="240" w:lineRule="auto"/>
-        <w:rPr>
-          <w:rFonts w:ascii="Verdana" w:hAnsi="Verdana" w:cs="Verdana"/>
-          <w:sz w:val="20"/>
-          <w:szCs w:val="20"/>
-        </w:rPr>
-      </w:pPr>
-      <w:r>
-        <w:rPr>
-          <w:rFonts w:ascii="Verdana" w:hAnsi="Verdana" w:cs="Verdana"/>
-          <w:sz w:val="20"/>
-          <w:szCs w:val="20"/>
-        </w:rPr>
-        <w:t>4.4.</w:t>
-      </w:r>
-      <w:r>
-        <w:rPr>
-          <w:rFonts w:ascii="Verdana" w:hAnsi="Verdana" w:cs="Verdana"/>
-          <w:sz w:val="20"/>
-          <w:szCs w:val="20"/>
+        <w:ind w:firstLine="708"/>
+        <w:rPr>
+          <w:rFonts w:ascii="Book Antiqua" w:hAnsi="Book Antiqua" w:cs="Verdana"/>
+          <w:sz w:val="24"/>
+          <w:szCs w:val="24"/>
+          <w:lang w:val="en-US"/>
+        </w:rPr>
+      </w:pPr>
+      <w:proofErr w:type="spellStart"/>
+      <w:r>
+        <w:rPr>
+          <w:rFonts w:ascii="Book Antiqua" w:hAnsi="Book Antiqua" w:cs="Verdana"/>
+          <w:sz w:val="24"/>
+          <w:szCs w:val="24"/>
+          <w:lang w:val="en-US"/>
+        </w:rPr>
+        <w:t>git</w:t>
+      </w:r>
+      <w:proofErr w:type="spellEnd"/>
+      <w:r>
+        <w:rPr>
+          <w:rFonts w:ascii="Book Antiqua" w:hAnsi="Book Antiqua" w:cs="Verdana"/>
+          <w:sz w:val="24"/>
+          <w:szCs w:val="24"/>
+          <w:lang w:val="en-US"/>
+        </w:rPr>
+        <w:t xml:space="preserve"> add *</w:t>
+      </w:r>
+    </w:p>
+    <w:p>
+      <w:pPr>
+        <w:autoSpaceDE w:val="0"/>
+        <w:autoSpaceDN w:val="0"/>
+        <w:adjustRightInd w:val="0"/>
+        <w:spacing w:after="0" w:line="240" w:lineRule="auto"/>
+        <w:rPr>
+          <w:rFonts w:ascii="Book Antiqua" w:hAnsi="Book Antiqua" w:cs="Verdana"/>
+          <w:sz w:val="24"/>
+          <w:szCs w:val="24"/>
+        </w:rPr>
+      </w:pPr>
+      <w:r>
+        <w:rPr>
+          <w:rFonts w:ascii="Book Antiqua" w:hAnsi="Book Antiqua" w:cs="Verdana"/>
+          <w:sz w:val="24"/>
+          <w:szCs w:val="24"/>
+        </w:rPr>
+        <w:t xml:space="preserve">Este é o primeiro passo no fluxo de trabalho básico do </w:t>
+      </w:r>
+      <w:proofErr w:type="spellStart"/>
+      <w:r>
+        <w:rPr>
+          <w:rFonts w:ascii="Book Antiqua" w:hAnsi="Book Antiqua" w:cs="Verdana"/>
+          <w:sz w:val="24"/>
+          <w:szCs w:val="24"/>
+        </w:rPr>
+        <w:t>git</w:t>
+      </w:r>
+      <w:proofErr w:type="spellEnd"/>
+      <w:r>
+        <w:rPr>
+          <w:rFonts w:ascii="Book Antiqua" w:hAnsi="Book Antiqua" w:cs="Verdana"/>
+          <w:sz w:val="24"/>
+          <w:szCs w:val="24"/>
+        </w:rPr>
+        <w:t xml:space="preserve">. Para realmente confirmar estas mudanças (isto é, fazer um </w:t>
+      </w:r>
+      <w:proofErr w:type="spellStart"/>
+      <w:r>
+        <w:rPr>
+          <w:rFonts w:ascii="Book Antiqua" w:hAnsi="Book Antiqua" w:cs="Verdana"/>
+          <w:sz w:val="24"/>
+          <w:szCs w:val="24"/>
+        </w:rPr>
+        <w:t>commit</w:t>
+      </w:r>
+      <w:proofErr w:type="spellEnd"/>
+      <w:r>
+        <w:rPr>
+          <w:rFonts w:ascii="Book Antiqua" w:hAnsi="Book Antiqua" w:cs="Verdana"/>
+          <w:sz w:val="24"/>
+          <w:szCs w:val="24"/>
+        </w:rPr>
+        <w:t>), use</w:t>
+      </w:r>
+      <w:r>
+        <w:rPr>
+          <w:rFonts w:ascii="Book Antiqua" w:hAnsi="Book Antiqua" w:cs="Verdana"/>
+          <w:sz w:val="24"/>
+          <w:szCs w:val="24"/>
         </w:rPr>
         <w:t xml:space="preserve"> </w:t>
       </w:r>
-      <w:r>
-        <w:rPr>
-          <w:rFonts w:ascii="Verdana" w:hAnsi="Verdana" w:cs="Verdana"/>
-          <w:sz w:val="20"/>
-          <w:szCs w:val="20"/>
-        </w:rPr>
-        <w:t>Como atualizar um repositório local com o código mais recente do</w:t>
-      </w:r>
-    </w:p>
-    <w:p>
-      <w:pPr>
-        <w:rPr>
-          <w:rFonts w:ascii="Verdana" w:hAnsi="Verdana" w:cs="Verdana"/>
-          <w:sz w:val="20"/>
-          <w:szCs w:val="20"/>
-        </w:rPr>
-      </w:pPr>
-      <w:r>
-        <w:rPr>
-          <w:rFonts w:ascii="Verdana" w:hAnsi="Verdana" w:cs="Verdana"/>
-          <w:sz w:val="20"/>
-          <w:szCs w:val="20"/>
+      <w:proofErr w:type="spellStart"/>
+      <w:r>
+        <w:rPr>
+          <w:rFonts w:ascii="Book Antiqua" w:hAnsi="Book Antiqua" w:cs="Verdana"/>
+          <w:sz w:val="24"/>
+          <w:szCs w:val="24"/>
+        </w:rPr>
+        <w:t>git</w:t>
+      </w:r>
+      <w:proofErr w:type="spellEnd"/>
+      <w:r>
+        <w:rPr>
+          <w:rFonts w:ascii="Book Antiqua" w:hAnsi="Book Antiqua" w:cs="Verdana"/>
+          <w:sz w:val="24"/>
+          <w:szCs w:val="24"/>
+        </w:rPr>
+        <w:t xml:space="preserve"> </w:t>
+      </w:r>
+      <w:proofErr w:type="spellStart"/>
+      <w:r>
+        <w:rPr>
+          <w:rFonts w:ascii="Book Antiqua" w:hAnsi="Book Antiqua" w:cs="Verdana"/>
+          <w:sz w:val="24"/>
+          <w:szCs w:val="24"/>
+        </w:rPr>
+        <w:t>commit</w:t>
+      </w:r>
+      <w:proofErr w:type="spellEnd"/>
+      <w:r>
+        <w:rPr>
+          <w:rFonts w:ascii="Book Antiqua" w:hAnsi="Book Antiqua" w:cs="Verdana"/>
+          <w:sz w:val="24"/>
+          <w:szCs w:val="24"/>
+        </w:rPr>
+        <w:t xml:space="preserve"> -m "comentários das alterações"</w:t>
+      </w:r>
+      <w:r>
+        <w:rPr>
+          <w:rFonts w:ascii="Book Antiqua" w:hAnsi="Book Antiqua" w:cs="Verdana"/>
+          <w:sz w:val="24"/>
+          <w:szCs w:val="24"/>
+        </w:rPr>
+        <w:t>.</w:t>
+      </w:r>
+    </w:p>
+    <w:p>
+      <w:pPr>
+        <w:autoSpaceDE w:val="0"/>
+        <w:autoSpaceDN w:val="0"/>
+        <w:adjustRightInd w:val="0"/>
+        <w:spacing w:after="0" w:line="240" w:lineRule="auto"/>
+        <w:rPr>
+          <w:rFonts w:ascii="Book Antiqua" w:hAnsi="Book Antiqua" w:cs="Verdana"/>
+          <w:sz w:val="24"/>
+          <w:szCs w:val="24"/>
+        </w:rPr>
+      </w:pPr>
+    </w:p>
+    <w:p>
+      <w:pPr>
+        <w:autoSpaceDE w:val="0"/>
+        <w:autoSpaceDN w:val="0"/>
+        <w:adjustRightInd w:val="0"/>
+        <w:spacing w:after="0" w:line="240" w:lineRule="auto"/>
+        <w:rPr>
+          <w:rFonts w:ascii="Book Antiqua" w:hAnsi="Book Antiqua" w:cs="Verdana"/>
+          <w:sz w:val="24"/>
+          <w:szCs w:val="24"/>
+        </w:rPr>
+      </w:pPr>
+      <w:r>
+        <w:rPr>
+          <w:rFonts w:ascii="Book Antiqua" w:hAnsi="Book Antiqua" w:cs="Verdana"/>
+          <w:sz w:val="24"/>
+          <w:szCs w:val="24"/>
+        </w:rPr>
+        <w:t>Agora o arquivo é enviado para o HEAD, mas ainda não para o repositório remoto.</w:t>
+      </w:r>
+    </w:p>
+    <w:p>
+      <w:pPr>
+        <w:autoSpaceDE w:val="0"/>
+        <w:autoSpaceDN w:val="0"/>
+        <w:adjustRightInd w:val="0"/>
+        <w:spacing w:after="0" w:line="240" w:lineRule="auto"/>
+        <w:rPr>
+          <w:rFonts w:ascii="Book Antiqua" w:hAnsi="Book Antiqua" w:cs="Verdana"/>
+          <w:sz w:val="24"/>
+          <w:szCs w:val="24"/>
+        </w:rPr>
+      </w:pPr>
+    </w:p>
+    <w:p>
+      <w:pPr>
+        <w:autoSpaceDE w:val="0"/>
+        <w:autoSpaceDN w:val="0"/>
+        <w:adjustRightInd w:val="0"/>
+        <w:spacing w:after="0" w:line="240" w:lineRule="auto"/>
+        <w:rPr>
+          <w:rFonts w:ascii="Book Antiqua" w:hAnsi="Book Antiqua" w:cs="Verdana"/>
+          <w:sz w:val="24"/>
+          <w:szCs w:val="24"/>
+        </w:rPr>
+      </w:pPr>
+      <w:r>
+        <w:rPr>
+          <w:rFonts w:ascii="Book Antiqua" w:hAnsi="Book Antiqua" w:cs="Verdana"/>
+          <w:sz w:val="24"/>
+          <w:szCs w:val="24"/>
+        </w:rPr>
+        <w:t>4.4. Como atualizar um repositório local com o código mais recente do</w:t>
+      </w:r>
+    </w:p>
+    <w:p>
+      <w:pPr>
+        <w:rPr>
+          <w:rFonts w:ascii="Book Antiqua" w:hAnsi="Book Antiqua" w:cs="Verdana"/>
+          <w:sz w:val="24"/>
+          <w:szCs w:val="24"/>
+        </w:rPr>
+      </w:pPr>
+      <w:r>
+        <w:rPr>
+          <w:rFonts w:ascii="Book Antiqua" w:hAnsi="Book Antiqua" w:cs="Verdana"/>
+          <w:sz w:val="24"/>
+          <w:szCs w:val="24"/>
         </w:rPr>
         <w:t>repositório remoto</w:t>
       </w:r>
@@ -2086,35 +2524,541 @@
     <w:p>
       <w:pPr>
         <w:rPr>
-          <w:rFonts w:ascii="Verdana" w:hAnsi="Verdana" w:cs="Verdana"/>
-          <w:sz w:val="20"/>
-          <w:szCs w:val="20"/>
-        </w:rPr>
-      </w:pPr>
-      <w:proofErr w:type="spellStart"/>
-      <w:r>
-        <w:rPr>
-          <w:rFonts w:ascii="Verdana" w:hAnsi="Verdana" w:cs="Verdana"/>
-          <w:sz w:val="20"/>
-          <w:szCs w:val="20"/>
-        </w:rPr>
-        <w:t>socrates</w:t>
-      </w:r>
-      <w:proofErr w:type="spellEnd"/>
-    </w:p>
-    <w:p>
-      <w:pPr>
-        <w:rPr>
-          <w:rFonts w:ascii="Verdana" w:hAnsi="Verdana" w:cs="Verdana"/>
-          <w:sz w:val="20"/>
-          <w:szCs w:val="20"/>
-        </w:rPr>
-      </w:pPr>
-      <w:r>
-        <w:rPr>
-          <w:rFonts w:ascii="Verdana" w:hAnsi="Verdana" w:cs="Verdana"/>
-          <w:sz w:val="20"/>
-          <w:szCs w:val="20"/>
+          <w:rFonts w:ascii="Book Antiqua" w:hAnsi="Book Antiqua" w:cs="Verdana"/>
+          <w:sz w:val="24"/>
+          <w:szCs w:val="24"/>
+        </w:rPr>
+      </w:pPr>
+      <w:r>
+        <w:rPr>
+          <w:rFonts w:ascii="Book Antiqua" w:hAnsi="Book Antiqua" w:cs="Verdana"/>
+          <w:sz w:val="24"/>
+          <w:szCs w:val="24"/>
+        </w:rPr>
+        <w:t>P</w:t>
+      </w:r>
+      <w:r>
+        <w:rPr>
+          <w:rFonts w:ascii="Book Antiqua" w:hAnsi="Book Antiqua" w:cs="Verdana"/>
+          <w:sz w:val="24"/>
+          <w:szCs w:val="24"/>
+        </w:rPr>
+        <w:t xml:space="preserve">ara atualizar seu repositório local com a mais nova versão, </w:t>
+      </w:r>
+      <w:r>
+        <w:rPr>
+          <w:rFonts w:ascii="Book Antiqua" w:hAnsi="Book Antiqua" w:cs="Verdana"/>
+          <w:sz w:val="24"/>
+          <w:szCs w:val="24"/>
+        </w:rPr>
+        <w:t>basta executar o comando “</w:t>
+      </w:r>
+      <w:proofErr w:type="spellStart"/>
+      <w:r>
+        <w:rPr>
+          <w:rFonts w:ascii="Book Antiqua" w:hAnsi="Book Antiqua" w:cs="Verdana"/>
+          <w:sz w:val="24"/>
+          <w:szCs w:val="24"/>
+        </w:rPr>
+        <w:t>git</w:t>
+      </w:r>
+      <w:proofErr w:type="spellEnd"/>
+      <w:r>
+        <w:rPr>
+          <w:rFonts w:ascii="Book Antiqua" w:hAnsi="Book Antiqua" w:cs="Verdana"/>
+          <w:sz w:val="24"/>
+          <w:szCs w:val="24"/>
+        </w:rPr>
+        <w:t xml:space="preserve"> </w:t>
+      </w:r>
+      <w:proofErr w:type="spellStart"/>
+      <w:r>
+        <w:rPr>
+          <w:rFonts w:ascii="Book Antiqua" w:hAnsi="Book Antiqua" w:cs="Verdana"/>
+          <w:sz w:val="24"/>
+          <w:szCs w:val="24"/>
+        </w:rPr>
+        <w:t>pull</w:t>
+      </w:r>
+      <w:proofErr w:type="spellEnd"/>
+      <w:r>
+        <w:rPr>
+          <w:rFonts w:ascii="Book Antiqua" w:hAnsi="Book Antiqua" w:cs="Verdana"/>
+          <w:sz w:val="24"/>
+          <w:szCs w:val="24"/>
+        </w:rPr>
+        <w:t>” n</w:t>
+      </w:r>
+      <w:r>
+        <w:rPr>
+          <w:rFonts w:ascii="Book Antiqua" w:hAnsi="Book Antiqua" w:cs="Verdana"/>
+          <w:sz w:val="24"/>
+          <w:szCs w:val="24"/>
+        </w:rPr>
+        <w:t>a pasta de trabalho</w:t>
+      </w:r>
+      <w:r>
+        <w:rPr>
+          <w:rFonts w:ascii="Book Antiqua" w:hAnsi="Book Antiqua" w:cs="Verdana"/>
+          <w:sz w:val="24"/>
+          <w:szCs w:val="24"/>
+        </w:rPr>
+        <w:t xml:space="preserve"> do usuário</w:t>
+      </w:r>
+      <w:r>
+        <w:rPr>
+          <w:rFonts w:ascii="Book Antiqua" w:hAnsi="Book Antiqua" w:cs="Verdana"/>
+          <w:sz w:val="24"/>
+          <w:szCs w:val="24"/>
+        </w:rPr>
+        <w:t xml:space="preserve"> para obter e fazer</w:t>
+      </w:r>
+      <w:r>
+        <w:rPr>
+          <w:rFonts w:ascii="Book Antiqua" w:hAnsi="Book Antiqua" w:cs="Verdana"/>
+          <w:sz w:val="24"/>
+          <w:szCs w:val="24"/>
+        </w:rPr>
+        <w:t xml:space="preserve"> o</w:t>
+      </w:r>
+      <w:r>
+        <w:rPr>
+          <w:rFonts w:ascii="Book Antiqua" w:hAnsi="Book Antiqua" w:cs="Verdana"/>
+          <w:sz w:val="24"/>
+          <w:szCs w:val="24"/>
+        </w:rPr>
+        <w:t xml:space="preserve"> merge (mesclar) alterações remotas.</w:t>
+      </w:r>
+      <w:r>
+        <w:rPr>
+          <w:rFonts w:ascii="Book Antiqua" w:hAnsi="Book Antiqua" w:cs="Verdana"/>
+          <w:sz w:val="24"/>
+          <w:szCs w:val="24"/>
+        </w:rPr>
+        <w:t xml:space="preserve"> P</w:t>
+      </w:r>
+      <w:r>
+        <w:rPr>
+          <w:rFonts w:ascii="Book Antiqua" w:hAnsi="Book Antiqua" w:cs="Verdana"/>
+          <w:sz w:val="24"/>
+          <w:szCs w:val="24"/>
+        </w:rPr>
+        <w:t xml:space="preserve">ara fazer merge de um outro </w:t>
+      </w:r>
+      <w:proofErr w:type="spellStart"/>
+      <w:r>
+        <w:rPr>
+          <w:rFonts w:ascii="Book Antiqua" w:hAnsi="Book Antiqua" w:cs="Verdana"/>
+          <w:sz w:val="24"/>
+          <w:szCs w:val="24"/>
+        </w:rPr>
+        <w:t>branch</w:t>
+      </w:r>
+      <w:proofErr w:type="spellEnd"/>
+      <w:r>
+        <w:rPr>
+          <w:rFonts w:ascii="Book Antiqua" w:hAnsi="Book Antiqua" w:cs="Verdana"/>
+          <w:sz w:val="24"/>
+          <w:szCs w:val="24"/>
+        </w:rPr>
+        <w:t xml:space="preserve"> ao seu </w:t>
+      </w:r>
+      <w:proofErr w:type="spellStart"/>
+      <w:r>
+        <w:rPr>
+          <w:rFonts w:ascii="Book Antiqua" w:hAnsi="Book Antiqua" w:cs="Verdana"/>
+          <w:sz w:val="24"/>
+          <w:szCs w:val="24"/>
+        </w:rPr>
+        <w:t>branch</w:t>
+      </w:r>
+      <w:proofErr w:type="spellEnd"/>
+      <w:r>
+        <w:rPr>
+          <w:rFonts w:ascii="Book Antiqua" w:hAnsi="Book Antiqua" w:cs="Verdana"/>
+          <w:sz w:val="24"/>
+          <w:szCs w:val="24"/>
+        </w:rPr>
+        <w:t xml:space="preserve"> ativo (ex. </w:t>
+      </w:r>
+      <w:proofErr w:type="spellStart"/>
+      <w:r>
+        <w:rPr>
+          <w:rFonts w:ascii="Book Antiqua" w:hAnsi="Book Antiqua" w:cs="Verdana"/>
+          <w:sz w:val="24"/>
+          <w:szCs w:val="24"/>
+        </w:rPr>
+        <w:t>master</w:t>
+      </w:r>
+      <w:proofErr w:type="spellEnd"/>
+      <w:r>
+        <w:rPr>
+          <w:rFonts w:ascii="Book Antiqua" w:hAnsi="Book Antiqua" w:cs="Verdana"/>
+          <w:sz w:val="24"/>
+          <w:szCs w:val="24"/>
+        </w:rPr>
+        <w:t>), use</w:t>
+      </w:r>
+      <w:r>
+        <w:rPr>
+          <w:rFonts w:ascii="Book Antiqua" w:hAnsi="Book Antiqua" w:cs="Verdana"/>
+          <w:sz w:val="24"/>
+          <w:szCs w:val="24"/>
+        </w:rPr>
+        <w:t xml:space="preserve"> “</w:t>
+      </w:r>
+      <w:proofErr w:type="spellStart"/>
+      <w:r>
+        <w:rPr>
+          <w:rFonts w:ascii="Book Antiqua" w:hAnsi="Book Antiqua" w:cs="Verdana"/>
+          <w:sz w:val="24"/>
+          <w:szCs w:val="24"/>
+        </w:rPr>
+        <w:t>git</w:t>
+      </w:r>
+      <w:proofErr w:type="spellEnd"/>
+      <w:r>
+        <w:rPr>
+          <w:rFonts w:ascii="Book Antiqua" w:hAnsi="Book Antiqua" w:cs="Verdana"/>
+          <w:sz w:val="24"/>
+          <w:szCs w:val="24"/>
+        </w:rPr>
+        <w:t xml:space="preserve"> merge &lt;</w:t>
+      </w:r>
+      <w:proofErr w:type="spellStart"/>
+      <w:r>
+        <w:rPr>
+          <w:rFonts w:ascii="Book Antiqua" w:hAnsi="Book Antiqua" w:cs="Verdana"/>
+          <w:sz w:val="24"/>
+          <w:szCs w:val="24"/>
+        </w:rPr>
+        <w:t>branch</w:t>
+      </w:r>
+      <w:proofErr w:type="spellEnd"/>
+      <w:r>
+        <w:rPr>
+          <w:rFonts w:ascii="Book Antiqua" w:hAnsi="Book Antiqua" w:cs="Verdana"/>
+          <w:sz w:val="24"/>
+          <w:szCs w:val="24"/>
+        </w:rPr>
+        <w:t>&gt;</w:t>
+      </w:r>
+      <w:r>
+        <w:rPr>
+          <w:rFonts w:ascii="Book Antiqua" w:hAnsi="Book Antiqua" w:cs="Verdana"/>
+          <w:sz w:val="24"/>
+          <w:szCs w:val="24"/>
+        </w:rPr>
+        <w:t>”.</w:t>
+      </w:r>
+    </w:p>
+    <w:p>
+      <w:pPr>
+        <w:rPr>
+          <w:rFonts w:ascii="Book Antiqua" w:hAnsi="Book Antiqua" w:cs="Verdana"/>
+          <w:sz w:val="24"/>
+          <w:szCs w:val="24"/>
+        </w:rPr>
+      </w:pPr>
+      <w:r>
+        <w:rPr>
+          <w:rFonts w:ascii="Book Antiqua" w:hAnsi="Book Antiqua" w:cs="Verdana"/>
+          <w:sz w:val="24"/>
+          <w:szCs w:val="24"/>
+        </w:rPr>
+        <w:t>E</w:t>
+      </w:r>
+      <w:r>
+        <w:rPr>
+          <w:rFonts w:ascii="Book Antiqua" w:hAnsi="Book Antiqua" w:cs="Verdana"/>
+          <w:sz w:val="24"/>
+          <w:szCs w:val="24"/>
+        </w:rPr>
+        <w:t xml:space="preserve">m ambos os casos o </w:t>
+      </w:r>
+      <w:proofErr w:type="spellStart"/>
+      <w:r>
+        <w:rPr>
+          <w:rFonts w:ascii="Book Antiqua" w:hAnsi="Book Antiqua" w:cs="Verdana"/>
+          <w:sz w:val="24"/>
+          <w:szCs w:val="24"/>
+        </w:rPr>
+        <w:t>git</w:t>
+      </w:r>
+      <w:proofErr w:type="spellEnd"/>
+      <w:r>
+        <w:rPr>
+          <w:rFonts w:ascii="Book Antiqua" w:hAnsi="Book Antiqua" w:cs="Verdana"/>
+          <w:sz w:val="24"/>
+          <w:szCs w:val="24"/>
+        </w:rPr>
+        <w:t xml:space="preserve"> tenta fazer o merge das alterações automaticamente. Infelizmente, isto nem sempre é possível e resulta em conflitos. Você é</w:t>
+      </w:r>
+      <w:r>
+        <w:rPr>
+          <w:rFonts w:ascii="Book Antiqua" w:hAnsi="Book Antiqua" w:cs="Verdana"/>
+          <w:sz w:val="24"/>
+          <w:szCs w:val="24"/>
+        </w:rPr>
+        <w:t xml:space="preserve"> </w:t>
+      </w:r>
+      <w:r>
+        <w:rPr>
+          <w:rFonts w:ascii="Book Antiqua" w:hAnsi="Book Antiqua" w:cs="Verdana"/>
+          <w:sz w:val="24"/>
+          <w:szCs w:val="24"/>
+        </w:rPr>
+        <w:t xml:space="preserve">responsável por fazer o merge estes conflitos manualmente editando os </w:t>
+      </w:r>
+      <w:r>
+        <w:rPr>
+          <w:rFonts w:ascii="Book Antiqua" w:hAnsi="Book Antiqua" w:cs="Verdana"/>
+          <w:sz w:val="24"/>
+          <w:szCs w:val="24"/>
+        </w:rPr>
+        <w:t>a</w:t>
+      </w:r>
+      <w:r>
+        <w:rPr>
+          <w:rFonts w:ascii="Book Antiqua" w:hAnsi="Book Antiqua" w:cs="Verdana"/>
+          <w:sz w:val="24"/>
+          <w:szCs w:val="24"/>
+        </w:rPr>
+        <w:t xml:space="preserve">rquivos exibidos pelo </w:t>
+      </w:r>
+      <w:proofErr w:type="spellStart"/>
+      <w:r>
+        <w:rPr>
+          <w:rFonts w:ascii="Book Antiqua" w:hAnsi="Book Antiqua" w:cs="Verdana"/>
+          <w:sz w:val="24"/>
+          <w:szCs w:val="24"/>
+        </w:rPr>
+        <w:t>git</w:t>
+      </w:r>
+      <w:proofErr w:type="spellEnd"/>
+      <w:r>
+        <w:rPr>
+          <w:rFonts w:ascii="Book Antiqua" w:hAnsi="Book Antiqua" w:cs="Verdana"/>
+          <w:sz w:val="24"/>
+          <w:szCs w:val="24"/>
+        </w:rPr>
+        <w:t xml:space="preserve">. Depois de alterar, você precisa marcá-los como </w:t>
+      </w:r>
+      <w:proofErr w:type="spellStart"/>
+      <w:r>
+        <w:rPr>
+          <w:rFonts w:ascii="Book Antiqua" w:hAnsi="Book Antiqua" w:cs="Verdana"/>
+          <w:sz w:val="24"/>
+          <w:szCs w:val="24"/>
+        </w:rPr>
+        <w:t>merged</w:t>
+      </w:r>
+      <w:proofErr w:type="spellEnd"/>
+      <w:r>
+        <w:rPr>
+          <w:rFonts w:ascii="Book Antiqua" w:hAnsi="Book Antiqua" w:cs="Verdana"/>
+          <w:sz w:val="24"/>
+          <w:szCs w:val="24"/>
+        </w:rPr>
+        <w:t xml:space="preserve"> com</w:t>
+      </w:r>
+      <w:r>
+        <w:rPr>
+          <w:rFonts w:ascii="Book Antiqua" w:hAnsi="Book Antiqua" w:cs="Verdana"/>
+          <w:sz w:val="24"/>
+          <w:szCs w:val="24"/>
+        </w:rPr>
+        <w:t xml:space="preserve"> “</w:t>
+      </w:r>
+      <w:proofErr w:type="spellStart"/>
+      <w:r>
+        <w:rPr>
+          <w:rFonts w:ascii="Book Antiqua" w:hAnsi="Book Antiqua" w:cs="Verdana"/>
+          <w:sz w:val="24"/>
+          <w:szCs w:val="24"/>
+        </w:rPr>
+        <w:t>git</w:t>
+      </w:r>
+      <w:proofErr w:type="spellEnd"/>
+      <w:r>
+        <w:rPr>
+          <w:rFonts w:ascii="Book Antiqua" w:hAnsi="Book Antiqua" w:cs="Verdana"/>
+          <w:sz w:val="24"/>
+          <w:szCs w:val="24"/>
+        </w:rPr>
+        <w:t xml:space="preserve"> </w:t>
+      </w:r>
+      <w:proofErr w:type="spellStart"/>
+      <w:r>
+        <w:rPr>
+          <w:rFonts w:ascii="Book Antiqua" w:hAnsi="Book Antiqua" w:cs="Verdana"/>
+          <w:sz w:val="24"/>
+          <w:szCs w:val="24"/>
+        </w:rPr>
+        <w:t>add</w:t>
+      </w:r>
+      <w:proofErr w:type="spellEnd"/>
+      <w:r>
+        <w:rPr>
+          <w:rFonts w:ascii="Book Antiqua" w:hAnsi="Book Antiqua" w:cs="Verdana"/>
+          <w:sz w:val="24"/>
+          <w:szCs w:val="24"/>
+        </w:rPr>
+        <w:t xml:space="preserve"> &lt;arquivo&gt;</w:t>
+      </w:r>
+      <w:r>
+        <w:rPr>
+          <w:rFonts w:ascii="Book Antiqua" w:hAnsi="Book Antiqua" w:cs="Verdana"/>
+          <w:sz w:val="24"/>
+          <w:szCs w:val="24"/>
+        </w:rPr>
+        <w:t>”.</w:t>
+      </w:r>
+    </w:p>
+    <w:p>
+      <w:pPr>
+        <w:rPr>
+          <w:rFonts w:ascii="Book Antiqua" w:hAnsi="Book Antiqua" w:cs="Verdana"/>
+          <w:sz w:val="24"/>
+          <w:szCs w:val="24"/>
+        </w:rPr>
+      </w:pPr>
+      <w:r>
+        <w:rPr>
+          <w:rFonts w:ascii="Book Antiqua" w:hAnsi="Book Antiqua" w:cs="Verdana"/>
+          <w:sz w:val="24"/>
+          <w:szCs w:val="24"/>
+        </w:rPr>
+        <w:t>A</w:t>
+      </w:r>
+      <w:r>
+        <w:rPr>
+          <w:rFonts w:ascii="Book Antiqua" w:hAnsi="Book Antiqua" w:cs="Verdana"/>
+          <w:sz w:val="24"/>
+          <w:szCs w:val="24"/>
+        </w:rPr>
+        <w:t xml:space="preserve">ntes de fazer o merge das alterações, você pode também </w:t>
+      </w:r>
+      <w:proofErr w:type="spellStart"/>
+      <w:r>
+        <w:rPr>
+          <w:rFonts w:ascii="Book Antiqua" w:hAnsi="Book Antiqua" w:cs="Verdana"/>
+          <w:sz w:val="24"/>
+          <w:szCs w:val="24"/>
+        </w:rPr>
+        <w:t>pré-visualizá-as</w:t>
+      </w:r>
+      <w:proofErr w:type="spellEnd"/>
+      <w:r>
+        <w:rPr>
+          <w:rFonts w:ascii="Book Antiqua" w:hAnsi="Book Antiqua" w:cs="Verdana"/>
+          <w:sz w:val="24"/>
+          <w:szCs w:val="24"/>
+        </w:rPr>
+        <w:t xml:space="preserve"> usando</w:t>
+      </w:r>
+      <w:r>
+        <w:rPr>
+          <w:rFonts w:ascii="Book Antiqua" w:hAnsi="Book Antiqua" w:cs="Verdana"/>
+          <w:sz w:val="24"/>
+          <w:szCs w:val="24"/>
+        </w:rPr>
+        <w:t xml:space="preserve"> “</w:t>
+      </w:r>
+      <w:proofErr w:type="spellStart"/>
+      <w:r>
+        <w:rPr>
+          <w:rFonts w:ascii="Book Antiqua" w:hAnsi="Book Antiqua" w:cs="Verdana"/>
+          <w:sz w:val="24"/>
+          <w:szCs w:val="24"/>
+        </w:rPr>
+        <w:t>git</w:t>
+      </w:r>
+      <w:proofErr w:type="spellEnd"/>
+      <w:r>
+        <w:rPr>
+          <w:rFonts w:ascii="Book Antiqua" w:hAnsi="Book Antiqua" w:cs="Verdana"/>
+          <w:sz w:val="24"/>
+          <w:szCs w:val="24"/>
+        </w:rPr>
+        <w:t xml:space="preserve"> </w:t>
+      </w:r>
+      <w:proofErr w:type="spellStart"/>
+      <w:r>
+        <w:rPr>
+          <w:rFonts w:ascii="Book Antiqua" w:hAnsi="Book Antiqua" w:cs="Verdana"/>
+          <w:sz w:val="24"/>
+          <w:szCs w:val="24"/>
+        </w:rPr>
+        <w:t>diff</w:t>
+      </w:r>
+      <w:proofErr w:type="spellEnd"/>
+      <w:r>
+        <w:rPr>
+          <w:rFonts w:ascii="Book Antiqua" w:hAnsi="Book Antiqua" w:cs="Verdana"/>
+          <w:sz w:val="24"/>
+          <w:szCs w:val="24"/>
+        </w:rPr>
+        <w:t xml:space="preserve"> &lt;</w:t>
+      </w:r>
+      <w:proofErr w:type="spellStart"/>
+      <w:r>
+        <w:rPr>
+          <w:rFonts w:ascii="Book Antiqua" w:hAnsi="Book Antiqua" w:cs="Verdana"/>
+          <w:sz w:val="24"/>
+          <w:szCs w:val="24"/>
+        </w:rPr>
+        <w:t>branch</w:t>
+      </w:r>
+      <w:proofErr w:type="spellEnd"/>
+      <w:r>
+        <w:rPr>
+          <w:rFonts w:ascii="Book Antiqua" w:hAnsi="Book Antiqua" w:cs="Verdana"/>
+          <w:sz w:val="24"/>
+          <w:szCs w:val="24"/>
+        </w:rPr>
+        <w:t xml:space="preserve"> origem&gt; &lt;</w:t>
+      </w:r>
+      <w:proofErr w:type="spellStart"/>
+      <w:r>
+        <w:rPr>
+          <w:rFonts w:ascii="Book Antiqua" w:hAnsi="Book Antiqua" w:cs="Verdana"/>
+          <w:sz w:val="24"/>
+          <w:szCs w:val="24"/>
+        </w:rPr>
+        <w:t>branch</w:t>
+      </w:r>
+      <w:proofErr w:type="spellEnd"/>
+      <w:r>
+        <w:rPr>
+          <w:rFonts w:ascii="Book Antiqua" w:hAnsi="Book Antiqua" w:cs="Verdana"/>
+          <w:sz w:val="24"/>
+          <w:szCs w:val="24"/>
+        </w:rPr>
+        <w:t xml:space="preserve"> destino&gt;</w:t>
+      </w:r>
+      <w:r>
+        <w:rPr>
+          <w:rFonts w:ascii="Book Antiqua" w:hAnsi="Book Antiqua" w:cs="Verdana"/>
+          <w:sz w:val="24"/>
+          <w:szCs w:val="24"/>
+        </w:rPr>
+        <w:t>”</w:t>
+      </w:r>
+    </w:p>
+    <w:p>
+      <w:pPr>
+        <w:rPr>
+          <w:rFonts w:ascii="Book Antiqua" w:hAnsi="Book Antiqua" w:cs="Verdana"/>
+          <w:sz w:val="24"/>
+          <w:szCs w:val="24"/>
+        </w:rPr>
+      </w:pPr>
+      <w:r>
+        <w:rPr>
+          <w:rFonts w:ascii="Book Antiqua" w:hAnsi="Book Antiqua" w:cs="Verdana"/>
+          <w:sz w:val="24"/>
+          <w:szCs w:val="24"/>
         </w:rPr>
         <w:t>5. O que é e como funcionam as tarefas de:</w:t>
       </w:r>
@@ -2122,43 +3066,43 @@
     <w:p>
       <w:pPr>
         <w:rPr>
-          <w:rFonts w:ascii="Verdana" w:hAnsi="Verdana" w:cs="Verdana"/>
-          <w:sz w:val="20"/>
-          <w:szCs w:val="20"/>
-        </w:rPr>
-      </w:pPr>
-      <w:r>
-        <w:rPr>
-          <w:rFonts w:ascii="Verdana" w:hAnsi="Verdana" w:cs="Verdana"/>
-          <w:sz w:val="20"/>
-          <w:szCs w:val="20"/>
+          <w:rFonts w:ascii="Book Antiqua" w:hAnsi="Book Antiqua" w:cs="Verdana"/>
+          <w:sz w:val="24"/>
+          <w:szCs w:val="24"/>
+        </w:rPr>
+      </w:pPr>
+      <w:r>
+        <w:rPr>
+          <w:rFonts w:ascii="Book Antiqua" w:hAnsi="Book Antiqua" w:cs="Verdana"/>
+          <w:sz w:val="24"/>
+          <w:szCs w:val="24"/>
         </w:rPr>
         <w:t xml:space="preserve">5.1. </w:t>
       </w:r>
       <w:proofErr w:type="spellStart"/>
       <w:r>
         <w:rPr>
-          <w:rFonts w:ascii="Verdana" w:hAnsi="Verdana" w:cs="Verdana"/>
-          <w:sz w:val="20"/>
-          <w:szCs w:val="20"/>
+          <w:rFonts w:ascii="Book Antiqua" w:hAnsi="Book Antiqua" w:cs="Verdana"/>
+          <w:sz w:val="24"/>
+          <w:szCs w:val="24"/>
         </w:rPr>
         <w:t>Fork</w:t>
       </w:r>
       <w:proofErr w:type="spellEnd"/>
       <w:r>
         <w:rPr>
-          <w:rFonts w:ascii="Verdana" w:hAnsi="Verdana" w:cs="Verdana"/>
-          <w:sz w:val="20"/>
-          <w:szCs w:val="20"/>
+          <w:rFonts w:ascii="Book Antiqua" w:hAnsi="Book Antiqua" w:cs="Verdana"/>
+          <w:sz w:val="24"/>
+          <w:szCs w:val="24"/>
         </w:rPr>
         <w:t xml:space="preserve"> de </w:t>
       </w:r>
       <w:proofErr w:type="spellStart"/>
       <w:r>
         <w:rPr>
-          <w:rFonts w:ascii="Verdana" w:hAnsi="Verdana" w:cs="Verdana"/>
-          <w:sz w:val="20"/>
-          <w:szCs w:val="20"/>
+          <w:rFonts w:ascii="Book Antiqua" w:hAnsi="Book Antiqua" w:cs="Verdana"/>
+          <w:sz w:val="24"/>
+          <w:szCs w:val="24"/>
         </w:rPr>
         <w:t>repositorio</w:t>
       </w:r>
@@ -2167,17 +3111,17 @@
     <w:p>
       <w:pPr>
         <w:rPr>
-          <w:rFonts w:ascii="Verdana" w:hAnsi="Verdana" w:cs="Verdana"/>
-          <w:sz w:val="20"/>
-          <w:szCs w:val="20"/>
-        </w:rPr>
-      </w:pPr>
-      <w:proofErr w:type="spellStart"/>
-      <w:r>
-        <w:rPr>
-          <w:rFonts w:ascii="Verdana" w:hAnsi="Verdana" w:cs="Verdana"/>
-          <w:sz w:val="20"/>
-          <w:szCs w:val="20"/>
+          <w:rFonts w:ascii="Book Antiqua" w:hAnsi="Book Antiqua" w:cs="Verdana"/>
+          <w:sz w:val="24"/>
+          <w:szCs w:val="24"/>
+        </w:rPr>
+      </w:pPr>
+      <w:proofErr w:type="spellStart"/>
+      <w:r>
+        <w:rPr>
+          <w:rFonts w:ascii="Book Antiqua" w:hAnsi="Book Antiqua" w:cs="Verdana"/>
+          <w:sz w:val="24"/>
+          <w:szCs w:val="24"/>
         </w:rPr>
         <w:t>iury</w:t>
       </w:r>
@@ -2186,25 +3130,25 @@
     <w:p>
       <w:pPr>
         <w:rPr>
-          <w:rFonts w:ascii="Verdana" w:hAnsi="Verdana" w:cs="Verdana"/>
-          <w:sz w:val="20"/>
-          <w:szCs w:val="20"/>
-        </w:rPr>
-      </w:pPr>
-      <w:r>
-        <w:rPr>
-          <w:rFonts w:ascii="Verdana" w:hAnsi="Verdana" w:cs="Verdana"/>
-          <w:sz w:val="20"/>
-          <w:szCs w:val="20"/>
+          <w:rFonts w:ascii="Book Antiqua" w:hAnsi="Book Antiqua" w:cs="Verdana"/>
+          <w:sz w:val="24"/>
+          <w:szCs w:val="24"/>
+        </w:rPr>
+      </w:pPr>
+      <w:r>
+        <w:rPr>
+          <w:rFonts w:ascii="Book Antiqua" w:hAnsi="Book Antiqua" w:cs="Verdana"/>
+          <w:sz w:val="24"/>
+          <w:szCs w:val="24"/>
         </w:rPr>
         <w:t xml:space="preserve">5.2. Criação de manutenção de </w:t>
       </w:r>
       <w:proofErr w:type="spellStart"/>
       <w:r>
         <w:rPr>
-          <w:rFonts w:ascii="Verdana" w:hAnsi="Verdana" w:cs="Verdana"/>
-          <w:sz w:val="20"/>
-          <w:szCs w:val="20"/>
+          <w:rFonts w:ascii="Book Antiqua" w:hAnsi="Book Antiqua" w:cs="Verdana"/>
+          <w:sz w:val="24"/>
+          <w:szCs w:val="24"/>
         </w:rPr>
         <w:t>Branches</w:t>
       </w:r>
@@ -2213,63 +3157,63 @@
     <w:p>
       <w:pPr>
         <w:rPr>
-          <w:rFonts w:ascii="Verdana" w:hAnsi="Verdana" w:cs="Verdana"/>
-          <w:sz w:val="20"/>
-          <w:szCs w:val="20"/>
-        </w:rPr>
-      </w:pPr>
-      <w:proofErr w:type="spellStart"/>
-      <w:r>
-        <w:rPr>
-          <w:rFonts w:ascii="Verdana" w:hAnsi="Verdana" w:cs="Verdana"/>
-          <w:sz w:val="20"/>
-          <w:szCs w:val="20"/>
+          <w:rFonts w:ascii="Book Antiqua" w:hAnsi="Book Antiqua" w:cs="Verdana"/>
+          <w:sz w:val="24"/>
+          <w:szCs w:val="24"/>
+        </w:rPr>
+      </w:pPr>
+      <w:proofErr w:type="spellStart"/>
+      <w:r>
+        <w:rPr>
+          <w:rFonts w:ascii="Book Antiqua" w:hAnsi="Book Antiqua" w:cs="Verdana"/>
+          <w:sz w:val="24"/>
+          <w:szCs w:val="24"/>
+        </w:rPr>
+        <w:t>iury</w:t>
+      </w:r>
+      <w:proofErr w:type="spellEnd"/>
+    </w:p>
+    <w:p>
+      <w:pPr>
+        <w:rPr>
+          <w:rFonts w:ascii="Book Antiqua" w:hAnsi="Book Antiqua" w:cs="Verdana"/>
+          <w:sz w:val="24"/>
+          <w:szCs w:val="24"/>
+        </w:rPr>
+      </w:pPr>
+      <w:r>
+        <w:rPr>
+          <w:rFonts w:ascii="Book Antiqua" w:hAnsi="Book Antiqua" w:cs="Verdana"/>
+          <w:sz w:val="24"/>
+          <w:szCs w:val="24"/>
         </w:rPr>
         <w:lastRenderedPageBreak/>
-        <w:t>iury</w:t>
-      </w:r>
-      <w:proofErr w:type="spellEnd"/>
-    </w:p>
-    <w:p>
-      <w:pPr>
-        <w:rPr>
-          <w:rFonts w:ascii="Verdana" w:hAnsi="Verdana" w:cs="Verdana"/>
-          <w:sz w:val="20"/>
-          <w:szCs w:val="20"/>
-        </w:rPr>
-      </w:pPr>
-      <w:r>
-        <w:rPr>
-          <w:rFonts w:ascii="Verdana" w:hAnsi="Verdana" w:cs="Verdana"/>
-          <w:sz w:val="20"/>
-          <w:szCs w:val="20"/>
-        </w:rPr>
         <w:t xml:space="preserve">5.3. </w:t>
       </w:r>
       <w:proofErr w:type="spellStart"/>
       <w:r>
         <w:rPr>
-          <w:rFonts w:ascii="Verdana" w:hAnsi="Verdana" w:cs="Verdana"/>
-          <w:sz w:val="20"/>
-          <w:szCs w:val="20"/>
+          <w:rFonts w:ascii="Book Antiqua" w:hAnsi="Book Antiqua" w:cs="Verdana"/>
+          <w:sz w:val="24"/>
+          <w:szCs w:val="24"/>
         </w:rPr>
         <w:t>Pull</w:t>
       </w:r>
       <w:proofErr w:type="spellEnd"/>
       <w:r>
         <w:rPr>
-          <w:rFonts w:ascii="Verdana" w:hAnsi="Verdana" w:cs="Verdana"/>
-          <w:sz w:val="20"/>
-          <w:szCs w:val="20"/>
+          <w:rFonts w:ascii="Book Antiqua" w:hAnsi="Book Antiqua" w:cs="Verdana"/>
+          <w:sz w:val="24"/>
+          <w:szCs w:val="24"/>
         </w:rPr>
         <w:t xml:space="preserve"> </w:t>
       </w:r>
       <w:proofErr w:type="spellStart"/>
       <w:r>
         <w:rPr>
-          <w:rFonts w:ascii="Verdana" w:hAnsi="Verdana" w:cs="Verdana"/>
-          <w:sz w:val="20"/>
-          <w:szCs w:val="20"/>
+          <w:rFonts w:ascii="Book Antiqua" w:hAnsi="Book Antiqua" w:cs="Verdana"/>
+          <w:sz w:val="24"/>
+          <w:szCs w:val="24"/>
         </w:rPr>
         <w:t>request</w:t>
       </w:r>
@@ -2278,27 +3222,228 @@
     <w:p>
       <w:pPr>
         <w:rPr>
-          <w:rFonts w:ascii="Book Antiqua" w:hAnsi="Book Antiqua"/>
-        </w:rPr>
-      </w:pPr>
-      <w:proofErr w:type="spellStart"/>
-      <w:r>
-        <w:rPr>
-          <w:rFonts w:ascii="Book Antiqua" w:hAnsi="Book Antiqua"/>
-        </w:rPr>
-        <w:t>socrates</w:t>
-      </w:r>
-      <w:proofErr w:type="spellEnd"/>
-    </w:p>
-    <w:p>
-      <w:pPr>
-        <w:rPr>
-          <w:rFonts w:ascii="Book Antiqua" w:hAnsi="Book Antiqua"/>
-        </w:rPr>
-      </w:pPr>
-      <w:r>
-        <w:rPr>
-          <w:rFonts w:ascii="Book Antiqua" w:hAnsi="Book Antiqua"/>
+          <w:rFonts w:ascii="Book Antiqua" w:hAnsi="Book Antiqua" w:cs="Verdana"/>
+          <w:sz w:val="24"/>
+          <w:szCs w:val="24"/>
+        </w:rPr>
+      </w:pPr>
+      <w:r>
+        <w:rPr>
+          <w:rFonts w:ascii="Book Antiqua" w:hAnsi="Book Antiqua" w:cs="Verdana"/>
+          <w:sz w:val="24"/>
+          <w:szCs w:val="24"/>
+        </w:rPr>
+        <w:t xml:space="preserve">Os pedidos de extração permitem que você conte aos outros sobre as alterações que você enviou para um repositório no GitHub. Uma vez que uma solicitação é aberta, você pode discutir e analisar as possíveis alterações com os </w:t>
+      </w:r>
+      <w:r>
+        <w:rPr>
+          <w:rFonts w:ascii="Book Antiqua" w:hAnsi="Book Antiqua" w:cs="Verdana"/>
+          <w:sz w:val="24"/>
+          <w:szCs w:val="24"/>
+        </w:rPr>
+        <w:t>c</w:t>
+      </w:r>
+      <w:r>
+        <w:rPr>
+          <w:rFonts w:ascii="Book Antiqua" w:hAnsi="Book Antiqua" w:cs="Verdana"/>
+          <w:sz w:val="24"/>
+          <w:szCs w:val="24"/>
+        </w:rPr>
+        <w:t>olaboradores e adicionar confirmações de acompanhamento antes que as alterações sejam mescladas no repositório</w:t>
+      </w:r>
+      <w:r>
+        <w:rPr>
+          <w:rFonts w:ascii="Book Antiqua" w:hAnsi="Book Antiqua" w:cs="Verdana"/>
+          <w:sz w:val="24"/>
+          <w:szCs w:val="24"/>
+        </w:rPr>
+        <w:t>.</w:t>
+      </w:r>
+      <w:bookmarkStart w:id="0" w:name="_GoBack"/>
+      <w:bookmarkEnd w:id="0"/>
+      <w:r>
+        <w:rPr>
+          <w:rFonts w:ascii="Book Antiqua" w:hAnsi="Book Antiqua" w:cs="Verdana"/>
+          <w:sz w:val="24"/>
+          <w:szCs w:val="24"/>
+        </w:rPr>
+        <w:t>.</w:t>
+      </w:r>
+    </w:p>
+    <w:p>
+      <w:pPr>
+        <w:rPr>
+          <w:rFonts w:ascii="Book Antiqua" w:hAnsi="Book Antiqua"/>
+          <w:sz w:val="24"/>
+          <w:szCs w:val="24"/>
+        </w:rPr>
+      </w:pPr>
+      <w:r>
+        <w:rPr>
+          <w:rFonts w:ascii="Book Antiqua" w:hAnsi="Book Antiqua"/>
+          <w:sz w:val="24"/>
+          <w:szCs w:val="24"/>
+        </w:rPr>
+        <w:t>A</w:t>
+      </w:r>
+      <w:r>
+        <w:rPr>
+          <w:rFonts w:ascii="Book Antiqua" w:hAnsi="Book Antiqua"/>
+          <w:sz w:val="24"/>
+          <w:szCs w:val="24"/>
+        </w:rPr>
+        <w:t xml:space="preserve"> </w:t>
+      </w:r>
+      <w:proofErr w:type="spellStart"/>
+      <w:r>
+        <w:rPr>
+          <w:rFonts w:ascii="Book Antiqua" w:hAnsi="Book Antiqua"/>
+          <w:sz w:val="24"/>
+          <w:szCs w:val="24"/>
+        </w:rPr>
+        <w:t>branch</w:t>
+      </w:r>
+      <w:proofErr w:type="spellEnd"/>
+      <w:r>
+        <w:rPr>
+          <w:rFonts w:ascii="Book Antiqua" w:hAnsi="Book Antiqua"/>
+          <w:sz w:val="24"/>
+          <w:szCs w:val="24"/>
+        </w:rPr>
+        <w:t xml:space="preserve"> </w:t>
+      </w:r>
+      <w:proofErr w:type="spellStart"/>
+      <w:r>
+        <w:rPr>
+          <w:rFonts w:ascii="Book Antiqua" w:hAnsi="Book Antiqua"/>
+          <w:sz w:val="24"/>
+          <w:szCs w:val="24"/>
+        </w:rPr>
+        <w:t>master</w:t>
+      </w:r>
+      <w:proofErr w:type="spellEnd"/>
+      <w:r>
+        <w:rPr>
+          <w:rFonts w:ascii="Book Antiqua" w:hAnsi="Book Antiqua"/>
+          <w:sz w:val="24"/>
+          <w:szCs w:val="24"/>
+        </w:rPr>
+        <w:t xml:space="preserve"> é a </w:t>
+      </w:r>
+      <w:proofErr w:type="spellStart"/>
+      <w:r>
+        <w:rPr>
+          <w:rFonts w:ascii="Book Antiqua" w:hAnsi="Book Antiqua"/>
+          <w:sz w:val="24"/>
+          <w:szCs w:val="24"/>
+        </w:rPr>
+        <w:t>branch</w:t>
+      </w:r>
+      <w:proofErr w:type="spellEnd"/>
+      <w:r>
+        <w:rPr>
+          <w:rFonts w:ascii="Book Antiqua" w:hAnsi="Book Antiqua"/>
+          <w:sz w:val="24"/>
+          <w:szCs w:val="24"/>
+        </w:rPr>
+        <w:t xml:space="preserve"> com o código final do projeto, estável. Criando uma nova </w:t>
+      </w:r>
+      <w:proofErr w:type="spellStart"/>
+      <w:r>
+        <w:rPr>
+          <w:rFonts w:ascii="Book Antiqua" w:hAnsi="Book Antiqua"/>
+          <w:sz w:val="24"/>
+          <w:szCs w:val="24"/>
+        </w:rPr>
+        <w:t>branch</w:t>
+      </w:r>
+      <w:proofErr w:type="spellEnd"/>
+      <w:r>
+        <w:rPr>
+          <w:rFonts w:ascii="Book Antiqua" w:hAnsi="Book Antiqua"/>
+          <w:sz w:val="24"/>
+          <w:szCs w:val="24"/>
+        </w:rPr>
+        <w:t xml:space="preserve">, se você submeter o </w:t>
+      </w:r>
+      <w:proofErr w:type="spellStart"/>
+      <w:r>
+        <w:rPr>
+          <w:rFonts w:ascii="Book Antiqua" w:hAnsi="Book Antiqua"/>
+          <w:sz w:val="24"/>
+          <w:szCs w:val="24"/>
+        </w:rPr>
+        <w:t>pull</w:t>
+      </w:r>
+      <w:proofErr w:type="spellEnd"/>
+      <w:r>
+        <w:rPr>
+          <w:rFonts w:ascii="Book Antiqua" w:hAnsi="Book Antiqua"/>
+          <w:sz w:val="24"/>
+          <w:szCs w:val="24"/>
+        </w:rPr>
+        <w:t xml:space="preserve"> </w:t>
+      </w:r>
+      <w:proofErr w:type="spellStart"/>
+      <w:r>
+        <w:rPr>
+          <w:rFonts w:ascii="Book Antiqua" w:hAnsi="Book Antiqua"/>
+          <w:sz w:val="24"/>
+          <w:szCs w:val="24"/>
+        </w:rPr>
+        <w:t>request</w:t>
+      </w:r>
+      <w:proofErr w:type="spellEnd"/>
+      <w:r>
+        <w:rPr>
+          <w:rFonts w:ascii="Book Antiqua" w:hAnsi="Book Antiqua"/>
+          <w:sz w:val="24"/>
+          <w:szCs w:val="24"/>
+        </w:rPr>
+        <w:t xml:space="preserve"> para o repositório original, mas ele não for aceito, as alterações não estarão na sua </w:t>
+      </w:r>
+      <w:proofErr w:type="spellStart"/>
+      <w:r>
+        <w:rPr>
+          <w:rFonts w:ascii="Book Antiqua" w:hAnsi="Book Antiqua"/>
+          <w:sz w:val="24"/>
+          <w:szCs w:val="24"/>
+        </w:rPr>
+        <w:t>branch</w:t>
+      </w:r>
+      <w:proofErr w:type="spellEnd"/>
+      <w:r>
+        <w:rPr>
+          <w:rFonts w:ascii="Book Antiqua" w:hAnsi="Book Antiqua"/>
+          <w:sz w:val="24"/>
+          <w:szCs w:val="24"/>
+        </w:rPr>
+        <w:t xml:space="preserve"> </w:t>
+      </w:r>
+      <w:proofErr w:type="spellStart"/>
+      <w:r>
+        <w:rPr>
+          <w:rFonts w:ascii="Book Antiqua" w:hAnsi="Book Antiqua"/>
+          <w:sz w:val="24"/>
+          <w:szCs w:val="24"/>
+        </w:rPr>
+        <w:t>máster.</w:t>
+      </w:r>
+      <w:proofErr w:type="spellEnd"/>
+    </w:p>
+    <w:p>
+      <w:pPr>
+        <w:rPr>
+          <w:rFonts w:ascii="Book Antiqua" w:hAnsi="Book Antiqua"/>
+          <w:sz w:val="24"/>
+          <w:szCs w:val="24"/>
+        </w:rPr>
+      </w:pPr>
+      <w:r>
+        <w:rPr>
+          <w:rFonts w:ascii="Book Antiqua" w:hAnsi="Book Antiqua"/>
+          <w:sz w:val="24"/>
+          <w:szCs w:val="24"/>
         </w:rPr>
         <w:t>REFERENCIAS BIBLIOGRÁFICAS</w:t>
       </w:r>
@@ -2306,14 +3451,18 @@
     <w:p>
       <w:pPr>
         <w:rPr>
-          <w:rFonts w:ascii="Arial" w:hAnsi="Arial" w:cs="Arial"/>
+          <w:rFonts w:ascii="Book Antiqua" w:hAnsi="Book Antiqua" w:cs="Arial"/>
+          <w:sz w:val="24"/>
+          <w:szCs w:val="24"/>
         </w:rPr>
       </w:pPr>
       <w:hyperlink r:id="rId11" w:history="1">
         <w:r>
           <w:rPr>
             <w:rStyle w:val="Hyperlink"/>
-            <w:rFonts w:ascii="Arial" w:hAnsi="Arial" w:cs="Arial"/>
+            <w:rFonts w:ascii="Book Antiqua" w:hAnsi="Book Antiqua" w:cs="Arial"/>
+            <w:sz w:val="24"/>
+            <w:szCs w:val="24"/>
           </w:rPr>
           <w:t>https://git-scm.com/book/pt-br/v1/Primeiros-passos-Sobre-Controle-de-Vers%C3%A3o</w:t>
         </w:r>
@@ -2322,14 +3471,18 @@
     <w:p>
       <w:pPr>
         <w:rPr>
-          <w:rFonts w:ascii="Arial" w:hAnsi="Arial" w:cs="Arial"/>
+          <w:rFonts w:ascii="Book Antiqua" w:hAnsi="Book Antiqua" w:cs="Arial"/>
+          <w:sz w:val="24"/>
+          <w:szCs w:val="24"/>
         </w:rPr>
       </w:pPr>
       <w:hyperlink r:id="rId12" w:history="1">
         <w:r>
           <w:rPr>
             <w:rStyle w:val="Hyperlink"/>
-            <w:rFonts w:ascii="Arial" w:hAnsi="Arial" w:cs="Arial"/>
+            <w:rFonts w:ascii="Book Antiqua" w:hAnsi="Book Antiqua" w:cs="Arial"/>
+            <w:sz w:val="24"/>
+            <w:szCs w:val="24"/>
           </w:rPr>
           <w:t>https://github.com/MuvucaGames/Tutoriais/wiki/%5BWIP%5D-Tutorial-completo-sobre-versionamento-com-GIT</w:t>
         </w:r>
@@ -2338,14 +3491,18 @@
     <w:p>
       <w:pPr>
         <w:rPr>
-          <w:rFonts w:ascii="Arial" w:hAnsi="Arial" w:cs="Arial"/>
+          <w:rFonts w:ascii="Book Antiqua" w:hAnsi="Book Antiqua" w:cs="Arial"/>
+          <w:sz w:val="24"/>
+          <w:szCs w:val="24"/>
         </w:rPr>
       </w:pPr>
       <w:hyperlink r:id="rId13" w:history="1">
         <w:r>
           <w:rPr>
             <w:rStyle w:val="Hyperlink"/>
-            <w:rFonts w:ascii="Arial" w:hAnsi="Arial" w:cs="Arial"/>
+            <w:rFonts w:ascii="Book Antiqua" w:hAnsi="Book Antiqua" w:cs="Arial"/>
+            <w:sz w:val="24"/>
+            <w:szCs w:val="24"/>
           </w:rPr>
           <w:t>https://www.growunder.com/blog/dicas/65-git-como-funciona-e-quais-as-vantagens-e-desvantagens</w:t>
         </w:r>
@@ -2355,6 +3512,28 @@
       <w:pPr>
         <w:rPr>
           <w:rFonts w:ascii="Book Antiqua" w:hAnsi="Book Antiqua"/>
+          <w:sz w:val="24"/>
+          <w:szCs w:val="24"/>
+        </w:rPr>
+      </w:pPr>
+      <w:hyperlink r:id="rId14" w:history="1">
+        <w:r>
+          <w:rPr>
+            <w:rStyle w:val="Hyperlink"/>
+            <w:rFonts w:ascii="Book Antiqua" w:hAnsi="Book Antiqua"/>
+            <w:sz w:val="24"/>
+            <w:szCs w:val="24"/>
+          </w:rPr>
+          <w:t>https://help.github.com/articles/about-pull-requests/</w:t>
+        </w:r>
+      </w:hyperlink>
+    </w:p>
+    <w:p>
+      <w:pPr>
+        <w:rPr>
+          <w:rFonts w:ascii="Book Antiqua" w:hAnsi="Book Antiqua"/>
+          <w:sz w:val="24"/>
+          <w:szCs w:val="24"/>
         </w:rPr>
       </w:pPr>
     </w:p>
@@ -3166,6 +4345,18 @@
       <w:szCs w:val="18"/>
     </w:rPr>
   </w:style>
+  <w:style w:type="character" w:styleId="Meno">
+    <w:name w:val="Mention"/>
+    <w:basedOn w:val="Fontepargpadro"/>
+    <w:uiPriority w:val="99"/>
+    <w:semiHidden/>
+    <w:unhideWhenUsed/>
+    <w:rsid w:val="00CB1071"/>
+    <w:rPr>
+      <w:color w:val="2B579A"/>
+      <w:shd w:val="clear" w:color="auto" w:fill="E6E6E6"/>
+    </w:rPr>
+  </w:style>
 </w:styles>
 </file>
 

</xml_diff>